<commit_message>
Fix installer frameword and update docs for 3.7.0
</commit_message>
<xml_diff>
--- a/docs/User Guide.docx
+++ b/docs/User Guide.docx
@@ -1,6 +1,6 @@
 
 <file path=word/document.xml><?xml version="1.0" encoding="utf-8"?>
-<w:document xmlns:wpc="http://schemas.microsoft.com/office/word/2010/wordprocessingCanvas" xmlns:cx="http://schemas.microsoft.com/office/drawing/2014/chartex" xmlns:mc="http://schemas.openxmlformats.org/markup-compatibility/2006" xmlns:o="urn:schemas-microsoft-com:office:office" xmlns:r="http://schemas.openxmlformats.org/officeDocument/2006/relationships" xmlns:m="http://schemas.openxmlformats.org/officeDocument/2006/math" xmlns:v="urn:schemas-microsoft-com:vml" xmlns:wp14="http://schemas.microsoft.com/office/word/2010/wordprocessingDrawing" xmlns:wp="http://schemas.openxmlformats.org/drawingml/2006/wordprocessingDrawing" xmlns:w10="urn:schemas-microsoft-com:office:word" xmlns:w="http://schemas.openxmlformats.org/wordprocessingml/2006/main" xmlns:w14="http://schemas.microsoft.com/office/word/2010/wordml" xmlns:w15="http://schemas.microsoft.com/office/word/2012/wordml" xmlns:w16se="http://schemas.microsoft.com/office/word/2015/wordml/symex" xmlns:wpg="http://schemas.microsoft.com/office/word/2010/wordprocessingGroup" xmlns:wpi="http://schemas.microsoft.com/office/word/2010/wordprocessingInk" xmlns:wne="http://schemas.microsoft.com/office/word/2006/wordml" xmlns:wps="http://schemas.microsoft.com/office/word/2010/wordprocessingShape" mc:Ignorable="w14 w15 w16se wp14">
+<w:document xmlns:wpc="http://schemas.microsoft.com/office/word/2010/wordprocessingCanvas" xmlns:cx="http://schemas.microsoft.com/office/drawing/2014/chartex" xmlns:cx1="http://schemas.microsoft.com/office/drawing/2015/9/8/chartex" xmlns:mc="http://schemas.openxmlformats.org/markup-compatibility/2006" xmlns:o="urn:schemas-microsoft-com:office:office" xmlns:r="http://schemas.openxmlformats.org/officeDocument/2006/relationships" xmlns:m="http://schemas.openxmlformats.org/officeDocument/2006/math" xmlns:v="urn:schemas-microsoft-com:vml" xmlns:wp14="http://schemas.microsoft.com/office/word/2010/wordprocessingDrawing" xmlns:wp="http://schemas.openxmlformats.org/drawingml/2006/wordprocessingDrawing" xmlns:w10="urn:schemas-microsoft-com:office:word" xmlns:w="http://schemas.openxmlformats.org/wordprocessingml/2006/main" xmlns:w14="http://schemas.microsoft.com/office/word/2010/wordml" xmlns:w15="http://schemas.microsoft.com/office/word/2012/wordml" xmlns:w16se="http://schemas.microsoft.com/office/word/2015/wordml/symex" xmlns:wpg="http://schemas.microsoft.com/office/word/2010/wordprocessingGroup" xmlns:wpi="http://schemas.microsoft.com/office/word/2010/wordprocessingInk" xmlns:wne="http://schemas.microsoft.com/office/word/2006/wordml" xmlns:wps="http://schemas.microsoft.com/office/word/2010/wordprocessingShape" mc:Ignorable="w14 w15 w16se wp14">
   <w:body>
     <w:sdt>
       <w:sdtPr>
@@ -1448,7 +1448,7 @@
                 <w:noProof/>
                 <w:webHidden/>
               </w:rPr>
-              <w:t>10</w:t>
+              <w:t>11</w:t>
             </w:r>
             <w:r>
               <w:rPr>
@@ -1519,7 +1519,7 @@
                 <w:noProof/>
                 <w:webHidden/>
               </w:rPr>
-              <w:t>11</w:t>
+              <w:t>12</w:t>
             </w:r>
             <w:r>
               <w:rPr>
@@ -1590,7 +1590,7 @@
                 <w:noProof/>
                 <w:webHidden/>
               </w:rPr>
-              <w:t>11</w:t>
+              <w:t>13</w:t>
             </w:r>
             <w:r>
               <w:rPr>
@@ -1661,7 +1661,7 @@
                 <w:noProof/>
                 <w:webHidden/>
               </w:rPr>
-              <w:t>12</w:t>
+              <w:t>13</w:t>
             </w:r>
             <w:r>
               <w:rPr>
@@ -1732,7 +1732,7 @@
                 <w:noProof/>
                 <w:webHidden/>
               </w:rPr>
-              <w:t>13</w:t>
+              <w:t>14</w:t>
             </w:r>
             <w:r>
               <w:rPr>
@@ -1803,7 +1803,7 @@
                 <w:noProof/>
                 <w:webHidden/>
               </w:rPr>
-              <w:t>13</w:t>
+              <w:t>15</w:t>
             </w:r>
             <w:r>
               <w:rPr>
@@ -1874,7 +1874,7 @@
                 <w:noProof/>
                 <w:webHidden/>
               </w:rPr>
-              <w:t>14</w:t>
+              <w:t>15</w:t>
             </w:r>
             <w:r>
               <w:rPr>
@@ -1945,7 +1945,7 @@
                 <w:noProof/>
                 <w:webHidden/>
               </w:rPr>
-              <w:t>14</w:t>
+              <w:t>15</w:t>
             </w:r>
             <w:r>
               <w:rPr>
@@ -2016,7 +2016,7 @@
                 <w:noProof/>
                 <w:webHidden/>
               </w:rPr>
-              <w:t>14</w:t>
+              <w:t>15</w:t>
             </w:r>
             <w:r>
               <w:rPr>
@@ -2087,7 +2087,7 @@
                 <w:noProof/>
                 <w:webHidden/>
               </w:rPr>
-              <w:t>16</w:t>
+              <w:t>17</w:t>
             </w:r>
             <w:r>
               <w:rPr>
@@ -2158,14 +2158,7 @@
                 <w:noProof/>
                 <w:webHidden/>
               </w:rPr>
-              <w:t>1</w:t>
-            </w:r>
-            <w:r>
-              <w:rPr>
-                <w:noProof/>
-                <w:webHidden/>
-              </w:rPr>
-              <w:t>6</w:t>
+              <w:t>18</w:t>
             </w:r>
             <w:r>
               <w:rPr>
@@ -2236,7 +2229,7 @@
                 <w:noProof/>
                 <w:webHidden/>
               </w:rPr>
-              <w:t>17</w:t>
+              <w:t>19</w:t>
             </w:r>
             <w:r>
               <w:rPr>
@@ -2307,7 +2300,7 @@
                 <w:noProof/>
                 <w:webHidden/>
               </w:rPr>
-              <w:t>18</w:t>
+              <w:t>19</w:t>
             </w:r>
             <w:r>
               <w:rPr>
@@ -2378,7 +2371,7 @@
                 <w:noProof/>
                 <w:webHidden/>
               </w:rPr>
-              <w:t>18</w:t>
+              <w:t>20</w:t>
             </w:r>
             <w:r>
               <w:rPr>
@@ -2620,16 +2613,8 @@
         <w:rPr>
           <w:lang w:val="en-GB"/>
         </w:rPr>
-        <w:t xml:space="preserve">Select the </w:t>
-      </w:r>
-      <w:proofErr w:type="spellStart"/>
-      <w:r>
-        <w:rPr>
-          <w:lang w:val="en-GB"/>
-        </w:rPr>
-        <w:t>Acad</w:t>
-      </w:r>
-      <w:proofErr w:type="spellEnd"/>
+        <w:t>Select the Acad</w:t>
+      </w:r>
       <w:r>
         <w:rPr>
           <w:lang w:val="en-GB"/>
@@ -3926,7 +3911,7 @@
               </wp:anchor>
             </w:drawing>
           </mc:Choice>
-          <mc:Fallback xmlns:cx1="http://schemas.microsoft.com/office/drawing/2015/9/8/chartex" xmlns:cx2="http://schemas.microsoft.com/office/drawing/2015/10/21/chartex" xmlns:cx3="http://schemas.microsoft.com/office/drawing/2016/5/9/chartex" xmlns:cx4="http://schemas.microsoft.com/office/drawing/2016/5/10/chartex" xmlns:cx5="http://schemas.microsoft.com/office/drawing/2016/5/11/chartex" xmlns:cx6="http://schemas.microsoft.com/office/drawing/2016/5/12/chartex" xmlns:cx7="http://schemas.microsoft.com/office/drawing/2016/5/13/chartex" xmlns:cx8="http://schemas.microsoft.com/office/drawing/2016/5/14/chartex" xmlns:aink="http://schemas.microsoft.com/office/drawing/2016/ink" xmlns:am3d="http://schemas.microsoft.com/office/drawing/2017/model3d" xmlns:w16cid="http://schemas.microsoft.com/office/word/2016/wordml/cid">
+          <mc:Fallback xmlns:w16cid="http://schemas.microsoft.com/office/word/2016/wordml/cid" xmlns:am3d="http://schemas.microsoft.com/office/drawing/2017/model3d" xmlns:aink="http://schemas.microsoft.com/office/drawing/2016/ink" xmlns:cx8="http://schemas.microsoft.com/office/drawing/2016/5/14/chartex" xmlns:cx7="http://schemas.microsoft.com/office/drawing/2016/5/13/chartex" xmlns:cx6="http://schemas.microsoft.com/office/drawing/2016/5/12/chartex" xmlns:cx5="http://schemas.microsoft.com/office/drawing/2016/5/11/chartex" xmlns:cx4="http://schemas.microsoft.com/office/drawing/2016/5/10/chartex" xmlns:cx3="http://schemas.microsoft.com/office/drawing/2016/5/9/chartex" xmlns:cx2="http://schemas.microsoft.com/office/drawing/2015/10/21/chartex">
             <w:pict>
               <v:shape w14:anchorId="343FCD62" id="Straight Arrow Connector 91" o:spid="_x0000_s1026" type="#_x0000_t32" style="position:absolute;margin-left:248.25pt;margin-top:160.4pt;width:8.25pt;height:14.25pt;flip:x y;z-index:251755520;visibility:visible;mso-wrap-style:square;mso-wrap-distance-left:9pt;mso-wrap-distance-top:0;mso-wrap-distance-right:9pt;mso-wrap-distance-bottom:0;mso-position-horizontal:absolute;mso-position-horizontal-relative:text;mso-position-vertical:absolute;mso-position-vertical-relative:text" o:gfxdata="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" strokecolor="#4472c4 [3204]" strokeweight=".5pt">
                 <v:stroke endarrow="block" joinstyle="miter"/>
@@ -4911,19 +4896,11 @@
         </w:rPr>
       </w:pPr>
       <w:bookmarkStart w:id="9" w:name="_Toc100056435"/>
-      <w:proofErr w:type="spellStart"/>
-      <w:r>
-        <w:rPr>
-          <w:lang w:val="en-GB"/>
-        </w:rPr>
-        <w:t>Airfoil</w:t>
-      </w:r>
-      <w:proofErr w:type="spellEnd"/>
-      <w:r>
-        <w:rPr>
-          <w:lang w:val="en-GB"/>
-        </w:rPr>
-        <w:t xml:space="preserve"> Files</w:t>
+      <w:r>
+        <w:rPr>
+          <w:lang w:val="en-GB"/>
+        </w:rPr>
+        <w:t>Airfoil Files</w:t>
       </w:r>
       <w:bookmarkEnd w:id="9"/>
     </w:p>
@@ -4937,118 +4914,20 @@
         <w:rPr>
           <w:lang w:val="en-GB"/>
         </w:rPr>
-        <w:t xml:space="preserve">On the </w:t>
-      </w:r>
-      <w:proofErr w:type="spellStart"/>
-      <w:r>
-        <w:rPr>
-          <w:lang w:val="en-GB"/>
-        </w:rPr>
-        <w:t>Airfoils</w:t>
-      </w:r>
-      <w:proofErr w:type="spellEnd"/>
-      <w:r>
-        <w:rPr>
-          <w:lang w:val="en-GB"/>
-        </w:rPr>
-        <w:t xml:space="preserve"> tab, double clicking the </w:t>
-      </w:r>
-      <w:proofErr w:type="spellStart"/>
-      <w:r>
-        <w:rPr>
-          <w:lang w:val="en-GB"/>
-        </w:rPr>
-        <w:t>Airfoil</w:t>
-      </w:r>
-      <w:proofErr w:type="spellEnd"/>
-      <w:r>
-        <w:rPr>
-          <w:lang w:val="en-GB"/>
-        </w:rPr>
-        <w:t xml:space="preserve"> File square will open a file dialogue box.  In here, you can select the .</w:t>
-      </w:r>
-      <w:proofErr w:type="spellStart"/>
-      <w:r>
-        <w:rPr>
-          <w:lang w:val="en-GB"/>
-        </w:rPr>
-        <w:t>dat</w:t>
-      </w:r>
-      <w:proofErr w:type="spellEnd"/>
-      <w:r>
-        <w:rPr>
-          <w:lang w:val="en-GB"/>
-        </w:rPr>
-        <w:t xml:space="preserve"> file for the </w:t>
-      </w:r>
-      <w:proofErr w:type="spellStart"/>
-      <w:r>
-        <w:rPr>
-          <w:lang w:val="en-GB"/>
-        </w:rPr>
-        <w:t>airfoil</w:t>
-      </w:r>
-      <w:proofErr w:type="spellEnd"/>
-      <w:r>
-        <w:rPr>
-          <w:lang w:val="en-GB"/>
-        </w:rPr>
-        <w:t xml:space="preserve"> you want to use.  The software supports Selig and </w:t>
-      </w:r>
-      <w:proofErr w:type="spellStart"/>
-      <w:r>
-        <w:rPr>
-          <w:lang w:val="en-GB"/>
-        </w:rPr>
-        <w:t>Lednicer</w:t>
-      </w:r>
-      <w:proofErr w:type="spellEnd"/>
-      <w:r>
-        <w:rPr>
-          <w:lang w:val="en-GB"/>
-        </w:rPr>
-        <w:t xml:space="preserve"> format .</w:t>
-      </w:r>
-      <w:proofErr w:type="spellStart"/>
-      <w:r>
-        <w:rPr>
-          <w:lang w:val="en-GB"/>
-        </w:rPr>
-        <w:t>dat</w:t>
-      </w:r>
-      <w:proofErr w:type="spellEnd"/>
-      <w:r>
-        <w:rPr>
-          <w:lang w:val="en-GB"/>
-        </w:rPr>
-        <w:t xml:space="preserve"> files.</w:t>
-      </w:r>
-    </w:p>
-    <w:p>
-      <w:pPr>
-        <w:rPr>
-          <w:lang w:val="en-GB"/>
-        </w:rPr>
-      </w:pPr>
-      <w:r>
-        <w:rPr>
-          <w:lang w:val="en-GB"/>
-        </w:rPr>
-        <w:t xml:space="preserve">If you want to use the option to invert the </w:t>
-      </w:r>
-      <w:proofErr w:type="spellStart"/>
-      <w:r>
-        <w:rPr>
-          <w:lang w:val="en-GB"/>
-        </w:rPr>
-        <w:t>airfoil</w:t>
-      </w:r>
-      <w:proofErr w:type="spellEnd"/>
-      <w:r>
-        <w:rPr>
-          <w:lang w:val="en-GB"/>
-        </w:rPr>
-        <w:t xml:space="preserve">, make sure to set this </w:t>
+        <w:t>On the Airfoils tab, double clicking the Airfoil File square will open a file dialogue box.  In here, you can select the .dat file for the airfoil you want to use.  The software supports Selig and Lednicer format .dat files.</w:t>
+      </w:r>
+    </w:p>
+    <w:p>
+      <w:pPr>
+        <w:rPr>
+          <w:lang w:val="en-GB"/>
+        </w:rPr>
+      </w:pPr>
+      <w:r>
+        <w:rPr>
+          <w:lang w:val="en-GB"/>
+        </w:rPr>
+        <w:t xml:space="preserve">If you want to use the option to invert the airfoil, make sure to set this </w:t>
       </w:r>
       <w:r>
         <w:rPr>
@@ -5061,21 +4940,7 @@
         <w:rPr>
           <w:lang w:val="en-GB"/>
         </w:rPr>
-        <w:t xml:space="preserve"> you select the </w:t>
-      </w:r>
-      <w:proofErr w:type="spellStart"/>
-      <w:r>
-        <w:rPr>
-          <w:lang w:val="en-GB"/>
-        </w:rPr>
-        <w:t>airfoil</w:t>
-      </w:r>
-      <w:proofErr w:type="spellEnd"/>
-      <w:r>
-        <w:rPr>
-          <w:lang w:val="en-GB"/>
-        </w:rPr>
-        <w:t xml:space="preserve"> file.</w:t>
+        <w:t xml:space="preserve"> you select the airfoil file.</w:t>
       </w:r>
     </w:p>
     <w:p>
@@ -5224,35 +5089,15 @@
         <w:rPr>
           <w:lang w:val="en-GB"/>
         </w:rPr>
-        <w:t xml:space="preserve">A small set of symmetrical and asymmetrical </w:t>
-      </w:r>
-      <w:proofErr w:type="spellStart"/>
-      <w:r>
-        <w:rPr>
-          <w:lang w:val="en-GB"/>
-        </w:rPr>
-        <w:t>airfoils</w:t>
-      </w:r>
-      <w:proofErr w:type="spellEnd"/>
-      <w:r>
-        <w:rPr>
-          <w:lang w:val="en-GB"/>
-        </w:rPr>
-        <w:t xml:space="preserve"> are provided with ACAD.  They can be accessed via the shortcut in </w:t>
-      </w:r>
-      <w:proofErr w:type="spellStart"/>
-      <w:r>
-        <w:rPr>
-          <w:lang w:val="en-GB"/>
-        </w:rPr>
-        <w:t>Acad</w:t>
-      </w:r>
-      <w:proofErr w:type="spellEnd"/>
-      <w:r>
-        <w:rPr>
-          <w:lang w:val="en-GB"/>
-        </w:rPr>
-        <w:t xml:space="preserve"> start menu entry:</w:t>
+        <w:t xml:space="preserve">A small set of symmetrical and asymmetrical airfoils are provided with ACAD.  They can be accessed </w:t>
+      </w:r>
+      <w:bookmarkStart w:id="10" w:name="_GoBack"/>
+      <w:bookmarkEnd w:id="10"/>
+      <w:r>
+        <w:rPr>
+          <w:lang w:val="en-GB"/>
+        </w:rPr>
+        <w:t>via the shortcut in Acad start menu entry:</w:t>
       </w:r>
     </w:p>
     <w:p>
@@ -5311,14 +5156,14 @@
           <w:lang w:val="en-GB"/>
         </w:rPr>
       </w:pPr>
-      <w:bookmarkStart w:id="10" w:name="_Toc100056436"/>
+      <w:bookmarkStart w:id="11" w:name="_Toc100056436"/>
       <w:r>
         <w:rPr>
           <w:lang w:val="en-GB"/>
         </w:rPr>
         <w:t>Preview Tabs</w:t>
       </w:r>
-      <w:bookmarkEnd w:id="10"/>
+      <w:bookmarkEnd w:id="11"/>
     </w:p>
     <w:p>
       <w:pPr>
@@ -5499,23 +5344,7 @@
         <w:rPr>
           <w:lang w:val="en-GB"/>
         </w:rPr>
-        <w:t>trace from the start point to the mouse pointer.  The bottom left of the window will show the (</w:t>
-      </w:r>
-      <w:proofErr w:type="spellStart"/>
-      <w:proofErr w:type="gramStart"/>
-      <w:r>
-        <w:rPr>
-          <w:lang w:val="en-GB"/>
-        </w:rPr>
-        <w:t>x,y</w:t>
-      </w:r>
-      <w:proofErr w:type="spellEnd"/>
-      <w:proofErr w:type="gramEnd"/>
-      <w:r>
-        <w:rPr>
-          <w:lang w:val="en-GB"/>
-        </w:rPr>
-        <w:t>) coordinates of the mouse pointer.</w:t>
+        <w:t>trace from the start point to the mouse pointer.  The bottom left of the window will show the (x,y) coordinates of the mouse pointer.</w:t>
       </w:r>
     </w:p>
     <w:p>
@@ -5642,14 +5471,14 @@
           <w:lang w:val="en-GB"/>
         </w:rPr>
       </w:pPr>
-      <w:bookmarkStart w:id="11" w:name="_Toc100056437"/>
+      <w:bookmarkStart w:id="12" w:name="_Toc100056437"/>
       <w:r>
         <w:rPr>
           <w:lang w:val="en-GB"/>
         </w:rPr>
         <w:t>Viewing the Example Files</w:t>
       </w:r>
-      <w:bookmarkEnd w:id="11"/>
+      <w:bookmarkEnd w:id="12"/>
     </w:p>
     <w:p>
       <w:pPr>
@@ -5682,7 +5511,6 @@
         </w:rPr>
         <w:t xml:space="preserve">examples folder of the </w:t>
       </w:r>
-      <w:proofErr w:type="spellStart"/>
       <w:r>
         <w:rPr>
           <w:lang w:val="en-GB"/>
@@ -5693,14 +5521,7 @@
         <w:rPr>
           <w:lang w:val="en-GB"/>
         </w:rPr>
-        <w:t>cad</w:t>
-      </w:r>
-      <w:proofErr w:type="spellEnd"/>
-      <w:r>
-        <w:rPr>
-          <w:lang w:val="en-GB"/>
-        </w:rPr>
-        <w:t xml:space="preserve"> application.</w:t>
+        <w:t>cad application.</w:t>
       </w:r>
       <w:r>
         <w:rPr>
@@ -5829,29 +5650,7 @@
         <w:rPr>
           <w:lang w:val="en-GB"/>
         </w:rPr>
-        <w:t xml:space="preserve">Select </w:t>
-      </w:r>
-      <w:proofErr w:type="gramStart"/>
-      <w:r>
-        <w:rPr>
-          <w:lang w:val="en-GB"/>
-        </w:rPr>
-        <w:t>the .</w:t>
-      </w:r>
-      <w:proofErr w:type="spellStart"/>
-      <w:r>
-        <w:rPr>
-          <w:lang w:val="en-GB"/>
-        </w:rPr>
-        <w:t>acad</w:t>
-      </w:r>
-      <w:proofErr w:type="spellEnd"/>
-      <w:proofErr w:type="gramEnd"/>
-      <w:r>
-        <w:rPr>
-          <w:lang w:val="en-GB"/>
-        </w:rPr>
-        <w:t xml:space="preserve"> file and click open.</w:t>
+        <w:t>Select the .acad file and click open.</w:t>
       </w:r>
     </w:p>
     <w:p>
@@ -5861,14 +5660,14 @@
           <w:lang w:val="en-GB"/>
         </w:rPr>
       </w:pPr>
-      <w:bookmarkStart w:id="12" w:name="_Toc100056438"/>
+      <w:bookmarkStart w:id="13" w:name="_Toc100056438"/>
       <w:r>
         <w:rPr>
           <w:lang w:val="en-GB"/>
         </w:rPr>
         <w:t>Designing a Wing</w:t>
       </w:r>
-      <w:bookmarkEnd w:id="12"/>
+      <w:bookmarkEnd w:id="13"/>
     </w:p>
     <w:p>
       <w:pPr>
@@ -5877,14 +5676,14 @@
           <w:lang w:val="en-GB"/>
         </w:rPr>
       </w:pPr>
-      <w:bookmarkStart w:id="13" w:name="_Toc100056439"/>
+      <w:bookmarkStart w:id="14" w:name="_Toc100056439"/>
       <w:r>
         <w:rPr>
           <w:lang w:val="en-GB"/>
         </w:rPr>
         <w:t>The Design Flow</w:t>
       </w:r>
-      <w:bookmarkEnd w:id="13"/>
+      <w:bookmarkEnd w:id="14"/>
     </w:p>
     <w:p>
       <w:pPr>
@@ -5919,49 +5718,7 @@
         <w:rPr>
           <w:lang w:val="en-GB"/>
         </w:rPr>
-        <w:t xml:space="preserve">Decide on the </w:t>
-      </w:r>
-      <w:proofErr w:type="spellStart"/>
-      <w:r>
-        <w:rPr>
-          <w:lang w:val="en-GB"/>
-        </w:rPr>
-        <w:t>airfoil</w:t>
-      </w:r>
-      <w:proofErr w:type="spellEnd"/>
-      <w:r>
-        <w:rPr>
-          <w:lang w:val="en-GB"/>
-        </w:rPr>
-        <w:t xml:space="preserve"> sections in the wing.  As a minimum, you will need a root </w:t>
-      </w:r>
-      <w:proofErr w:type="spellStart"/>
-      <w:r>
-        <w:rPr>
-          <w:lang w:val="en-GB"/>
-        </w:rPr>
-        <w:t>airfoil</w:t>
-      </w:r>
-      <w:proofErr w:type="spellEnd"/>
-      <w:r>
-        <w:rPr>
-          <w:lang w:val="en-GB"/>
-        </w:rPr>
-        <w:t xml:space="preserve"> section and a tip </w:t>
-      </w:r>
-      <w:proofErr w:type="spellStart"/>
-      <w:r>
-        <w:rPr>
-          <w:lang w:val="en-GB"/>
-        </w:rPr>
-        <w:t>airfoil</w:t>
-      </w:r>
-      <w:proofErr w:type="spellEnd"/>
-      <w:r>
-        <w:rPr>
-          <w:lang w:val="en-GB"/>
-        </w:rPr>
-        <w:t xml:space="preserve"> section (which may be the same).</w:t>
+        <w:t>Decide on the airfoil sections in the wing.  As a minimum, you will need a root airfoil section and a tip airfoil section (which may be the same).</w:t>
       </w:r>
     </w:p>
     <w:p>
@@ -5979,49 +5736,7 @@
         <w:rPr>
           <w:lang w:val="en-GB"/>
         </w:rPr>
-        <w:t xml:space="preserve">Download from the internet, or generate using a package like </w:t>
-      </w:r>
-      <w:proofErr w:type="spellStart"/>
-      <w:r>
-        <w:rPr>
-          <w:lang w:val="en-GB"/>
-        </w:rPr>
-        <w:t>Profili</w:t>
-      </w:r>
-      <w:proofErr w:type="spellEnd"/>
-      <w:r>
-        <w:rPr>
-          <w:lang w:val="en-GB"/>
-        </w:rPr>
-        <w:t>, a .</w:t>
-      </w:r>
-      <w:proofErr w:type="spellStart"/>
-      <w:r>
-        <w:rPr>
-          <w:lang w:val="en-GB"/>
-        </w:rPr>
-        <w:t>dat</w:t>
-      </w:r>
-      <w:proofErr w:type="spellEnd"/>
-      <w:r>
-        <w:rPr>
-          <w:lang w:val="en-GB"/>
-        </w:rPr>
-        <w:t xml:space="preserve"> file for each </w:t>
-      </w:r>
-      <w:proofErr w:type="spellStart"/>
-      <w:r>
-        <w:rPr>
-          <w:lang w:val="en-GB"/>
-        </w:rPr>
-        <w:t>airfoil</w:t>
-      </w:r>
-      <w:proofErr w:type="spellEnd"/>
-      <w:r>
-        <w:rPr>
-          <w:lang w:val="en-GB"/>
-        </w:rPr>
-        <w:t xml:space="preserve"> section.  ACAD supports both </w:t>
+        <w:t xml:space="preserve">Download from the internet, or generate using a package like Profili, a .dat file for each airfoil section.  ACAD supports both </w:t>
       </w:r>
       <w:r>
         <w:rPr>
@@ -6039,16 +5754,8 @@
         <w:rPr>
           <w:lang w:val="en-GB"/>
         </w:rPr>
-        <w:t xml:space="preserve"> </w:t>
-      </w:r>
-      <w:proofErr w:type="spellStart"/>
-      <w:r>
-        <w:rPr>
-          <w:lang w:val="en-GB"/>
-        </w:rPr>
-        <w:t>Lednicer</w:t>
-      </w:r>
-      <w:proofErr w:type="spellEnd"/>
+        <w:t xml:space="preserve"> Lednicer</w:t>
+      </w:r>
       <w:r>
         <w:rPr>
           <w:lang w:val="en-GB"/>
@@ -6121,19 +5828,11 @@
           <w:lang w:val="en-GB"/>
         </w:rPr>
       </w:pPr>
-      <w:proofErr w:type="spellStart"/>
-      <w:r>
-        <w:rPr>
-          <w:lang w:val="en-GB"/>
-        </w:rPr>
-        <w:t>Airfoil</w:t>
-      </w:r>
-      <w:proofErr w:type="spellEnd"/>
-      <w:r>
-        <w:rPr>
-          <w:lang w:val="en-GB"/>
-        </w:rPr>
-        <w:t xml:space="preserve"> definition</w:t>
+      <w:r>
+        <w:rPr>
+          <w:lang w:val="en-GB"/>
+        </w:rPr>
+        <w:t>Airfoil definition</w:t>
       </w:r>
     </w:p>
     <w:p>
@@ -6205,16 +5904,8 @@
         <w:rPr>
           <w:lang w:val="en-GB"/>
         </w:rPr>
-        <w:t xml:space="preserve">Rib parameters such as washout, trailing edge thickness and manual slot </w:t>
-      </w:r>
-      <w:proofErr w:type="spellStart"/>
-      <w:r>
-        <w:rPr>
-          <w:lang w:val="en-GB"/>
-        </w:rPr>
-        <w:t>keepouts</w:t>
-      </w:r>
-      <w:proofErr w:type="spellEnd"/>
+        <w:t>Rib parameters such as washout, trailing edge thickness and manual slot keepouts</w:t>
+      </w:r>
     </w:p>
     <w:p>
       <w:pPr>
@@ -6325,14 +6016,14 @@
           <w:lang w:val="en-GB"/>
         </w:rPr>
       </w:pPr>
-      <w:bookmarkStart w:id="14" w:name="_Toc100056440"/>
+      <w:bookmarkStart w:id="15" w:name="_Toc100056440"/>
       <w:r>
         <w:rPr>
           <w:lang w:val="en-GB"/>
         </w:rPr>
         <w:t>Coordinate System</w:t>
       </w:r>
-      <w:bookmarkEnd w:id="14"/>
+      <w:bookmarkEnd w:id="15"/>
     </w:p>
     <w:p>
       <w:pPr>
@@ -6341,14 +6032,14 @@
           <w:lang w:val="en-GB"/>
         </w:rPr>
       </w:pPr>
-      <w:bookmarkStart w:id="15" w:name="_Toc100056441"/>
+      <w:bookmarkStart w:id="16" w:name="_Toc100056441"/>
       <w:r>
         <w:rPr>
           <w:lang w:val="en-GB"/>
         </w:rPr>
         <w:t>Planform Coordinates</w:t>
       </w:r>
-      <w:bookmarkEnd w:id="15"/>
+      <w:bookmarkEnd w:id="16"/>
     </w:p>
     <w:p>
       <w:pPr>
@@ -6454,18 +6145,18 @@
           <w:lang w:val="en-GB"/>
         </w:rPr>
       </w:pPr>
-      <w:bookmarkStart w:id="16" w:name="_Ref10639099"/>
-      <w:bookmarkStart w:id="17" w:name="_Ref10639123"/>
-      <w:bookmarkStart w:id="18" w:name="_Toc100056442"/>
+      <w:bookmarkStart w:id="17" w:name="_Ref10639099"/>
+      <w:bookmarkStart w:id="18" w:name="_Ref10639123"/>
+      <w:bookmarkStart w:id="19" w:name="_Toc100056442"/>
       <w:r>
         <w:rPr>
           <w:lang w:val="en-GB"/>
         </w:rPr>
         <w:t>Z or Height Coordinates</w:t>
       </w:r>
-      <w:bookmarkEnd w:id="16"/>
       <w:bookmarkEnd w:id="17"/>
       <w:bookmarkEnd w:id="18"/>
+      <w:bookmarkEnd w:id="19"/>
     </w:p>
     <w:p>
       <w:pPr>
@@ -6525,21 +6216,7 @@
               <w:rPr>
                 <w:lang w:val="en-GB"/>
               </w:rPr>
-              <w:t xml:space="preserve">The Z value will be interpreted as an offset from the </w:t>
-            </w:r>
-            <w:proofErr w:type="spellStart"/>
-            <w:r>
-              <w:rPr>
-                <w:lang w:val="en-GB"/>
-              </w:rPr>
-              <w:t>airfoil</w:t>
-            </w:r>
-            <w:proofErr w:type="spellEnd"/>
-            <w:r>
-              <w:rPr>
-                <w:lang w:val="en-GB"/>
-              </w:rPr>
-              <w:t xml:space="preserve"> chord line.  A positive value will place the item above the chord line, a negative value below the chord line.</w:t>
+              <w:t>The Z value will be interpreted as an offset from the airfoil chord line.  A positive value will place the item above the chord line, a negative value below the chord line.</w:t>
             </w:r>
           </w:p>
         </w:tc>
@@ -6640,14 +6317,14 @@
           <w:lang w:val="en-GB"/>
         </w:rPr>
       </w:pPr>
-      <w:bookmarkStart w:id="19" w:name="_Toc100056443"/>
+      <w:bookmarkStart w:id="20" w:name="_Toc100056443"/>
       <w:r>
         <w:rPr>
           <w:lang w:val="en-GB"/>
         </w:rPr>
         <w:t>Lightening Holes</w:t>
       </w:r>
-      <w:bookmarkEnd w:id="19"/>
+      <w:bookmarkEnd w:id="20"/>
     </w:p>
     <w:p>
       <w:pPr>
@@ -6781,7 +6458,6 @@
         </w:rPr>
         <w:t xml:space="preserve">For ribs, the </w:t>
       </w:r>
-      <w:proofErr w:type="spellStart"/>
       <w:r>
         <w:rPr>
           <w:i/>
@@ -6789,7 +6465,6 @@
         </w:rPr>
         <w:t>keepout</w:t>
       </w:r>
-      <w:proofErr w:type="spellEnd"/>
       <w:r>
         <w:rPr>
           <w:lang w:val="en-GB"/>
@@ -6800,21 +6475,7 @@
         <w:rPr>
           <w:lang w:val="en-GB"/>
         </w:rPr>
-        <w:t xml:space="preserve">parameter (Rib </w:t>
-      </w:r>
-      <w:proofErr w:type="spellStart"/>
-      <w:r>
-        <w:rPr>
-          <w:lang w:val="en-GB"/>
-        </w:rPr>
-        <w:t>Params</w:t>
-      </w:r>
-      <w:proofErr w:type="spellEnd"/>
-      <w:r>
-        <w:rPr>
-          <w:lang w:val="en-GB"/>
-        </w:rPr>
-        <w:t xml:space="preserve"> tab)</w:t>
+        <w:t>parameter (Rib Params tab)</w:t>
       </w:r>
       <w:r>
         <w:rPr>
@@ -6842,14 +6503,14 @@
           <w:lang w:val="en-GB"/>
         </w:rPr>
       </w:pPr>
-      <w:bookmarkStart w:id="20" w:name="_Toc100056444"/>
+      <w:bookmarkStart w:id="21" w:name="_Toc100056444"/>
       <w:r>
         <w:rPr>
           <w:lang w:val="en-GB"/>
         </w:rPr>
         <w:t>Defining the Planform</w:t>
       </w:r>
-      <w:bookmarkEnd w:id="20"/>
+      <w:bookmarkEnd w:id="21"/>
     </w:p>
     <w:p>
       <w:pPr>
@@ -7093,11 +6754,369 @@
     </w:p>
     <w:p>
       <w:pPr>
-        <w:jc w:val="center"/>
-        <w:rPr>
-          <w:lang w:val="en-GB"/>
-        </w:rPr>
-      </w:pPr>
+        <w:pStyle w:val="Heading3"/>
+        <w:rPr>
+          <w:lang w:val="en-GB"/>
+        </w:rPr>
+      </w:pPr>
+      <w:r>
+        <w:rPr>
+          <w:lang w:val="en-GB"/>
+        </w:rPr>
+        <w:t>Defining the Planform with a File</w:t>
+      </w:r>
+    </w:p>
+    <w:p>
+      <w:pPr>
+        <w:rPr>
+          <w:lang w:val="en-GB"/>
+        </w:rPr>
+      </w:pPr>
+      <w:r>
+        <w:rPr>
+          <w:lang w:val="en-GB"/>
+        </w:rPr>
+        <w:t>It is also possible to add a leading edge or trailing edge planform from a file of x and y coordinates.  For the leading edge defined above, the file would look like this:</w:t>
+      </w:r>
+    </w:p>
+    <w:p>
+      <w:pPr>
+        <w:rPr>
+          <w:rFonts w:ascii="Courier New" w:hAnsi="Courier New" w:cs="Courier New"/>
+          <w:lang w:val="en-GB"/>
+        </w:rPr>
+      </w:pPr>
+      <w:r>
+        <w:rPr>
+          <w:rFonts w:ascii="Courier New" w:hAnsi="Courier New" w:cs="Courier New"/>
+          <w:lang w:val="en-GB"/>
+        </w:rPr>
+        <w:t>0 440</w:t>
+      </w:r>
+      <w:r>
+        <w:rPr>
+          <w:rFonts w:ascii="Courier New" w:hAnsi="Courier New" w:cs="Courier New"/>
+          <w:lang w:val="en-GB"/>
+        </w:rPr>
+        <w:br/>
+        <w:t>615 285</w:t>
+      </w:r>
+      <w:r>
+        <w:rPr>
+          <w:rFonts w:ascii="Courier New" w:hAnsi="Courier New" w:cs="Courier New"/>
+          <w:lang w:val="en-GB"/>
+        </w:rPr>
+        <w:br/>
+        <w:t>825 165</w:t>
+      </w:r>
+    </w:p>
+    <w:p>
+      <w:pPr>
+        <w:rPr>
+          <w:lang w:val="en-GB"/>
+        </w:rPr>
+      </w:pPr>
+      <w:r>
+        <w:rPr>
+          <w:lang w:val="en-GB"/>
+        </w:rPr>
+        <w:t>To load the file, select LE or TE and double click the filename location (which will show as “not yet configured”):</w:t>
+      </w:r>
+    </w:p>
+    <w:p>
+      <w:pPr>
+        <w:rPr>
+          <w:lang w:val="en-GB"/>
+        </w:rPr>
+      </w:pPr>
+      <w:r>
+        <w:rPr>
+          <w:lang w:val="en-GB"/>
+        </w:rPr>
+        <w:drawing>
+          <wp:inline distT="0" distB="0" distL="0" distR="0" wp14:anchorId="2EE4238F" wp14:editId="1599F70F">
+            <wp:extent cx="5731510" cy="1052195"/>
+            <wp:effectExtent l="0" t="0" r="2540" b="0"/>
+            <wp:docPr id="78" name="Picture 78"/>
+            <wp:cNvGraphicFramePr>
+              <a:graphicFrameLocks xmlns:a="http://schemas.openxmlformats.org/drawingml/2006/main" noChangeAspect="1"/>
+            </wp:cNvGraphicFramePr>
+            <a:graphic xmlns:a="http://schemas.openxmlformats.org/drawingml/2006/main">
+              <a:graphicData uri="http://schemas.openxmlformats.org/drawingml/2006/picture">
+                <pic:pic xmlns:pic="http://schemas.openxmlformats.org/drawingml/2006/picture">
+                  <pic:nvPicPr>
+                    <pic:cNvPr id="1" name=""/>
+                    <pic:cNvPicPr/>
+                  </pic:nvPicPr>
+                  <pic:blipFill>
+                    <a:blip r:embed="rId29"/>
+                    <a:stretch>
+                      <a:fillRect/>
+                    </a:stretch>
+                  </pic:blipFill>
+                  <pic:spPr>
+                    <a:xfrm>
+                      <a:off x="0" y="0"/>
+                      <a:ext cx="5731510" cy="1052195"/>
+                    </a:xfrm>
+                    <a:prstGeom prst="rect">
+                      <a:avLst/>
+                    </a:prstGeom>
+                  </pic:spPr>
+                </pic:pic>
+              </a:graphicData>
+            </a:graphic>
+          </wp:inline>
+        </w:drawing>
+      </w:r>
+    </w:p>
+    <w:p>
+      <w:pPr>
+        <w:rPr>
+          <w:lang w:val="en-GB"/>
+        </w:rPr>
+      </w:pPr>
+      <w:r>
+        <w:rPr>
+          <w:lang w:val="en-GB"/>
+        </w:rPr>
+        <w:t>Select the file, and then click the green tick to apply it.  The file will now appear in the design:</w:t>
+      </w:r>
+    </w:p>
+    <w:p>
+      <w:pPr>
+        <w:rPr>
+          <w:lang w:val="en-GB"/>
+        </w:rPr>
+      </w:pPr>
+      <w:r>
+        <w:rPr>
+          <w:lang w:val="en-GB"/>
+        </w:rPr>
+        <w:drawing>
+          <wp:inline distT="0" distB="0" distL="0" distR="0" wp14:anchorId="5B8D9433" wp14:editId="71392B57">
+            <wp:extent cx="5731510" cy="1620520"/>
+            <wp:effectExtent l="0" t="0" r="2540" b="0"/>
+            <wp:docPr id="79" name="Picture 79"/>
+            <wp:cNvGraphicFramePr>
+              <a:graphicFrameLocks xmlns:a="http://schemas.openxmlformats.org/drawingml/2006/main" noChangeAspect="1"/>
+            </wp:cNvGraphicFramePr>
+            <a:graphic xmlns:a="http://schemas.openxmlformats.org/drawingml/2006/main">
+              <a:graphicData uri="http://schemas.openxmlformats.org/drawingml/2006/picture">
+                <pic:pic xmlns:pic="http://schemas.openxmlformats.org/drawingml/2006/picture">
+                  <pic:nvPicPr>
+                    <pic:cNvPr id="1" name=""/>
+                    <pic:cNvPicPr/>
+                  </pic:nvPicPr>
+                  <pic:blipFill>
+                    <a:blip r:embed="rId30"/>
+                    <a:stretch>
+                      <a:fillRect/>
+                    </a:stretch>
+                  </pic:blipFill>
+                  <pic:spPr>
+                    <a:xfrm>
+                      <a:off x="0" y="0"/>
+                      <a:ext cx="5731510" cy="1620520"/>
+                    </a:xfrm>
+                    <a:prstGeom prst="rect">
+                      <a:avLst/>
+                    </a:prstGeom>
+                  </pic:spPr>
+                </pic:pic>
+              </a:graphicData>
+            </a:graphic>
+          </wp:inline>
+        </w:drawing>
+      </w:r>
+    </w:p>
+    <w:p>
+      <w:pPr>
+        <w:pStyle w:val="Heading3"/>
+        <w:rPr>
+          <w:lang w:val="en-GB"/>
+        </w:rPr>
+      </w:pPr>
+      <w:r>
+        <w:rPr>
+          <w:lang w:val="en-GB"/>
+        </w:rPr>
+        <w:lastRenderedPageBreak/>
+        <w:t>Defining a Curved Planform</w:t>
+      </w:r>
+    </w:p>
+    <w:p>
+      <w:pPr>
+        <w:rPr>
+          <w:lang w:val="en-GB"/>
+        </w:rPr>
+      </w:pPr>
+      <w:r>
+        <w:rPr>
+          <w:lang w:val="en-GB"/>
+        </w:rPr>
+        <w:t>ACAD supports Bezier curves for planform definitions.</w:t>
+      </w:r>
+      <w:r>
+        <w:rPr>
+          <w:lang w:val="en-GB"/>
+        </w:rPr>
+        <w:t xml:space="preserve">  Four points define a Bezier curve; a start point (P1), an end point (P4), and two points which “pull” the curve into shape (P2 and P3).  Here is an example – the curve is the pink line:</w:t>
+      </w:r>
+    </w:p>
+    <w:p>
+      <w:pPr>
+        <w:rPr>
+          <w:lang w:val="en-GB"/>
+        </w:rPr>
+      </w:pPr>
+      <w:r>
+        <w:rPr>
+          <w:lang w:val="en-GB"/>
+        </w:rPr>
+        <w:drawing>
+          <wp:inline distT="0" distB="0" distL="0" distR="0" wp14:anchorId="4240A2FE" wp14:editId="6E0CA88A">
+            <wp:extent cx="5010849" cy="1590897"/>
+            <wp:effectExtent l="0" t="0" r="0" b="9525"/>
+            <wp:docPr id="82" name="Picture 82"/>
+            <wp:cNvGraphicFramePr>
+              <a:graphicFrameLocks xmlns:a="http://schemas.openxmlformats.org/drawingml/2006/main" noChangeAspect="1"/>
+            </wp:cNvGraphicFramePr>
+            <a:graphic xmlns:a="http://schemas.openxmlformats.org/drawingml/2006/main">
+              <a:graphicData uri="http://schemas.openxmlformats.org/drawingml/2006/picture">
+                <pic:pic xmlns:pic="http://schemas.openxmlformats.org/drawingml/2006/picture">
+                  <pic:nvPicPr>
+                    <pic:cNvPr id="1" name=""/>
+                    <pic:cNvPicPr/>
+                  </pic:nvPicPr>
+                  <pic:blipFill>
+                    <a:blip r:embed="rId31"/>
+                    <a:stretch>
+                      <a:fillRect/>
+                    </a:stretch>
+                  </pic:blipFill>
+                  <pic:spPr>
+                    <a:xfrm>
+                      <a:off x="0" y="0"/>
+                      <a:ext cx="5010849" cy="1590897"/>
+                    </a:xfrm>
+                    <a:prstGeom prst="rect">
+                      <a:avLst/>
+                    </a:prstGeom>
+                  </pic:spPr>
+                </pic:pic>
+              </a:graphicData>
+            </a:graphic>
+          </wp:inline>
+        </w:drawing>
+      </w:r>
+    </w:p>
+    <w:p>
+      <w:pPr>
+        <w:rPr>
+          <w:lang w:val="en-GB"/>
+        </w:rPr>
+      </w:pPr>
+      <w:r>
+        <w:rPr>
+          <w:lang w:val="en-GB"/>
+        </w:rPr>
+        <w:t>To use a curve in your planform, enter the coordinates of the four points; this example uses curves for both LE and TE and shows multiple curves linked together:</w:t>
+      </w:r>
+    </w:p>
+    <w:p>
+      <w:pPr>
+        <w:rPr>
+          <w:lang w:val="en-GB"/>
+        </w:rPr>
+      </w:pPr>
+      <w:r>
+        <w:rPr>
+          <w:lang w:val="en-GB"/>
+        </w:rPr>
+        <w:drawing>
+          <wp:inline distT="0" distB="0" distL="0" distR="0" wp14:anchorId="2C2ED69F" wp14:editId="6E42BDD3">
+            <wp:extent cx="5731510" cy="959485"/>
+            <wp:effectExtent l="0" t="0" r="2540" b="0"/>
+            <wp:docPr id="83" name="Picture 83"/>
+            <wp:cNvGraphicFramePr>
+              <a:graphicFrameLocks xmlns:a="http://schemas.openxmlformats.org/drawingml/2006/main" noChangeAspect="1"/>
+            </wp:cNvGraphicFramePr>
+            <a:graphic xmlns:a="http://schemas.openxmlformats.org/drawingml/2006/main">
+              <a:graphicData uri="http://schemas.openxmlformats.org/drawingml/2006/picture">
+                <pic:pic xmlns:pic="http://schemas.openxmlformats.org/drawingml/2006/picture">
+                  <pic:nvPicPr>
+                    <pic:cNvPr id="1" name=""/>
+                    <pic:cNvPicPr/>
+                  </pic:nvPicPr>
+                  <pic:blipFill>
+                    <a:blip r:embed="rId32"/>
+                    <a:stretch>
+                      <a:fillRect/>
+                    </a:stretch>
+                  </pic:blipFill>
+                  <pic:spPr>
+                    <a:xfrm>
+                      <a:off x="0" y="0"/>
+                      <a:ext cx="5731510" cy="959485"/>
+                    </a:xfrm>
+                    <a:prstGeom prst="rect">
+                      <a:avLst/>
+                    </a:prstGeom>
+                  </pic:spPr>
+                </pic:pic>
+              </a:graphicData>
+            </a:graphic>
+          </wp:inline>
+        </w:drawing>
+      </w:r>
+    </w:p>
+    <w:p>
+      <w:pPr>
+        <w:rPr>
+          <w:lang w:val="en-GB"/>
+        </w:rPr>
+      </w:pPr>
+      <w:r>
+        <w:rPr>
+          <w:lang w:val="en-GB"/>
+        </w:rPr>
+        <w:drawing>
+          <wp:inline distT="0" distB="0" distL="0" distR="0" wp14:anchorId="3322D227" wp14:editId="0BAEFC74">
+            <wp:extent cx="5731510" cy="3267710"/>
+            <wp:effectExtent l="0" t="0" r="2540" b="8890"/>
+            <wp:docPr id="99" name="Picture 99"/>
+            <wp:cNvGraphicFramePr>
+              <a:graphicFrameLocks xmlns:a="http://schemas.openxmlformats.org/drawingml/2006/main" noChangeAspect="1"/>
+            </wp:cNvGraphicFramePr>
+            <a:graphic xmlns:a="http://schemas.openxmlformats.org/drawingml/2006/main">
+              <a:graphicData uri="http://schemas.openxmlformats.org/drawingml/2006/picture">
+                <pic:pic xmlns:pic="http://schemas.openxmlformats.org/drawingml/2006/picture">
+                  <pic:nvPicPr>
+                    <pic:cNvPr id="1" name=""/>
+                    <pic:cNvPicPr/>
+                  </pic:nvPicPr>
+                  <pic:blipFill>
+                    <a:blip r:embed="rId33"/>
+                    <a:stretch>
+                      <a:fillRect/>
+                    </a:stretch>
+                  </pic:blipFill>
+                  <pic:spPr>
+                    <a:xfrm>
+                      <a:off x="0" y="0"/>
+                      <a:ext cx="5731510" cy="3267710"/>
+                    </a:xfrm>
+                    <a:prstGeom prst="rect">
+                      <a:avLst/>
+                    </a:prstGeom>
+                  </pic:spPr>
+                </pic:pic>
+              </a:graphicData>
+            </a:graphic>
+          </wp:inline>
+        </w:drawing>
+      </w:r>
     </w:p>
     <w:p>
       <w:pPr>
@@ -7106,53 +7125,23 @@
           <w:lang w:val="en-GB"/>
         </w:rPr>
       </w:pPr>
-      <w:bookmarkStart w:id="21" w:name="_Toc100056445"/>
-      <w:proofErr w:type="spellStart"/>
-      <w:r>
-        <w:rPr>
-          <w:lang w:val="en-GB"/>
-        </w:rPr>
-        <w:t>Airfoil</w:t>
-      </w:r>
-      <w:proofErr w:type="spellEnd"/>
-      <w:r>
-        <w:rPr>
-          <w:lang w:val="en-GB"/>
-        </w:rPr>
-        <w:t xml:space="preserve"> Definition</w:t>
-      </w:r>
-      <w:bookmarkEnd w:id="21"/>
-    </w:p>
-    <w:p>
-      <w:proofErr w:type="spellStart"/>
-      <w:r>
-        <w:rPr>
-          <w:lang w:val="en-GB"/>
-        </w:rPr>
-        <w:t>Airfoils</w:t>
-      </w:r>
-      <w:proofErr w:type="spellEnd"/>
-      <w:r>
-        <w:rPr>
-          <w:lang w:val="en-GB"/>
-        </w:rPr>
-        <w:t xml:space="preserve"> can be loaded into ACAD in either Selig or </w:t>
-      </w:r>
-      <w:proofErr w:type="spellStart"/>
-      <w:r>
-        <w:rPr>
-          <w:lang w:val="en-GB"/>
-        </w:rPr>
-        <w:t>Lednicer</w:t>
-      </w:r>
-      <w:proofErr w:type="spellEnd"/>
-      <w:r>
-        <w:rPr>
-          <w:lang w:val="en-GB"/>
-        </w:rPr>
-        <w:t xml:space="preserve"> format files </w:t>
-      </w:r>
-      <w:hyperlink r:id="rId29" w:history="1">
+      <w:bookmarkStart w:id="22" w:name="_Toc100056445"/>
+      <w:r>
+        <w:rPr>
+          <w:lang w:val="en-GB"/>
+        </w:rPr>
+        <w:t>Airfoil Definition</w:t>
+      </w:r>
+      <w:bookmarkEnd w:id="22"/>
+    </w:p>
+    <w:p>
+      <w:r>
+        <w:rPr>
+          <w:lang w:val="en-GB"/>
+        </w:rPr>
+        <w:t xml:space="preserve">Airfoils can be loaded into ACAD in either Selig or Lednicer format files </w:t>
+      </w:r>
+      <w:hyperlink r:id="rId34" w:history="1">
         <w:r>
           <w:rPr>
             <w:rStyle w:val="Hyperlink"/>
@@ -7161,19 +7150,12 @@
         </w:r>
       </w:hyperlink>
       <w:r>
-        <w:t>.  These are typically “.</w:t>
-      </w:r>
-      <w:proofErr w:type="spellStart"/>
-      <w:r>
-        <w:t>dat</w:t>
-      </w:r>
-      <w:proofErr w:type="spellEnd"/>
-      <w:r>
-        <w:t>” files and there are many sources of them on the internet.</w:t>
-      </w:r>
-    </w:p>
-    <w:p>
-      <w:r>
+        <w:t>.  These are typically “.dat” files and there are many sources of them on the internet.</w:t>
+      </w:r>
+    </w:p>
+    <w:p>
+      <w:r>
+        <w:lastRenderedPageBreak/>
         <w:t>As a minimum, you need to specify the airfoil at the root and tip of the wing.  But you can specify the airfoil at as many places as you desire; ACAD simply interpolates between the specified airfoils as it works across the wing.</w:t>
       </w:r>
     </w:p>
@@ -7194,7 +7176,6 @@
           <w:noProof/>
           <w:lang w:val="en-GB" w:eastAsia="en-GB"/>
         </w:rPr>
-        <w:lastRenderedPageBreak/>
         <w:drawing>
           <wp:inline distT="0" distB="0" distL="0" distR="0" wp14:anchorId="67E4546F" wp14:editId="3D880DE0">
             <wp:extent cx="4905375" cy="2888399"/>
@@ -7213,7 +7194,7 @@
                     </pic:cNvPicPr>
                   </pic:nvPicPr>
                   <pic:blipFill>
-                    <a:blip r:embed="rId30">
+                    <a:blip r:embed="rId35">
                       <a:extLst>
                         <a:ext uri="{28A0092B-C50C-407E-A947-70E740481C1C}">
                           <a14:useLocalDpi xmlns:a14="http://schemas.microsoft.com/office/drawing/2010/main" val="0"/>
@@ -7285,7 +7266,7 @@
                     <pic:cNvPicPr/>
                   </pic:nvPicPr>
                   <pic:blipFill>
-                    <a:blip r:embed="rId31"/>
+                    <a:blip r:embed="rId36"/>
                     <a:stretch>
                       <a:fillRect/>
                     </a:stretch>
@@ -7316,57 +7297,7 @@
         <w:rPr>
           <w:lang w:val="en-GB"/>
         </w:rPr>
-        <w:t xml:space="preserve">Note that the </w:t>
-      </w:r>
-      <w:proofErr w:type="spellStart"/>
-      <w:r>
-        <w:rPr>
-          <w:lang w:val="en-GB"/>
-        </w:rPr>
-        <w:t>airfoils</w:t>
-      </w:r>
-      <w:proofErr w:type="spellEnd"/>
-      <w:r>
-        <w:rPr>
-          <w:lang w:val="en-GB"/>
-        </w:rPr>
-        <w:t xml:space="preserve">, once added, are stored within </w:t>
-      </w:r>
-      <w:proofErr w:type="gramStart"/>
-      <w:r>
-        <w:rPr>
-          <w:lang w:val="en-GB"/>
-        </w:rPr>
-        <w:t>the .</w:t>
-      </w:r>
-      <w:proofErr w:type="spellStart"/>
-      <w:r>
-        <w:rPr>
-          <w:lang w:val="en-GB"/>
-        </w:rPr>
-        <w:t>acad</w:t>
-      </w:r>
-      <w:proofErr w:type="spellEnd"/>
-      <w:proofErr w:type="gramEnd"/>
-      <w:r>
-        <w:rPr>
-          <w:lang w:val="en-GB"/>
-        </w:rPr>
-        <w:t xml:space="preserve"> file for the design; there is no need to keep the .</w:t>
-      </w:r>
-      <w:proofErr w:type="spellStart"/>
-      <w:r>
-        <w:rPr>
-          <w:lang w:val="en-GB"/>
-        </w:rPr>
-        <w:t>dat</w:t>
-      </w:r>
-      <w:proofErr w:type="spellEnd"/>
-      <w:r>
-        <w:rPr>
-          <w:lang w:val="en-GB"/>
-        </w:rPr>
-        <w:t xml:space="preserve"> files if you don’t want to.</w:t>
+        <w:t>Note that the airfoils, once added, are stored within the .acad file for the design; there is no need to keep the .dat files if you don’t want to.</w:t>
       </w:r>
     </w:p>
     <w:p>
@@ -7376,14 +7307,14 @@
           <w:lang w:val="en-GB"/>
         </w:rPr>
       </w:pPr>
-      <w:bookmarkStart w:id="22" w:name="_Toc100056446"/>
+      <w:bookmarkStart w:id="23" w:name="_Toc100056446"/>
       <w:r>
         <w:rPr>
           <w:lang w:val="en-GB"/>
         </w:rPr>
         <w:t>Building a Wing Upside Down</w:t>
       </w:r>
-      <w:bookmarkEnd w:id="22"/>
+      <w:bookmarkEnd w:id="23"/>
     </w:p>
     <w:p>
       <w:pPr>
@@ -7397,21 +7328,7 @@
         <w:rPr>
           <w:lang w:val="en-GB"/>
         </w:rPr>
-        <w:t xml:space="preserve">It is possible to design a wing to be built upside down (for example, to allow undercarriage installation during the build).  To do this, select the “Invert </w:t>
-      </w:r>
-      <w:proofErr w:type="spellStart"/>
-      <w:r>
-        <w:rPr>
-          <w:lang w:val="en-GB"/>
-        </w:rPr>
-        <w:t>Airfoil</w:t>
-      </w:r>
-      <w:proofErr w:type="spellEnd"/>
-      <w:r>
-        <w:rPr>
-          <w:lang w:val="en-GB"/>
-        </w:rPr>
-        <w:t xml:space="preserve">” option </w:t>
+        <w:t xml:space="preserve">It is possible to design a wing to be built upside down (for example, to allow undercarriage installation during the build).  To do this, select the “Invert Airfoil” option </w:t>
       </w:r>
       <w:r>
         <w:rPr>
@@ -7419,25 +7336,7 @@
           <w:bCs/>
           <w:lang w:val="en-GB"/>
         </w:rPr>
-        <w:t xml:space="preserve">before selecting the </w:t>
-      </w:r>
-      <w:proofErr w:type="spellStart"/>
-      <w:r>
-        <w:rPr>
-          <w:b/>
-          <w:bCs/>
-          <w:lang w:val="en-GB"/>
-        </w:rPr>
-        <w:t>Airfoil</w:t>
-      </w:r>
-      <w:proofErr w:type="spellEnd"/>
-      <w:r>
-        <w:rPr>
-          <w:b/>
-          <w:bCs/>
-          <w:lang w:val="en-GB"/>
-        </w:rPr>
-        <w:t xml:space="preserve"> File.</w:t>
+        <w:t>before selecting the Airfoil File.</w:t>
       </w:r>
     </w:p>
     <w:p>
@@ -7447,14 +7346,15 @@
           <w:lang w:val="en-GB"/>
         </w:rPr>
       </w:pPr>
-      <w:bookmarkStart w:id="23" w:name="_Toc100056447"/>
-      <w:r>
-        <w:rPr>
-          <w:lang w:val="en-GB"/>
-        </w:rPr>
+      <w:bookmarkStart w:id="24" w:name="_Toc100056447"/>
+      <w:r>
+        <w:rPr>
+          <w:lang w:val="en-GB"/>
+        </w:rPr>
+        <w:lastRenderedPageBreak/>
         <w:t>Defining Ribs</w:t>
       </w:r>
-      <w:bookmarkEnd w:id="23"/>
+      <w:bookmarkEnd w:id="24"/>
     </w:p>
     <w:p>
       <w:pPr>
@@ -7484,48 +7384,19 @@
         <w:rPr>
           <w:lang w:val="en-GB"/>
         </w:rPr>
-        <w:t xml:space="preserve">.  The </w:t>
-      </w:r>
-      <w:proofErr w:type="spellStart"/>
-      <w:r>
-        <w:rPr>
-          <w:lang w:val="en-GB"/>
-        </w:rPr>
-        <w:t>airfoil</w:t>
-      </w:r>
-      <w:proofErr w:type="spellEnd"/>
-      <w:r>
-        <w:rPr>
-          <w:lang w:val="en-GB"/>
-        </w:rPr>
-        <w:t xml:space="preserve"> section of each rib is calculated automatically from the reference </w:t>
-      </w:r>
-      <w:proofErr w:type="spellStart"/>
-      <w:r>
-        <w:rPr>
-          <w:lang w:val="en-GB"/>
-        </w:rPr>
-        <w:t>airfoils</w:t>
-      </w:r>
-      <w:proofErr w:type="spellEnd"/>
-      <w:r>
-        <w:rPr>
-          <w:lang w:val="en-GB"/>
-        </w:rPr>
-        <w:t>.</w:t>
-      </w:r>
-    </w:p>
-    <w:p>
-      <w:pPr>
-        <w:rPr>
-          <w:lang w:val="en-GB"/>
-        </w:rPr>
-      </w:pPr>
-      <w:r>
-        <w:rPr>
-          <w:lang w:val="en-GB"/>
-        </w:rPr>
-        <w:lastRenderedPageBreak/>
+        <w:t>.  The airfoil section of each rib is calculated automatically from the reference airfoils.</w:t>
+      </w:r>
+    </w:p>
+    <w:p>
+      <w:pPr>
+        <w:rPr>
+          <w:lang w:val="en-GB"/>
+        </w:rPr>
+      </w:pPr>
+      <w:r>
+        <w:rPr>
+          <w:lang w:val="en-GB"/>
+        </w:rPr>
         <w:t>Although the rib centreline stretches from trailing to leading edge, the rib itself can be shortened by setting the leading and trailing edge widths.  These are set individually for each rib and can be used to significantly shorten ribs where only a part rib is needed.</w:t>
       </w:r>
     </w:p>
@@ -7546,15 +7417,7 @@
           <w:i/>
           <w:lang w:val="en-GB"/>
         </w:rPr>
-        <w:t xml:space="preserve">Rib </w:t>
-      </w:r>
-      <w:proofErr w:type="gramStart"/>
-      <w:r>
-        <w:rPr>
-          <w:i/>
-          <w:lang w:val="en-GB"/>
-        </w:rPr>
-        <w:t xml:space="preserve">Doubler </w:t>
+        <w:t xml:space="preserve">Rib Doubler </w:t>
       </w:r>
       <w:r>
         <w:rPr>
@@ -7566,14 +7429,7 @@
         <w:rPr>
           <w:lang w:val="en-GB"/>
         </w:rPr>
-        <w:t>part</w:t>
-      </w:r>
-      <w:proofErr w:type="gramEnd"/>
-      <w:r>
-        <w:rPr>
-          <w:lang w:val="en-GB"/>
-        </w:rPr>
-        <w:t xml:space="preserve"> type is a shorthand way of quickly adding doublers to ribs.</w:t>
+        <w:t>part type is a shorthand way of quickly adding doublers to ribs.</w:t>
       </w:r>
       <w:r>
         <w:rPr>
@@ -7597,21 +7453,7 @@
         <w:rPr>
           <w:lang w:val="en-GB"/>
         </w:rPr>
-        <w:t xml:space="preserve">s index in the “Linked </w:t>
-      </w:r>
-      <w:proofErr w:type="gramStart"/>
-      <w:r>
-        <w:rPr>
-          <w:lang w:val="en-GB"/>
-        </w:rPr>
-        <w:t>To</w:t>
-      </w:r>
-      <w:proofErr w:type="gramEnd"/>
-      <w:r>
-        <w:rPr>
-          <w:lang w:val="en-GB"/>
-        </w:rPr>
-        <w:t>” field for the doubler.  You also select whether you want the doubler to be placed to the left (root) or the right (tip) of the rib.</w:t>
+        <w:t>s index in the “Linked To” field for the doubler.  You also select whether you want the doubler to be placed to the left (root) or the right (tip) of the rib.</w:t>
       </w:r>
     </w:p>
     <w:p>
@@ -7666,7 +7508,7 @@
                     <pic:cNvPicPr/>
                   </pic:nvPicPr>
                   <pic:blipFill>
-                    <a:blip r:embed="rId32"/>
+                    <a:blip r:embed="rId37"/>
                     <a:stretch>
                       <a:fillRect/>
                     </a:stretch>
@@ -7818,7 +7660,7 @@
                     <pic:cNvPicPr/>
                   </pic:nvPicPr>
                   <pic:blipFill>
-                    <a:blip r:embed="rId33"/>
+                    <a:blip r:embed="rId38"/>
                     <a:stretch>
                       <a:fillRect/>
                     </a:stretch>
@@ -7846,14 +7688,14 @@
           <w:lang w:val="en-GB"/>
         </w:rPr>
       </w:pPr>
-      <w:bookmarkStart w:id="24" w:name="_Toc100056448"/>
+      <w:bookmarkStart w:id="25" w:name="_Toc100056448"/>
       <w:r>
         <w:rPr>
           <w:lang w:val="en-GB"/>
         </w:rPr>
         <w:t>Geodetics</w:t>
       </w:r>
-      <w:bookmarkEnd w:id="24"/>
+      <w:bookmarkEnd w:id="25"/>
     </w:p>
     <w:p>
       <w:pPr>
@@ -7883,6 +7725,7 @@
         <w:rPr>
           <w:lang w:val="en-GB"/>
         </w:rPr>
+        <w:lastRenderedPageBreak/>
         <w:t>Define two lines in the planform, each crossing the ribs between which you want geodetic ribs.</w:t>
       </w:r>
     </w:p>
@@ -7928,7 +7771,6 @@
           <w:noProof/>
           <w:lang w:val="en-GB" w:eastAsia="en-GB"/>
         </w:rPr>
-        <w:lastRenderedPageBreak/>
         <mc:AlternateContent>
           <mc:Choice Requires="wps">
             <w:drawing>
@@ -7990,7 +7832,7 @@
               </wp:anchor>
             </w:drawing>
           </mc:Choice>
-          <mc:Fallback xmlns:cx1="http://schemas.microsoft.com/office/drawing/2015/9/8/chartex" xmlns:cx2="http://schemas.microsoft.com/office/drawing/2015/10/21/chartex" xmlns:cx3="http://schemas.microsoft.com/office/drawing/2016/5/9/chartex" xmlns:cx4="http://schemas.microsoft.com/office/drawing/2016/5/10/chartex" xmlns:cx5="http://schemas.microsoft.com/office/drawing/2016/5/11/chartex" xmlns:cx6="http://schemas.microsoft.com/office/drawing/2016/5/12/chartex" xmlns:cx7="http://schemas.microsoft.com/office/drawing/2016/5/13/chartex" xmlns:cx8="http://schemas.microsoft.com/office/drawing/2016/5/14/chartex" xmlns:aink="http://schemas.microsoft.com/office/drawing/2016/ink" xmlns:am3d="http://schemas.microsoft.com/office/drawing/2017/model3d" xmlns:w16cid="http://schemas.microsoft.com/office/word/2016/wordml/cid">
+          <mc:Fallback xmlns:w16cid="http://schemas.microsoft.com/office/word/2016/wordml/cid" xmlns:am3d="http://schemas.microsoft.com/office/drawing/2017/model3d" xmlns:aink="http://schemas.microsoft.com/office/drawing/2016/ink" xmlns:cx8="http://schemas.microsoft.com/office/drawing/2016/5/14/chartex" xmlns:cx7="http://schemas.microsoft.com/office/drawing/2016/5/13/chartex" xmlns:cx6="http://schemas.microsoft.com/office/drawing/2016/5/12/chartex" xmlns:cx5="http://schemas.microsoft.com/office/drawing/2016/5/11/chartex" xmlns:cx4="http://schemas.microsoft.com/office/drawing/2016/5/10/chartex" xmlns:cx3="http://schemas.microsoft.com/office/drawing/2016/5/9/chartex" xmlns:cx2="http://schemas.microsoft.com/office/drawing/2015/10/21/chartex">
             <w:pict>
               <v:line w14:anchorId="589DA525" id="Straight Connector 18" o:spid="_x0000_s1026" style="position:absolute;z-index:251776000;visibility:visible;mso-wrap-style:square;mso-width-percent:0;mso-height-percent:0;mso-wrap-distance-left:9pt;mso-wrap-distance-top:0;mso-wrap-distance-right:9pt;mso-wrap-distance-bottom:0;mso-position-horizontal:absolute;mso-position-horizontal-relative:text;mso-position-vertical:absolute;mso-position-vertical-relative:text;mso-width-percent:0;mso-height-percent:0;mso-width-relative:margin;mso-height-relative:margin" from="315.75pt,78.55pt" to="372.75pt,78.55pt" o:gfxdata="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" strokecolor="#00b050" strokeweight="1.5pt">
                 <v:stroke joinstyle="miter"/>
@@ -8066,7 +7908,7 @@
               </wp:anchor>
             </w:drawing>
           </mc:Choice>
-          <mc:Fallback xmlns:cx1="http://schemas.microsoft.com/office/drawing/2015/9/8/chartex" xmlns:cx2="http://schemas.microsoft.com/office/drawing/2015/10/21/chartex" xmlns:cx3="http://schemas.microsoft.com/office/drawing/2016/5/9/chartex" xmlns:cx4="http://schemas.microsoft.com/office/drawing/2016/5/10/chartex" xmlns:cx5="http://schemas.microsoft.com/office/drawing/2016/5/11/chartex" xmlns:cx6="http://schemas.microsoft.com/office/drawing/2016/5/12/chartex" xmlns:cx7="http://schemas.microsoft.com/office/drawing/2016/5/13/chartex" xmlns:cx8="http://schemas.microsoft.com/office/drawing/2016/5/14/chartex" xmlns:aink="http://schemas.microsoft.com/office/drawing/2016/ink" xmlns:am3d="http://schemas.microsoft.com/office/drawing/2017/model3d" xmlns:w16cid="http://schemas.microsoft.com/office/word/2016/wordml/cid">
+          <mc:Fallback xmlns:w16cid="http://schemas.microsoft.com/office/word/2016/wordml/cid" xmlns:am3d="http://schemas.microsoft.com/office/drawing/2017/model3d" xmlns:aink="http://schemas.microsoft.com/office/drawing/2016/ink" xmlns:cx8="http://schemas.microsoft.com/office/drawing/2016/5/14/chartex" xmlns:cx7="http://schemas.microsoft.com/office/drawing/2016/5/13/chartex" xmlns:cx6="http://schemas.microsoft.com/office/drawing/2016/5/12/chartex" xmlns:cx5="http://schemas.microsoft.com/office/drawing/2016/5/11/chartex" xmlns:cx4="http://schemas.microsoft.com/office/drawing/2016/5/10/chartex" xmlns:cx3="http://schemas.microsoft.com/office/drawing/2016/5/9/chartex" xmlns:cx2="http://schemas.microsoft.com/office/drawing/2015/10/21/chartex">
             <w:pict>
               <v:line w14:anchorId="50A515AF" id="Straight Connector 17" o:spid="_x0000_s1026" style="position:absolute;z-index:251774976;visibility:visible;mso-wrap-style:square;mso-width-percent:0;mso-height-percent:0;mso-wrap-distance-left:9pt;mso-wrap-distance-top:0;mso-wrap-distance-right:9pt;mso-wrap-distance-bottom:0;mso-position-horizontal:absolute;mso-position-horizontal-relative:text;mso-position-vertical:absolute;mso-position-vertical-relative:text;mso-width-percent:0;mso-height-percent:0;mso-width-relative:margin;mso-height-relative:margin" from="309pt,56.8pt" to="327pt,57.55pt" o:gfxdata="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" strokecolor="red" strokeweight=".5pt">
                 <v:stroke dashstyle="1 1" joinstyle="miter"/>
@@ -8136,7 +7978,7 @@
               </wp:anchor>
             </w:drawing>
           </mc:Choice>
-          <mc:Fallback xmlns:cx1="http://schemas.microsoft.com/office/drawing/2015/9/8/chartex" xmlns:cx2="http://schemas.microsoft.com/office/drawing/2015/10/21/chartex" xmlns:cx3="http://schemas.microsoft.com/office/drawing/2016/5/9/chartex" xmlns:cx4="http://schemas.microsoft.com/office/drawing/2016/5/10/chartex" xmlns:cx5="http://schemas.microsoft.com/office/drawing/2016/5/11/chartex" xmlns:cx6="http://schemas.microsoft.com/office/drawing/2016/5/12/chartex" xmlns:cx7="http://schemas.microsoft.com/office/drawing/2016/5/13/chartex" xmlns:cx8="http://schemas.microsoft.com/office/drawing/2016/5/14/chartex" xmlns:aink="http://schemas.microsoft.com/office/drawing/2016/ink" xmlns:am3d="http://schemas.microsoft.com/office/drawing/2017/model3d" xmlns:w16cid="http://schemas.microsoft.com/office/word/2016/wordml/cid">
+          <mc:Fallback xmlns:w16cid="http://schemas.microsoft.com/office/word/2016/wordml/cid" xmlns:am3d="http://schemas.microsoft.com/office/drawing/2017/model3d" xmlns:aink="http://schemas.microsoft.com/office/drawing/2016/ink" xmlns:cx8="http://schemas.microsoft.com/office/drawing/2016/5/14/chartex" xmlns:cx7="http://schemas.microsoft.com/office/drawing/2016/5/13/chartex" xmlns:cx6="http://schemas.microsoft.com/office/drawing/2016/5/12/chartex" xmlns:cx5="http://schemas.microsoft.com/office/drawing/2016/5/11/chartex" xmlns:cx4="http://schemas.microsoft.com/office/drawing/2016/5/10/chartex" xmlns:cx3="http://schemas.microsoft.com/office/drawing/2016/5/9/chartex" xmlns:cx2="http://schemas.microsoft.com/office/drawing/2015/10/21/chartex">
             <w:pict>
               <v:line w14:anchorId="68273199" id="Straight Connector 13" o:spid="_x0000_s1026" style="position:absolute;flip:x;z-index:251773952;visibility:visible;mso-wrap-style:square;mso-width-percent:0;mso-height-percent:0;mso-wrap-distance-left:9pt;mso-wrap-distance-top:0;mso-wrap-distance-right:9pt;mso-wrap-distance-bottom:0;mso-position-horizontal:absolute;mso-position-horizontal-relative:text;mso-position-vertical:absolute;mso-position-vertical-relative:text;mso-width-percent:0;mso-height-percent:0;mso-width-relative:margin;mso-height-relative:margin" from="345pt,35.05pt" to="398.25pt,35.8pt" o:gfxdata="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" strokecolor="#4472c4 [3204]" strokeweight=".5pt">
                 <v:stroke joinstyle="miter"/>
@@ -8333,7 +8175,7 @@
               </wp:anchor>
             </w:drawing>
           </mc:Choice>
-          <mc:Fallback xmlns:cx1="http://schemas.microsoft.com/office/drawing/2015/9/8/chartex" xmlns:cx2="http://schemas.microsoft.com/office/drawing/2015/10/21/chartex" xmlns:cx3="http://schemas.microsoft.com/office/drawing/2016/5/9/chartex" xmlns:cx4="http://schemas.microsoft.com/office/drawing/2016/5/10/chartex" xmlns:cx5="http://schemas.microsoft.com/office/drawing/2016/5/11/chartex" xmlns:cx6="http://schemas.microsoft.com/office/drawing/2016/5/12/chartex" xmlns:cx7="http://schemas.microsoft.com/office/drawing/2016/5/13/chartex" xmlns:cx8="http://schemas.microsoft.com/office/drawing/2016/5/14/chartex" xmlns:aink="http://schemas.microsoft.com/office/drawing/2016/ink" xmlns:am3d="http://schemas.microsoft.com/office/drawing/2017/model3d" xmlns:w16cid="http://schemas.microsoft.com/office/word/2016/wordml/cid">
+          <mc:Fallback xmlns:w16cid="http://schemas.microsoft.com/office/word/2016/wordml/cid" xmlns:am3d="http://schemas.microsoft.com/office/drawing/2017/model3d" xmlns:aink="http://schemas.microsoft.com/office/drawing/2016/ink" xmlns:cx8="http://schemas.microsoft.com/office/drawing/2016/5/14/chartex" xmlns:cx7="http://schemas.microsoft.com/office/drawing/2016/5/13/chartex" xmlns:cx6="http://schemas.microsoft.com/office/drawing/2016/5/12/chartex" xmlns:cx5="http://schemas.microsoft.com/office/drawing/2016/5/11/chartex" xmlns:cx4="http://schemas.microsoft.com/office/drawing/2016/5/10/chartex" xmlns:cx3="http://schemas.microsoft.com/office/drawing/2016/5/9/chartex" xmlns:cx2="http://schemas.microsoft.com/office/drawing/2015/10/21/chartex">
             <w:pict>
               <v:line w14:anchorId="6322854B" id="Straight Connector 12" o:spid="_x0000_s1026" style="position:absolute;flip:y;z-index:251772928;visibility:visible;mso-wrap-style:square;mso-width-percent:0;mso-height-percent:0;mso-wrap-distance-left:9pt;mso-wrap-distance-top:0;mso-wrap-distance-right:9pt;mso-wrap-distance-bottom:0;mso-position-horizontal:absolute;mso-position-horizontal-relative:text;mso-position-vertical:absolute;mso-position-vertical-relative:text;mso-width-percent:0;mso-height-percent:0;mso-width-relative:margin;mso-height-relative:margin" from="204pt,44.8pt" to="243pt,65.05pt" o:gfxdata="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" strokecolor="#00b050" strokeweight="1.5pt">
                 <v:stroke joinstyle="miter"/>
@@ -8408,7 +8250,7 @@
               </wp:anchor>
             </w:drawing>
           </mc:Choice>
-          <mc:Fallback xmlns:cx1="http://schemas.microsoft.com/office/drawing/2015/9/8/chartex" xmlns:cx2="http://schemas.microsoft.com/office/drawing/2015/10/21/chartex" xmlns:cx3="http://schemas.microsoft.com/office/drawing/2016/5/9/chartex" xmlns:cx4="http://schemas.microsoft.com/office/drawing/2016/5/10/chartex" xmlns:cx5="http://schemas.microsoft.com/office/drawing/2016/5/11/chartex" xmlns:cx6="http://schemas.microsoft.com/office/drawing/2016/5/12/chartex" xmlns:cx7="http://schemas.microsoft.com/office/drawing/2016/5/13/chartex" xmlns:cx8="http://schemas.microsoft.com/office/drawing/2016/5/14/chartex" xmlns:aink="http://schemas.microsoft.com/office/drawing/2016/ink" xmlns:am3d="http://schemas.microsoft.com/office/drawing/2017/model3d" xmlns:w16cid="http://schemas.microsoft.com/office/word/2016/wordml/cid">
+          <mc:Fallback xmlns:w16cid="http://schemas.microsoft.com/office/word/2016/wordml/cid" xmlns:am3d="http://schemas.microsoft.com/office/drawing/2017/model3d" xmlns:aink="http://schemas.microsoft.com/office/drawing/2016/ink" xmlns:cx8="http://schemas.microsoft.com/office/drawing/2016/5/14/chartex" xmlns:cx7="http://schemas.microsoft.com/office/drawing/2016/5/13/chartex" xmlns:cx6="http://schemas.microsoft.com/office/drawing/2016/5/12/chartex" xmlns:cx5="http://schemas.microsoft.com/office/drawing/2016/5/11/chartex" xmlns:cx4="http://schemas.microsoft.com/office/drawing/2016/5/10/chartex" xmlns:cx3="http://schemas.microsoft.com/office/drawing/2016/5/9/chartex" xmlns:cx2="http://schemas.microsoft.com/office/drawing/2015/10/21/chartex">
             <w:pict>
               <v:line w14:anchorId="4E803E0A" id="Straight Connector 11" o:spid="_x0000_s1026" style="position:absolute;z-index:251771904;visibility:visible;mso-wrap-style:square;mso-width-percent:0;mso-height-percent:0;mso-wrap-distance-left:9pt;mso-wrap-distance-top:0;mso-wrap-distance-right:9pt;mso-wrap-distance-bottom:0;mso-position-horizontal:absolute;mso-position-horizontal-relative:text;mso-position-vertical:absolute;mso-position-vertical-relative:text;mso-width-percent:0;mso-height-percent:0;mso-width-relative:margin;mso-height-relative:margin" from="158.25pt,31.3pt" to="204pt,64.3pt" o:gfxdata="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" strokecolor="#00b050" strokeweight="1.5pt">
                 <v:stroke joinstyle="miter"/>
@@ -8477,7 +8319,7 @@
               </wp:anchor>
             </w:drawing>
           </mc:Choice>
-          <mc:Fallback xmlns:cx1="http://schemas.microsoft.com/office/drawing/2015/9/8/chartex" xmlns:cx2="http://schemas.microsoft.com/office/drawing/2015/10/21/chartex" xmlns:cx3="http://schemas.microsoft.com/office/drawing/2016/5/9/chartex" xmlns:cx4="http://schemas.microsoft.com/office/drawing/2016/5/10/chartex" xmlns:cx5="http://schemas.microsoft.com/office/drawing/2016/5/11/chartex" xmlns:cx6="http://schemas.microsoft.com/office/drawing/2016/5/12/chartex" xmlns:cx7="http://schemas.microsoft.com/office/drawing/2016/5/13/chartex" xmlns:cx8="http://schemas.microsoft.com/office/drawing/2016/5/14/chartex" xmlns:aink="http://schemas.microsoft.com/office/drawing/2016/ink" xmlns:am3d="http://schemas.microsoft.com/office/drawing/2017/model3d" xmlns:w16cid="http://schemas.microsoft.com/office/word/2016/wordml/cid">
+          <mc:Fallback xmlns:w16cid="http://schemas.microsoft.com/office/word/2016/wordml/cid" xmlns:am3d="http://schemas.microsoft.com/office/drawing/2017/model3d" xmlns:aink="http://schemas.microsoft.com/office/drawing/2016/ink" xmlns:cx8="http://schemas.microsoft.com/office/drawing/2016/5/14/chartex" xmlns:cx7="http://schemas.microsoft.com/office/drawing/2016/5/13/chartex" xmlns:cx6="http://schemas.microsoft.com/office/drawing/2016/5/12/chartex" xmlns:cx5="http://schemas.microsoft.com/office/drawing/2016/5/11/chartex" xmlns:cx4="http://schemas.microsoft.com/office/drawing/2016/5/10/chartex" xmlns:cx3="http://schemas.microsoft.com/office/drawing/2016/5/9/chartex" xmlns:cx2="http://schemas.microsoft.com/office/drawing/2015/10/21/chartex">
             <w:pict>
               <v:line w14:anchorId="67734709" id="Straight Connector 10" o:spid="_x0000_s1026" style="position:absolute;flip:y;z-index:251770880;visibility:visible;mso-wrap-style:square;mso-wrap-distance-left:9pt;mso-wrap-distance-top:0;mso-wrap-distance-right:9pt;mso-wrap-distance-bottom:0;mso-position-horizontal:absolute;mso-position-horizontal-relative:text;mso-position-vertical:absolute;mso-position-vertical-relative:text" from="117.75pt,31.3pt" to="156pt,65.8pt" o:gfxdata="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" strokecolor="#00b050" strokeweight="1.5pt">
                 <v:stroke joinstyle="miter"/>
@@ -8553,7 +8395,7 @@
               </wp:anchor>
             </w:drawing>
           </mc:Choice>
-          <mc:Fallback xmlns:cx1="http://schemas.microsoft.com/office/drawing/2015/9/8/chartex" xmlns:cx2="http://schemas.microsoft.com/office/drawing/2015/10/21/chartex" xmlns:cx3="http://schemas.microsoft.com/office/drawing/2016/5/9/chartex" xmlns:cx4="http://schemas.microsoft.com/office/drawing/2016/5/10/chartex" xmlns:cx5="http://schemas.microsoft.com/office/drawing/2016/5/11/chartex" xmlns:cx6="http://schemas.microsoft.com/office/drawing/2016/5/12/chartex" xmlns:cx7="http://schemas.microsoft.com/office/drawing/2016/5/13/chartex" xmlns:cx8="http://schemas.microsoft.com/office/drawing/2016/5/14/chartex" xmlns:aink="http://schemas.microsoft.com/office/drawing/2016/ink" xmlns:am3d="http://schemas.microsoft.com/office/drawing/2017/model3d" xmlns:w16cid="http://schemas.microsoft.com/office/word/2016/wordml/cid">
+          <mc:Fallback xmlns:w16cid="http://schemas.microsoft.com/office/word/2016/wordml/cid" xmlns:am3d="http://schemas.microsoft.com/office/drawing/2017/model3d" xmlns:aink="http://schemas.microsoft.com/office/drawing/2016/ink" xmlns:cx8="http://schemas.microsoft.com/office/drawing/2016/5/14/chartex" xmlns:cx7="http://schemas.microsoft.com/office/drawing/2016/5/13/chartex" xmlns:cx6="http://schemas.microsoft.com/office/drawing/2016/5/12/chartex" xmlns:cx5="http://schemas.microsoft.com/office/drawing/2016/5/11/chartex" xmlns:cx4="http://schemas.microsoft.com/office/drawing/2016/5/10/chartex" xmlns:cx3="http://schemas.microsoft.com/office/drawing/2016/5/9/chartex" xmlns:cx2="http://schemas.microsoft.com/office/drawing/2015/10/21/chartex">
             <w:pict>
               <v:line w14:anchorId="6A1081D0" id="Straight Connector 9" o:spid="_x0000_s1026" style="position:absolute;flip:y;z-index:251769856;visibility:visible;mso-wrap-style:square;mso-width-percent:0;mso-height-percent:0;mso-wrap-distance-left:9pt;mso-wrap-distance-top:0;mso-wrap-distance-right:9pt;mso-wrap-distance-bottom:0;mso-position-horizontal:absolute;mso-position-horizontal-relative:text;mso-position-vertical:absolute;mso-position-vertical-relative:text;mso-width-percent:0;mso-height-percent:0;mso-width-relative:margin;mso-height-relative:margin" from="104.25pt,63.55pt" to="261pt,66.55pt" o:gfxdata="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" strokecolor="red" strokeweight=".5pt">
                 <v:stroke dashstyle="1 1" joinstyle="miter"/>
@@ -8623,7 +8465,7 @@
               </wp:anchor>
             </w:drawing>
           </mc:Choice>
-          <mc:Fallback xmlns:cx1="http://schemas.microsoft.com/office/drawing/2015/9/8/chartex" xmlns:cx2="http://schemas.microsoft.com/office/drawing/2015/10/21/chartex" xmlns:cx3="http://schemas.microsoft.com/office/drawing/2016/5/9/chartex" xmlns:cx4="http://schemas.microsoft.com/office/drawing/2016/5/10/chartex" xmlns:cx5="http://schemas.microsoft.com/office/drawing/2016/5/11/chartex" xmlns:cx6="http://schemas.microsoft.com/office/drawing/2016/5/12/chartex" xmlns:cx7="http://schemas.microsoft.com/office/drawing/2016/5/13/chartex" xmlns:cx8="http://schemas.microsoft.com/office/drawing/2016/5/14/chartex" xmlns:aink="http://schemas.microsoft.com/office/drawing/2016/ink" xmlns:am3d="http://schemas.microsoft.com/office/drawing/2017/model3d" xmlns:w16cid="http://schemas.microsoft.com/office/word/2016/wordml/cid">
+          <mc:Fallback xmlns:w16cid="http://schemas.microsoft.com/office/word/2016/wordml/cid" xmlns:am3d="http://schemas.microsoft.com/office/drawing/2017/model3d" xmlns:aink="http://schemas.microsoft.com/office/drawing/2016/ink" xmlns:cx8="http://schemas.microsoft.com/office/drawing/2016/5/14/chartex" xmlns:cx7="http://schemas.microsoft.com/office/drawing/2016/5/13/chartex" xmlns:cx6="http://schemas.microsoft.com/office/drawing/2016/5/12/chartex" xmlns:cx5="http://schemas.microsoft.com/office/drawing/2016/5/11/chartex" xmlns:cx4="http://schemas.microsoft.com/office/drawing/2016/5/10/chartex" xmlns:cx3="http://schemas.microsoft.com/office/drawing/2016/5/9/chartex" xmlns:cx2="http://schemas.microsoft.com/office/drawing/2015/10/21/chartex">
             <w:pict>
               <v:line w14:anchorId="5411B93F" id="Straight Connector 8" o:spid="_x0000_s1026" style="position:absolute;z-index:251768832;visibility:visible;mso-wrap-style:square;mso-wrap-distance-left:9pt;mso-wrap-distance-top:0;mso-wrap-distance-right:9pt;mso-wrap-distance-bottom:0;mso-position-horizontal:absolute;mso-position-horizontal-relative:text;mso-position-vertical:absolute;mso-position-vertical-relative:text" from="102pt,23.05pt" to="257.25pt,46.3pt" o:gfxdata="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" strokecolor="red" strokeweight=".5pt">
                 <v:stroke dashstyle="1 1" joinstyle="miter"/>
@@ -8693,7 +8535,7 @@
               </wp:anchor>
             </w:drawing>
           </mc:Choice>
-          <mc:Fallback xmlns:cx1="http://schemas.microsoft.com/office/drawing/2015/9/8/chartex" xmlns:cx2="http://schemas.microsoft.com/office/drawing/2015/10/21/chartex" xmlns:cx3="http://schemas.microsoft.com/office/drawing/2016/5/9/chartex" xmlns:cx4="http://schemas.microsoft.com/office/drawing/2016/5/10/chartex" xmlns:cx5="http://schemas.microsoft.com/office/drawing/2016/5/11/chartex" xmlns:cx6="http://schemas.microsoft.com/office/drawing/2016/5/12/chartex" xmlns:cx7="http://schemas.microsoft.com/office/drawing/2016/5/13/chartex" xmlns:cx8="http://schemas.microsoft.com/office/drawing/2016/5/14/chartex" xmlns:aink="http://schemas.microsoft.com/office/drawing/2016/ink" xmlns:am3d="http://schemas.microsoft.com/office/drawing/2017/model3d" xmlns:w16cid="http://schemas.microsoft.com/office/word/2016/wordml/cid">
+          <mc:Fallback xmlns:w16cid="http://schemas.microsoft.com/office/word/2016/wordml/cid" xmlns:am3d="http://schemas.microsoft.com/office/drawing/2017/model3d" xmlns:aink="http://schemas.microsoft.com/office/drawing/2016/ink" xmlns:cx8="http://schemas.microsoft.com/office/drawing/2016/5/14/chartex" xmlns:cx7="http://schemas.microsoft.com/office/drawing/2016/5/13/chartex" xmlns:cx6="http://schemas.microsoft.com/office/drawing/2016/5/12/chartex" xmlns:cx5="http://schemas.microsoft.com/office/drawing/2016/5/11/chartex" xmlns:cx4="http://schemas.microsoft.com/office/drawing/2016/5/10/chartex" xmlns:cx3="http://schemas.microsoft.com/office/drawing/2016/5/9/chartex" xmlns:cx2="http://schemas.microsoft.com/office/drawing/2015/10/21/chartex">
             <w:pict>
               <v:line w14:anchorId="20363B64" id="Straight Connector 6" o:spid="_x0000_s1026" style="position:absolute;z-index:251766784;visibility:visible;mso-wrap-style:square;mso-width-percent:0;mso-height-percent:0;mso-wrap-distance-left:9pt;mso-wrap-distance-top:0;mso-wrap-distance-right:9pt;mso-wrap-distance-bottom:0;mso-position-horizontal:absolute;mso-position-horizontal-relative:text;mso-position-vertical:absolute;mso-position-vertical-relative:text;mso-width-percent:0;mso-height-percent:0;mso-width-relative:margin;mso-height-relative:margin" from="242.25pt,35.8pt" to="249.75pt,78.55pt" o:gfxdata="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" strokecolor="#4472c4 [3204]" strokeweight=".5pt">
                 <v:stroke joinstyle="miter"/>
@@ -8763,7 +8605,7 @@
               </wp:anchor>
             </w:drawing>
           </mc:Choice>
-          <mc:Fallback xmlns:cx1="http://schemas.microsoft.com/office/drawing/2015/9/8/chartex" xmlns:cx2="http://schemas.microsoft.com/office/drawing/2015/10/21/chartex" xmlns:cx3="http://schemas.microsoft.com/office/drawing/2016/5/9/chartex" xmlns:cx4="http://schemas.microsoft.com/office/drawing/2016/5/10/chartex" xmlns:cx5="http://schemas.microsoft.com/office/drawing/2016/5/11/chartex" xmlns:cx6="http://schemas.microsoft.com/office/drawing/2016/5/12/chartex" xmlns:cx7="http://schemas.microsoft.com/office/drawing/2016/5/13/chartex" xmlns:cx8="http://schemas.microsoft.com/office/drawing/2016/5/14/chartex" xmlns:aink="http://schemas.microsoft.com/office/drawing/2016/ink" xmlns:am3d="http://schemas.microsoft.com/office/drawing/2017/model3d" xmlns:w16cid="http://schemas.microsoft.com/office/word/2016/wordml/cid">
+          <mc:Fallback xmlns:w16cid="http://schemas.microsoft.com/office/word/2016/wordml/cid" xmlns:am3d="http://schemas.microsoft.com/office/drawing/2017/model3d" xmlns:aink="http://schemas.microsoft.com/office/drawing/2016/ink" xmlns:cx8="http://schemas.microsoft.com/office/drawing/2016/5/14/chartex" xmlns:cx7="http://schemas.microsoft.com/office/drawing/2016/5/13/chartex" xmlns:cx6="http://schemas.microsoft.com/office/drawing/2016/5/12/chartex" xmlns:cx5="http://schemas.microsoft.com/office/drawing/2016/5/11/chartex" xmlns:cx4="http://schemas.microsoft.com/office/drawing/2016/5/10/chartex" xmlns:cx3="http://schemas.microsoft.com/office/drawing/2016/5/9/chartex" xmlns:cx2="http://schemas.microsoft.com/office/drawing/2015/10/21/chartex">
             <w:pict>
               <v:line w14:anchorId="1F8B6C8F" id="Straight Connector 5" o:spid="_x0000_s1026" style="position:absolute;flip:x;z-index:251765760;visibility:visible;mso-wrap-style:square;mso-width-percent:0;mso-height-percent:0;mso-wrap-distance-left:9pt;mso-wrap-distance-top:0;mso-wrap-distance-right:9pt;mso-wrap-distance-bottom:0;mso-position-horizontal:absolute;mso-position-horizontal-relative:text;mso-position-vertical:absolute;mso-position-vertical-relative:text;mso-width-percent:0;mso-height-percent:0;mso-width-relative:margin;mso-height-relative:margin" from="204pt,28.3pt" to="204pt,78.55pt" o:gfxdata="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" strokecolor="#4472c4 [3204]" strokeweight=".5pt">
                 <v:stroke joinstyle="miter"/>
@@ -8833,7 +8675,7 @@
               </wp:anchor>
             </w:drawing>
           </mc:Choice>
-          <mc:Fallback xmlns:cx1="http://schemas.microsoft.com/office/drawing/2015/9/8/chartex" xmlns:cx2="http://schemas.microsoft.com/office/drawing/2015/10/21/chartex" xmlns:cx3="http://schemas.microsoft.com/office/drawing/2016/5/9/chartex" xmlns:cx4="http://schemas.microsoft.com/office/drawing/2016/5/10/chartex" xmlns:cx5="http://schemas.microsoft.com/office/drawing/2016/5/11/chartex" xmlns:cx6="http://schemas.microsoft.com/office/drawing/2016/5/12/chartex" xmlns:cx7="http://schemas.microsoft.com/office/drawing/2016/5/13/chartex" xmlns:cx8="http://schemas.microsoft.com/office/drawing/2016/5/14/chartex" xmlns:aink="http://schemas.microsoft.com/office/drawing/2016/ink" xmlns:am3d="http://schemas.microsoft.com/office/drawing/2017/model3d" xmlns:w16cid="http://schemas.microsoft.com/office/word/2016/wordml/cid">
+          <mc:Fallback xmlns:w16cid="http://schemas.microsoft.com/office/word/2016/wordml/cid" xmlns:am3d="http://schemas.microsoft.com/office/drawing/2017/model3d" xmlns:aink="http://schemas.microsoft.com/office/drawing/2016/ink" xmlns:cx8="http://schemas.microsoft.com/office/drawing/2016/5/14/chartex" xmlns:cx7="http://schemas.microsoft.com/office/drawing/2016/5/13/chartex" xmlns:cx6="http://schemas.microsoft.com/office/drawing/2016/5/12/chartex" xmlns:cx5="http://schemas.microsoft.com/office/drawing/2016/5/11/chartex" xmlns:cx4="http://schemas.microsoft.com/office/drawing/2016/5/10/chartex" xmlns:cx3="http://schemas.microsoft.com/office/drawing/2016/5/9/chartex" xmlns:cx2="http://schemas.microsoft.com/office/drawing/2015/10/21/chartex">
             <w:pict>
               <v:line w14:anchorId="79581A67" id="Straight Connector 4" o:spid="_x0000_s1026" style="position:absolute;z-index:251764736;visibility:visible;mso-wrap-style:square;mso-width-percent:0;mso-height-percent:0;mso-wrap-distance-left:9pt;mso-wrap-distance-top:0;mso-wrap-distance-right:9pt;mso-wrap-distance-bottom:0;mso-position-horizontal:absolute;mso-position-horizontal-relative:text;mso-position-vertical:absolute;mso-position-vertical-relative:text;mso-width-percent:0;mso-height-percent:0;mso-width-relative:margin;mso-height-relative:margin" from="156.75pt,17.8pt" to="158.25pt,79.3pt" o:gfxdata="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" strokecolor="#4472c4 [3204]" strokeweight=".5pt">
                 <v:stroke joinstyle="miter"/>
@@ -8897,7 +8739,7 @@
               </wp:anchor>
             </w:drawing>
           </mc:Choice>
-          <mc:Fallback xmlns:cx1="http://schemas.microsoft.com/office/drawing/2015/9/8/chartex" xmlns:cx2="http://schemas.microsoft.com/office/drawing/2015/10/21/chartex" xmlns:cx3="http://schemas.microsoft.com/office/drawing/2016/5/9/chartex" xmlns:cx4="http://schemas.microsoft.com/office/drawing/2016/5/10/chartex" xmlns:cx5="http://schemas.microsoft.com/office/drawing/2016/5/11/chartex" xmlns:cx6="http://schemas.microsoft.com/office/drawing/2016/5/12/chartex" xmlns:cx7="http://schemas.microsoft.com/office/drawing/2016/5/13/chartex" xmlns:cx8="http://schemas.microsoft.com/office/drawing/2016/5/14/chartex" xmlns:aink="http://schemas.microsoft.com/office/drawing/2016/ink" xmlns:am3d="http://schemas.microsoft.com/office/drawing/2017/model3d" xmlns:w16cid="http://schemas.microsoft.com/office/word/2016/wordml/cid">
+          <mc:Fallback xmlns:w16cid="http://schemas.microsoft.com/office/word/2016/wordml/cid" xmlns:am3d="http://schemas.microsoft.com/office/drawing/2017/model3d" xmlns:aink="http://schemas.microsoft.com/office/drawing/2016/ink" xmlns:cx8="http://schemas.microsoft.com/office/drawing/2016/5/14/chartex" xmlns:cx7="http://schemas.microsoft.com/office/drawing/2016/5/13/chartex" xmlns:cx6="http://schemas.microsoft.com/office/drawing/2016/5/12/chartex" xmlns:cx5="http://schemas.microsoft.com/office/drawing/2016/5/11/chartex" xmlns:cx4="http://schemas.microsoft.com/office/drawing/2016/5/10/chartex" xmlns:cx3="http://schemas.microsoft.com/office/drawing/2016/5/9/chartex" xmlns:cx2="http://schemas.microsoft.com/office/drawing/2015/10/21/chartex">
             <w:pict>
               <v:line w14:anchorId="6E509555" id="Straight Connector 3" o:spid="_x0000_s1026" style="position:absolute;z-index:251763712;visibility:visible;mso-wrap-style:square;mso-wrap-distance-left:9pt;mso-wrap-distance-top:0;mso-wrap-distance-right:9pt;mso-wrap-distance-bottom:0;mso-position-horizontal:absolute;mso-position-horizontal-relative:text;mso-position-vertical:absolute;mso-position-vertical-relative:text" from="116.25pt,8.8pt" to="117pt,80.05pt" o:gfxdata="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" strokecolor="#4472c4 [3204]" strokeweight=".5pt">
                 <v:stroke joinstyle="miter"/>
@@ -8975,7 +8817,7 @@
                     <pic:cNvPicPr/>
                   </pic:nvPicPr>
                   <pic:blipFill>
-                    <a:blip r:embed="rId34"/>
+                    <a:blip r:embed="rId39"/>
                     <a:stretch>
                       <a:fillRect/>
                     </a:stretch>
@@ -9071,40 +8913,26 @@
           <w:lang w:val="en-GB"/>
         </w:rPr>
       </w:pPr>
-      <w:bookmarkStart w:id="25" w:name="_Toc100056449"/>
+      <w:bookmarkStart w:id="26" w:name="_Toc100056449"/>
       <w:r>
         <w:rPr>
           <w:lang w:val="en-GB"/>
         </w:rPr>
         <w:t>Rib Parameters</w:t>
       </w:r>
-      <w:bookmarkEnd w:id="25"/>
-    </w:p>
-    <w:p>
-      <w:pPr>
-        <w:rPr>
-          <w:lang w:val="en-GB"/>
-        </w:rPr>
-      </w:pPr>
-      <w:r>
-        <w:rPr>
-          <w:lang w:val="en-GB"/>
-        </w:rPr>
-        <w:t xml:space="preserve">This tab allows you to configure the trailing edge thickness, washout and manual </w:t>
-      </w:r>
-      <w:proofErr w:type="spellStart"/>
-      <w:r>
-        <w:rPr>
-          <w:lang w:val="en-GB"/>
-        </w:rPr>
-        <w:t>keepout</w:t>
-      </w:r>
-      <w:proofErr w:type="spellEnd"/>
-      <w:r>
-        <w:rPr>
-          <w:lang w:val="en-GB"/>
-        </w:rPr>
-        <w:t xml:space="preserve"> regions for one or more ribs.</w:t>
+      <w:bookmarkEnd w:id="26"/>
+    </w:p>
+    <w:p>
+      <w:pPr>
+        <w:rPr>
+          <w:lang w:val="en-GB"/>
+        </w:rPr>
+      </w:pPr>
+      <w:r>
+        <w:rPr>
+          <w:lang w:val="en-GB"/>
+        </w:rPr>
+        <w:t>This tab allows you to configure the trailing edge thickness, washout and manual keepout regions for one or more ribs.</w:t>
       </w:r>
     </w:p>
     <w:p>
@@ -9114,14 +8942,15 @@
           <w:lang w:val="en-GB"/>
         </w:rPr>
       </w:pPr>
-      <w:bookmarkStart w:id="26" w:name="_Toc100056450"/>
-      <w:r>
-        <w:rPr>
-          <w:lang w:val="en-GB"/>
-        </w:rPr>
+      <w:bookmarkStart w:id="27" w:name="_Toc100056450"/>
+      <w:r>
+        <w:rPr>
+          <w:lang w:val="en-GB"/>
+        </w:rPr>
+        <w:lastRenderedPageBreak/>
         <w:t>Washout</w:t>
       </w:r>
-      <w:bookmarkEnd w:id="26"/>
+      <w:bookmarkEnd w:id="27"/>
     </w:p>
     <w:p>
       <w:pPr>
@@ -9185,7 +9014,6 @@
           <w:noProof/>
           <w:lang w:val="en-GB" w:eastAsia="en-GB"/>
         </w:rPr>
-        <w:lastRenderedPageBreak/>
         <w:drawing>
           <wp:inline distT="0" distB="0" distL="0" distR="0" wp14:anchorId="6E900320" wp14:editId="25D4D232">
             <wp:extent cx="5731510" cy="2179320"/>
@@ -9202,7 +9030,7 @@
                     <pic:cNvPicPr/>
                   </pic:nvPicPr>
                   <pic:blipFill>
-                    <a:blip r:embed="rId35"/>
+                    <a:blip r:embed="rId40"/>
                     <a:stretch>
                       <a:fillRect/>
                     </a:stretch>
@@ -9323,42 +9151,27 @@
           <w:lang w:val="en-GB"/>
         </w:rPr>
       </w:pPr>
-      <w:bookmarkStart w:id="27" w:name="_Toc100056451"/>
+      <w:bookmarkStart w:id="28" w:name="_Toc100056451"/>
       <w:r>
         <w:rPr>
           <w:lang w:val="en-GB"/>
         </w:rPr>
         <w:t>Trailing Edge Thickness</w:t>
       </w:r>
-      <w:bookmarkEnd w:id="27"/>
-    </w:p>
-    <w:p>
-      <w:pPr>
-        <w:rPr>
-          <w:lang w:val="en-GB"/>
-        </w:rPr>
-      </w:pPr>
-      <w:r>
-        <w:rPr>
-          <w:lang w:val="en-GB"/>
-        </w:rPr>
-        <w:t xml:space="preserve">Most </w:t>
-      </w:r>
-      <w:proofErr w:type="spellStart"/>
-      <w:r>
-        <w:rPr>
-          <w:lang w:val="en-GB"/>
-        </w:rPr>
-        <w:t>airfoils</w:t>
-      </w:r>
-      <w:proofErr w:type="spellEnd"/>
-      <w:r>
-        <w:rPr>
-          <w:lang w:val="en-GB"/>
-        </w:rPr>
-        <w:t xml:space="preserve"> have a defined trailing edge thickness of 0mm i.e., they come to a sharp edge.  Normally, for building purposes, a thicker trailing edge is desired.  The </w:t>
-      </w:r>
-      <w:proofErr w:type="spellStart"/>
+      <w:bookmarkEnd w:id="28"/>
+    </w:p>
+    <w:p>
+      <w:pPr>
+        <w:rPr>
+          <w:lang w:val="en-GB"/>
+        </w:rPr>
+      </w:pPr>
+      <w:r>
+        <w:rPr>
+          <w:lang w:val="en-GB"/>
+        </w:rPr>
+        <w:t xml:space="preserve">Most airfoils have a defined trailing edge thickness of 0mm i.e., they come to a sharp edge.  Normally, for building purposes, a thicker trailing edge is desired.  The </w:t>
+      </w:r>
       <w:r>
         <w:rPr>
           <w:i/>
@@ -9366,7 +9179,6 @@
         </w:rPr>
         <w:t>teThickness</w:t>
       </w:r>
-      <w:proofErr w:type="spellEnd"/>
       <w:r>
         <w:rPr>
           <w:lang w:val="en-GB"/>
@@ -9389,94 +9201,78 @@
         <w:rPr>
           <w:lang w:val="en-GB"/>
         </w:rPr>
-        <w:t xml:space="preserve">In general, you should set the </w:t>
-      </w:r>
-      <w:proofErr w:type="spellStart"/>
-      <w:r>
-        <w:rPr>
+        <w:t>In general, you should set the teThickness to at least double the wing sheeting thickness.</w:t>
+      </w:r>
+    </w:p>
+    <w:p>
+      <w:pPr>
+        <w:rPr>
+          <w:lang w:val="en-GB"/>
+        </w:rPr>
+      </w:pPr>
+      <w:r>
+        <w:rPr>
+          <w:lang w:val="en-GB"/>
+        </w:rPr>
+        <w:t xml:space="preserve">The T28 example </w:t>
+      </w:r>
+      <w:r>
+        <w:rPr>
+          <w:lang w:val="en-GB"/>
+        </w:rPr>
+        <w:t xml:space="preserve">shown above </w:t>
+      </w:r>
+      <w:r>
+        <w:rPr>
+          <w:lang w:val="en-GB"/>
+        </w:rPr>
+        <w:t>has 7mm TE thickness at the root, decreasing to 5mm at the tip:</w:t>
+      </w:r>
+    </w:p>
+    <w:p>
+      <w:pPr>
+        <w:rPr>
+          <w:lang w:val="en-GB"/>
+        </w:rPr>
+      </w:pPr>
+      <w:r>
+        <w:rPr>
+          <w:lang w:val="en-GB"/>
+        </w:rPr>
+        <w:t xml:space="preserve">The </w:t>
+      </w:r>
+      <w:r>
+        <w:rPr>
+          <w:lang w:val="en-GB"/>
+        </w:rPr>
+        <w:t>blend</w:t>
+      </w:r>
+      <w:r>
+        <w:rPr>
+          <w:lang w:val="en-GB"/>
+        </w:rPr>
+        <w:t xml:space="preserve"> parameter should be set to 0 to allow ACAD to decide how much of the chord to blend the thickness change over.  Alternatively, you can enter a % of the chord to blend over.</w:t>
+      </w:r>
+    </w:p>
+    <w:p>
+      <w:pPr>
+        <w:rPr>
+          <w:lang w:val="en-GB"/>
+        </w:rPr>
+      </w:pPr>
+      <w:r>
+        <w:rPr>
+          <w:lang w:val="en-GB"/>
+        </w:rPr>
+        <w:t xml:space="preserve">Multiple </w:t>
+      </w:r>
+      <w:r>
+        <w:rPr>
+          <w:i/>
           <w:lang w:val="en-GB"/>
         </w:rPr>
         <w:t>teThickness</w:t>
       </w:r>
-      <w:proofErr w:type="spellEnd"/>
-      <w:r>
-        <w:rPr>
-          <w:lang w:val="en-GB"/>
-        </w:rPr>
-        <w:t xml:space="preserve"> to at least double the wing sheeting thickness.</w:t>
-      </w:r>
-    </w:p>
-    <w:p>
-      <w:pPr>
-        <w:rPr>
-          <w:lang w:val="en-GB"/>
-        </w:rPr>
-      </w:pPr>
-      <w:r>
-        <w:rPr>
-          <w:lang w:val="en-GB"/>
-        </w:rPr>
-        <w:t xml:space="preserve">The T28 example </w:t>
-      </w:r>
-      <w:r>
-        <w:rPr>
-          <w:lang w:val="en-GB"/>
-        </w:rPr>
-        <w:t xml:space="preserve">shown above </w:t>
-      </w:r>
-      <w:r>
-        <w:rPr>
-          <w:lang w:val="en-GB"/>
-        </w:rPr>
-        <w:t>has 7mm TE thickness at the root, decreasing to 5mm at the tip:</w:t>
-      </w:r>
-    </w:p>
-    <w:p>
-      <w:pPr>
-        <w:rPr>
-          <w:lang w:val="en-GB"/>
-        </w:rPr>
-      </w:pPr>
-      <w:r>
-        <w:rPr>
-          <w:lang w:val="en-GB"/>
-        </w:rPr>
-        <w:t xml:space="preserve">The </w:t>
-      </w:r>
-      <w:r>
-        <w:rPr>
-          <w:lang w:val="en-GB"/>
-        </w:rPr>
-        <w:t>blend</w:t>
-      </w:r>
-      <w:r>
-        <w:rPr>
-          <w:lang w:val="en-GB"/>
-        </w:rPr>
-        <w:t xml:space="preserve"> parameter should be set to 0 to allow ACAD to decide how much of the chord to blend the thickness change over.  Alternatively, you can enter a % of the chord to blend over.</w:t>
-      </w:r>
-    </w:p>
-    <w:p>
-      <w:pPr>
-        <w:rPr>
-          <w:lang w:val="en-GB"/>
-        </w:rPr>
-      </w:pPr>
-      <w:r>
-        <w:rPr>
-          <w:lang w:val="en-GB"/>
-        </w:rPr>
-        <w:t xml:space="preserve">Multiple </w:t>
-      </w:r>
-      <w:proofErr w:type="spellStart"/>
-      <w:r>
-        <w:rPr>
-          <w:i/>
-          <w:lang w:val="en-GB"/>
-        </w:rPr>
-        <w:t>teThickness</w:t>
-      </w:r>
-      <w:proofErr w:type="spellEnd"/>
       <w:r>
         <w:rPr>
           <w:lang w:val="en-GB"/>
@@ -9491,64 +9287,26 @@
           <w:lang w:val="en-GB"/>
         </w:rPr>
       </w:pPr>
-      <w:bookmarkStart w:id="28" w:name="_Toc100056452"/>
-      <w:proofErr w:type="spellStart"/>
+      <w:bookmarkStart w:id="29" w:name="_Toc100056452"/>
       <w:r>
         <w:rPr>
           <w:lang w:val="en-GB"/>
         </w:rPr>
         <w:t>Keepouts</w:t>
       </w:r>
-      <w:bookmarkEnd w:id="28"/>
-      <w:proofErr w:type="spellEnd"/>
-    </w:p>
-    <w:p>
-      <w:pPr>
-        <w:rPr>
-          <w:lang w:val="en-GB"/>
-        </w:rPr>
-      </w:pPr>
-      <w:proofErr w:type="spellStart"/>
-      <w:r>
-        <w:rPr>
-          <w:lang w:val="en-GB"/>
-        </w:rPr>
-        <w:t>Keepouts</w:t>
-      </w:r>
-      <w:proofErr w:type="spellEnd"/>
-      <w:r>
-        <w:rPr>
-          <w:lang w:val="en-GB"/>
-        </w:rPr>
-        <w:t xml:space="preserve"> can be added to ribs to prevent ACAD from adding lightening holes in a specific part(s) of the rib(s).  A </w:t>
-      </w:r>
-      <w:proofErr w:type="spellStart"/>
-      <w:r>
-        <w:rPr>
-          <w:lang w:val="en-GB"/>
-        </w:rPr>
-        <w:t>keepout</w:t>
-      </w:r>
-      <w:proofErr w:type="spellEnd"/>
-      <w:r>
-        <w:rPr>
-          <w:lang w:val="en-GB"/>
-        </w:rPr>
-        <w:t xml:space="preserve"> is added to each rib intersected by the line, with the </w:t>
-      </w:r>
-      <w:proofErr w:type="spellStart"/>
-      <w:r>
-        <w:rPr>
-          <w:lang w:val="en-GB"/>
-        </w:rPr>
-        <w:t>keepout</w:t>
-      </w:r>
-      <w:proofErr w:type="spellEnd"/>
-      <w:r>
-        <w:rPr>
-          <w:lang w:val="en-GB"/>
-        </w:rPr>
-        <w:t xml:space="preserve"> width set by the width parameter.</w:t>
+      <w:bookmarkEnd w:id="29"/>
+    </w:p>
+    <w:p>
+      <w:pPr>
+        <w:rPr>
+          <w:lang w:val="en-GB"/>
+        </w:rPr>
+      </w:pPr>
+      <w:r>
+        <w:rPr>
+          <w:lang w:val="en-GB"/>
+        </w:rPr>
+        <w:t>Keepouts can be added to ribs to prevent ACAD from adding lightening holes in a specific part(s) of the rib(s).  A keepout is added to each rib intersected by the line, with the keepout width set by the width parameter.</w:t>
       </w:r>
     </w:p>
     <w:p>
@@ -9558,14 +9316,14 @@
           <w:lang w:val="en-GB"/>
         </w:rPr>
       </w:pPr>
-      <w:bookmarkStart w:id="29" w:name="_Toc100056453"/>
+      <w:bookmarkStart w:id="30" w:name="_Toc100056453"/>
       <w:r>
         <w:rPr>
           <w:lang w:val="en-GB"/>
         </w:rPr>
         <w:t>Spars</w:t>
       </w:r>
-      <w:bookmarkEnd w:id="29"/>
+      <w:bookmarkEnd w:id="30"/>
     </w:p>
     <w:p>
       <w:pPr>
@@ -9603,7 +9361,6 @@
                 <w:lang w:val="en-GB"/>
               </w:rPr>
             </w:pPr>
-            <w:proofErr w:type="spellStart"/>
             <w:r>
               <w:rPr>
                 <w:b/>
@@ -9611,7 +9368,6 @@
               </w:rPr>
               <w:t>sheetSpar</w:t>
             </w:r>
-            <w:proofErr w:type="spellEnd"/>
           </w:p>
         </w:tc>
         <w:tc>
@@ -9663,6 +9419,7 @@
                 <w:noProof/>
                 <w:lang w:val="en-GB" w:eastAsia="en-GB"/>
               </w:rPr>
+              <w:lastRenderedPageBreak/>
               <w:drawing>
                 <wp:inline distT="0" distB="0" distL="0" distR="0" wp14:anchorId="70908D78" wp14:editId="74903578">
                   <wp:extent cx="5808624" cy="722744"/>
@@ -9681,7 +9438,7 @@
                           </pic:cNvPicPr>
                         </pic:nvPicPr>
                         <pic:blipFill>
-                          <a:blip r:embed="rId36">
+                          <a:blip r:embed="rId41">
                             <a:extLst>
                               <a:ext uri="{28A0092B-C50C-407E-A947-70E740481C1C}">
                                 <a14:useLocalDpi xmlns:a14="http://schemas.microsoft.com/office/drawing/2010/main" val="0"/>
@@ -9724,16 +9481,13 @@
                 <w:lang w:val="en-GB"/>
               </w:rPr>
             </w:pPr>
-            <w:proofErr w:type="spellStart"/>
             <w:r>
               <w:rPr>
                 <w:b/>
                 <w:lang w:val="en-GB"/>
               </w:rPr>
-              <w:lastRenderedPageBreak/>
               <w:t>jigSpar</w:t>
             </w:r>
-            <w:proofErr w:type="spellEnd"/>
           </w:p>
         </w:tc>
         <w:tc>
@@ -9751,21 +9505,7 @@
               <w:rPr>
                 <w:lang w:val="en-GB"/>
               </w:rPr>
-              <w:t xml:space="preserve">The same as a </w:t>
-            </w:r>
-            <w:proofErr w:type="spellStart"/>
-            <w:r>
-              <w:rPr>
-                <w:lang w:val="en-GB"/>
-              </w:rPr>
-              <w:t>sheetSpar</w:t>
-            </w:r>
-            <w:proofErr w:type="spellEnd"/>
-            <w:r>
-              <w:rPr>
-                <w:lang w:val="en-GB"/>
-              </w:rPr>
-              <w:t xml:space="preserve"> but includes material below the spar to stand it off the building board.  In this way the spar is simultaneously used as a building jig.</w:t>
+              <w:t>The same as a sheetSpar but includes material below the spar to stand it off the building board.  In this way the spar is simultaneously used as a building jig.</w:t>
             </w:r>
             <w:r>
               <w:rPr>
@@ -9809,7 +9549,7 @@
                           <pic:cNvPicPr/>
                         </pic:nvPicPr>
                         <pic:blipFill>
-                          <a:blip r:embed="rId37"/>
+                          <a:blip r:embed="rId42"/>
                           <a:stretch>
                             <a:fillRect/>
                           </a:stretch>
@@ -9844,7 +9584,6 @@
                 <w:lang w:val="en-GB"/>
               </w:rPr>
             </w:pPr>
-            <w:proofErr w:type="spellStart"/>
             <w:r>
               <w:rPr>
                 <w:b/>
@@ -9852,7 +9591,6 @@
               </w:rPr>
               <w:t>boxSpar</w:t>
             </w:r>
-            <w:proofErr w:type="spellEnd"/>
           </w:p>
         </w:tc>
         <w:tc>
@@ -9926,7 +9664,7 @@
                           <pic:cNvPicPr/>
                         </pic:nvPicPr>
                         <pic:blipFill>
-                          <a:blip r:embed="rId38"/>
+                          <a:blip r:embed="rId43"/>
                           <a:stretch>
                             <a:fillRect/>
                           </a:stretch>
@@ -9973,7 +9711,7 @@
                           <pic:cNvPicPr/>
                         </pic:nvPicPr>
                         <pic:blipFill>
-                          <a:blip r:embed="rId39"/>
+                          <a:blip r:embed="rId44"/>
                           <a:stretch>
                             <a:fillRect/>
                           </a:stretch>
@@ -10008,7 +9746,6 @@
                 <w:lang w:val="en-GB"/>
               </w:rPr>
             </w:pPr>
-            <w:proofErr w:type="spellStart"/>
             <w:r>
               <w:rPr>
                 <w:b/>
@@ -10016,7 +9753,6 @@
               </w:rPr>
               <w:t>HSpar</w:t>
             </w:r>
-            <w:proofErr w:type="spellEnd"/>
           </w:p>
         </w:tc>
         <w:tc>
@@ -10034,21 +9770,7 @@
               <w:rPr>
                 <w:lang w:val="en-GB"/>
               </w:rPr>
-              <w:t xml:space="preserve">Similar to a </w:t>
-            </w:r>
-            <w:proofErr w:type="spellStart"/>
-            <w:r>
-              <w:rPr>
-                <w:lang w:val="en-GB"/>
-              </w:rPr>
-              <w:t>boxSpar</w:t>
-            </w:r>
-            <w:proofErr w:type="spellEnd"/>
-            <w:r>
-              <w:rPr>
-                <w:lang w:val="en-GB"/>
-              </w:rPr>
-              <w:t xml:space="preserve"> but a single sheet web is inserted between the two rectangular spars.</w:t>
+              <w:t>Similar to a boxSpar but a single sheet web is inserted between the two rectangular spars.</w:t>
             </w:r>
           </w:p>
         </w:tc>
@@ -10089,21 +9811,7 @@
               <w:rPr>
                 <w:lang w:val="en-GB"/>
               </w:rPr>
-              <w:t xml:space="preserve">Similar to a </w:t>
-            </w:r>
-            <w:proofErr w:type="spellStart"/>
-            <w:r>
-              <w:rPr>
-                <w:lang w:val="en-GB"/>
-              </w:rPr>
-              <w:t>HSpar</w:t>
-            </w:r>
-            <w:proofErr w:type="spellEnd"/>
-            <w:r>
-              <w:rPr>
-                <w:lang w:val="en-GB"/>
-              </w:rPr>
-              <w:t xml:space="preserve">, but instead of individual webs a single slotted sheet-spar is inserted between the rectangular </w:t>
+              <w:t xml:space="preserve">Similar to a HSpar, but instead of individual webs a single slotted sheet-spar is inserted between the rectangular </w:t>
             </w:r>
             <w:r>
               <w:rPr>
@@ -10145,7 +9853,7 @@
                           <pic:cNvPicPr/>
                         </pic:nvPicPr>
                         <pic:blipFill>
-                          <a:blip r:embed="rId40"/>
+                          <a:blip r:embed="rId45"/>
                           <a:stretch>
                             <a:fillRect/>
                           </a:stretch>
@@ -10234,7 +9942,6 @@
                 <w:lang w:val="en-GB"/>
               </w:rPr>
             </w:pPr>
-            <w:proofErr w:type="spellStart"/>
             <w:r>
               <w:rPr>
                 <w:b/>
@@ -10242,7 +9949,6 @@
               </w:rPr>
               <w:t>ribSupport</w:t>
             </w:r>
-            <w:proofErr w:type="spellEnd"/>
           </w:p>
         </w:tc>
         <w:tc>
@@ -10282,6 +9988,7 @@
                 <w:noProof/>
                 <w:lang w:val="en-GB" w:eastAsia="en-GB"/>
               </w:rPr>
+              <w:lastRenderedPageBreak/>
               <w:drawing>
                 <wp:inline distT="0" distB="0" distL="0" distR="0" wp14:anchorId="160FF0DC" wp14:editId="7C97E044">
                   <wp:extent cx="4609002" cy="936610"/>
@@ -10300,7 +10007,7 @@
                           </pic:cNvPicPr>
                         </pic:nvPicPr>
                         <pic:blipFill>
-                          <a:blip r:embed="rId41">
+                          <a:blip r:embed="rId46">
                             <a:extLst>
                               <a:ext uri="{28A0092B-C50C-407E-A947-70E740481C1C}">
                                 <a14:useLocalDpi xmlns:a14="http://schemas.microsoft.com/office/drawing/2010/main" val="0"/>
@@ -10387,15 +10094,7 @@
                 <w:noProof/>
                 <w:lang w:val="en-GB"/>
               </w:rPr>
-              <w:t xml:space="preserve">  The width of the tab can be specified; if it is greater than or equal to </w:t>
-            </w:r>
-            <w:r>
-              <w:rPr>
-                <w:noProof/>
-                <w:lang w:val="en-GB"/>
-              </w:rPr>
-              <w:lastRenderedPageBreak/>
-              <w:t>10mm, marker squares will be added every 10mm to show where the rib outline should be.</w:t>
+              <w:t xml:space="preserve">  The width of the tab can be specified; if it is greater than or equal to 10mm, marker squares will be added every 10mm to show where the rib outline should be.</w:t>
             </w:r>
           </w:p>
         </w:tc>
@@ -10418,7 +10117,6 @@
                 <w:noProof/>
                 <w:lang w:val="en-GB" w:eastAsia="en-GB"/>
               </w:rPr>
-              <w:lastRenderedPageBreak/>
               <w:drawing>
                 <wp:inline distT="0" distB="0" distL="0" distR="0" wp14:anchorId="69838151" wp14:editId="750500ED">
                   <wp:extent cx="5171846" cy="1030817"/>
@@ -10435,7 +10133,7 @@
                           <pic:cNvPicPr/>
                         </pic:nvPicPr>
                         <pic:blipFill>
-                          <a:blip r:embed="rId42"/>
+                          <a:blip r:embed="rId47"/>
                           <a:stretch>
                             <a:fillRect/>
                           </a:stretch>
@@ -10502,35 +10200,7 @@
         <w:rPr>
           <w:lang w:val="en-GB"/>
         </w:rPr>
-        <w:t xml:space="preserve"> (</w:t>
-      </w:r>
-      <w:proofErr w:type="spellStart"/>
-      <w:r>
-        <w:rPr>
-          <w:lang w:val="en-GB"/>
-        </w:rPr>
-        <w:t>sheetSpar</w:t>
-      </w:r>
-      <w:proofErr w:type="spellEnd"/>
-      <w:r>
-        <w:rPr>
-          <w:lang w:val="en-GB"/>
-        </w:rPr>
-        <w:t xml:space="preserve">, </w:t>
-      </w:r>
-      <w:proofErr w:type="spellStart"/>
-      <w:r>
-        <w:rPr>
-          <w:lang w:val="en-GB"/>
-        </w:rPr>
-        <w:t>jigSpar</w:t>
-      </w:r>
-      <w:proofErr w:type="spellEnd"/>
-      <w:r>
-        <w:rPr>
-          <w:lang w:val="en-GB"/>
-        </w:rPr>
-        <w:t>):  This option is intended to allow spars to be used as false leading or trailing edges.</w:t>
+        <w:t xml:space="preserve"> (sheetSpar, jigSpar):  This option is intended to allow spars to be used as false leading or trailing edges.</w:t>
       </w:r>
     </w:p>
     <w:p>
@@ -10580,19 +10250,11 @@
         </w:rPr>
         <w:t xml:space="preserve">Set to </w:t>
       </w:r>
-      <w:proofErr w:type="gramStart"/>
-      <w:r>
-        <w:rPr>
-          <w:lang w:val="en-GB"/>
-        </w:rPr>
-        <w:t>In</w:t>
-      </w:r>
-      <w:proofErr w:type="gramEnd"/>
-      <w:r>
-        <w:rPr>
-          <w:lang w:val="en-GB"/>
-        </w:rPr>
-        <w:t xml:space="preserve"> Front</w:t>
+      <w:r>
+        <w:rPr>
+          <w:lang w:val="en-GB"/>
+        </w:rPr>
+        <w:t>In Front</w:t>
       </w:r>
       <w:r>
         <w:rPr>
@@ -10671,7 +10333,7 @@
                     <pic:cNvPicPr/>
                   </pic:nvPicPr>
                   <pic:blipFill>
-                    <a:blip r:embed="rId43"/>
+                    <a:blip r:embed="rId48"/>
                     <a:stretch>
                       <a:fillRect/>
                     </a:stretch>
@@ -10723,21 +10385,7 @@
         <w:rPr>
           <w:lang w:val="en-GB"/>
         </w:rPr>
-        <w:t xml:space="preserve"> (</w:t>
-      </w:r>
-      <w:proofErr w:type="spellStart"/>
-      <w:r>
-        <w:rPr>
-          <w:lang w:val="en-GB"/>
-        </w:rPr>
-        <w:t>jigSpar</w:t>
-      </w:r>
-      <w:proofErr w:type="spellEnd"/>
-      <w:r>
-        <w:rPr>
-          <w:lang w:val="en-GB"/>
-        </w:rPr>
-        <w:t xml:space="preserve">): </w:t>
+        <w:t xml:space="preserve"> (jigSpar): </w:t>
       </w:r>
       <w:r>
         <w:rPr>
@@ -10775,35 +10423,7 @@
         <w:rPr>
           <w:lang w:val="en-GB"/>
         </w:rPr>
-        <w:t xml:space="preserve"> (</w:t>
-      </w:r>
-      <w:proofErr w:type="spellStart"/>
-      <w:r>
-        <w:rPr>
-          <w:lang w:val="en-GB"/>
-        </w:rPr>
-        <w:t>sheetSpar</w:t>
-      </w:r>
-      <w:proofErr w:type="spellEnd"/>
-      <w:r>
-        <w:rPr>
-          <w:lang w:val="en-GB"/>
-        </w:rPr>
-        <w:t xml:space="preserve">, </w:t>
-      </w:r>
-      <w:proofErr w:type="spellStart"/>
-      <w:r>
-        <w:rPr>
-          <w:lang w:val="en-GB"/>
-        </w:rPr>
-        <w:t>jigSpar</w:t>
-      </w:r>
-      <w:proofErr w:type="spellEnd"/>
-      <w:r>
-        <w:rPr>
-          <w:lang w:val="en-GB"/>
-        </w:rPr>
-        <w:t>):  Lightening holes are defined in the same way as for ribs</w:t>
+        <w:t xml:space="preserve"> (sheetSpar, jigSpar):  Lightening holes are defined in the same way as for ribs</w:t>
       </w:r>
       <w:r>
         <w:rPr>
@@ -10869,14 +10489,14 @@
           <w:lang w:val="en-GB"/>
         </w:rPr>
       </w:pPr>
-      <w:bookmarkStart w:id="30" w:name="_Toc100056454"/>
+      <w:bookmarkStart w:id="31" w:name="_Toc100056454"/>
       <w:r>
         <w:rPr>
           <w:lang w:val="en-GB"/>
         </w:rPr>
         <w:t>Elements (Tubular and Rectangular Bar)</w:t>
       </w:r>
-      <w:bookmarkEnd w:id="30"/>
+      <w:bookmarkEnd w:id="31"/>
     </w:p>
     <w:p>
       <w:pPr>
@@ -10981,6 +10601,7 @@
         <w:rPr>
           <w:lang w:val="en-GB"/>
         </w:rPr>
+        <w:lastRenderedPageBreak/>
         <w:t>Tubes and bars are used to make holes for wing tubes, anti-rotation pegs, servo cables, servo bearers etc.  The F3A wing has examples of all of these uses.</w:t>
       </w:r>
     </w:p>
@@ -10991,14 +10612,14 @@
           <w:lang w:val="en-GB"/>
         </w:rPr>
       </w:pPr>
-      <w:bookmarkStart w:id="31" w:name="_Toc100056455"/>
+      <w:bookmarkStart w:id="32" w:name="_Toc100056455"/>
       <w:r>
         <w:rPr>
           <w:lang w:val="en-GB"/>
         </w:rPr>
         <w:t>Sheeting Jigs</w:t>
       </w:r>
-      <w:bookmarkEnd w:id="31"/>
+      <w:bookmarkEnd w:id="32"/>
     </w:p>
     <w:p>
       <w:pPr>
@@ -11038,7 +10659,6 @@
         <w:rPr>
           <w:lang w:val="en-GB"/>
         </w:rPr>
-        <w:lastRenderedPageBreak/>
         <w:t>SJ Type 2</w:t>
       </w:r>
     </w:p>
@@ -11168,8 +10788,6 @@
         </w:rPr>
         <w:t xml:space="preserve"> Two spars, roughly at the front and rear, will help align the jig parts with their matching ribs in the wing.</w:t>
       </w:r>
-      <w:bookmarkStart w:id="32" w:name="_GoBack"/>
-      <w:bookmarkEnd w:id="32"/>
     </w:p>
     <w:p>
       <w:pPr>
@@ -11192,35 +10810,7 @@
         <w:rPr>
           <w:lang w:val="en-GB"/>
         </w:rPr>
-        <w:t xml:space="preserve">  The position of these can be tuned by selecting the “LE Bar </w:t>
-      </w:r>
-      <w:proofErr w:type="spellStart"/>
-      <w:r>
-        <w:rPr>
-          <w:lang w:val="en-GB"/>
-        </w:rPr>
-        <w:t>Pos</w:t>
-      </w:r>
-      <w:proofErr w:type="spellEnd"/>
-      <w:r>
-        <w:rPr>
-          <w:lang w:val="en-GB"/>
-        </w:rPr>
-        <w:t xml:space="preserve">” and “TE Bar </w:t>
-      </w:r>
-      <w:proofErr w:type="spellStart"/>
-      <w:r>
-        <w:rPr>
-          <w:lang w:val="en-GB"/>
-        </w:rPr>
-        <w:t>Pos</w:t>
-      </w:r>
-      <w:proofErr w:type="spellEnd"/>
-      <w:r>
-        <w:rPr>
-          <w:lang w:val="en-GB"/>
-        </w:rPr>
-        <w:t>”.</w:t>
+        <w:t xml:space="preserve">  The position of these can be tuned by selecting the “LE Bar Pos” and “TE Bar Pos”.</w:t>
       </w:r>
     </w:p>
     <w:p>
@@ -11257,7 +10847,7 @@
                     <pic:cNvPicPr/>
                   </pic:nvPicPr>
                   <pic:blipFill>
-                    <a:blip r:embed="rId44">
+                    <a:blip r:embed="rId49">
                       <a:extLst>
                         <a:ext uri="{28A0092B-C50C-407E-A947-70E740481C1C}">
                           <a14:useLocalDpi xmlns:a14="http://schemas.microsoft.com/office/drawing/2010/main" val="0"/>
@@ -11349,7 +10939,14 @@
         <w:rPr>
           <w:lang w:val="en-GB"/>
         </w:rPr>
-        <w:t>efine two lines in the planform, one typically 10mm in front of the leading edge and one typically 10mm behind the trailing edge.  These lines tell ACAD where to start the clamping bar sections of each jig part; the 10mm gives some clearance between the wing and the jig part to make it easier to assemble and to allow the wing skins to be cut oversize.  With complicated planforms, choose the lines so that they minimise the overall size of the jig parts.</w:t>
+        <w:t xml:space="preserve">efine two lines in the planform, one typically 10mm in front of the leading edge and one typically 10mm behind the trailing edge.  These lines tell ACAD where to </w:t>
+      </w:r>
+      <w:r>
+        <w:rPr>
+          <w:lang w:val="en-GB"/>
+        </w:rPr>
+        <w:lastRenderedPageBreak/>
+        <w:t>start the clamping bar sections of each jig part; the 10mm gives some clearance between the wing and the jig part to make it easier to assemble and to allow the wing skins to be cut oversize.  With complicated planforms, choose the lines so that they minimise the overall size of the jig parts.</w:t>
       </w:r>
     </w:p>
     <w:p>
@@ -11439,7 +11036,6 @@
         <w:rPr>
           <w:lang w:val="en-GB"/>
         </w:rPr>
-        <w:lastRenderedPageBreak/>
         <w:t>Commit the jig configuration entity.</w:t>
       </w:r>
     </w:p>
@@ -12415,7 +12011,7 @@
                     <pic:cNvPicPr/>
                   </pic:nvPicPr>
                   <pic:blipFill>
-                    <a:blip r:embed="rId45"/>
+                    <a:blip r:embed="rId50"/>
                     <a:stretch>
                       <a:fillRect/>
                     </a:stretch>
@@ -12596,7 +12192,7 @@
               </wp:anchor>
             </w:drawing>
           </mc:Choice>
-          <mc:Fallback xmlns:cx1="http://schemas.microsoft.com/office/drawing/2015/9/8/chartex" xmlns:cx2="http://schemas.microsoft.com/office/drawing/2015/10/21/chartex" xmlns:cx3="http://schemas.microsoft.com/office/drawing/2016/5/9/chartex" xmlns:cx4="http://schemas.microsoft.com/office/drawing/2016/5/10/chartex" xmlns:cx5="http://schemas.microsoft.com/office/drawing/2016/5/11/chartex" xmlns:cx6="http://schemas.microsoft.com/office/drawing/2016/5/12/chartex" xmlns:cx7="http://schemas.microsoft.com/office/drawing/2016/5/13/chartex" xmlns:cx8="http://schemas.microsoft.com/office/drawing/2016/5/14/chartex" xmlns:aink="http://schemas.microsoft.com/office/drawing/2016/ink" xmlns:am3d="http://schemas.microsoft.com/office/drawing/2017/model3d" xmlns:w16cid="http://schemas.microsoft.com/office/word/2016/wordml/cid">
+          <mc:Fallback xmlns:w16cid="http://schemas.microsoft.com/office/word/2016/wordml/cid" xmlns:am3d="http://schemas.microsoft.com/office/drawing/2017/model3d" xmlns:aink="http://schemas.microsoft.com/office/drawing/2016/ink" xmlns:cx8="http://schemas.microsoft.com/office/drawing/2016/5/14/chartex" xmlns:cx7="http://schemas.microsoft.com/office/drawing/2016/5/13/chartex" xmlns:cx6="http://schemas.microsoft.com/office/drawing/2016/5/12/chartex" xmlns:cx5="http://schemas.microsoft.com/office/drawing/2016/5/11/chartex" xmlns:cx4="http://schemas.microsoft.com/office/drawing/2016/5/10/chartex" xmlns:cx3="http://schemas.microsoft.com/office/drawing/2016/5/9/chartex" xmlns:cx2="http://schemas.microsoft.com/office/drawing/2015/10/21/chartex">
             <w:pict>
               <v:shape w14:anchorId="67E50303" id="Straight Arrow Connector 22" o:spid="_x0000_s1026" type="#_x0000_t32" style="position:absolute;margin-left:228.75pt;margin-top:56.25pt;width:19.5pt;height:18pt;flip:y;z-index:251682816;visibility:visible;mso-wrap-style:square;mso-wrap-distance-left:9pt;mso-wrap-distance-top:0;mso-wrap-distance-right:9pt;mso-wrap-distance-bottom:0;mso-position-horizontal:absolute;mso-position-horizontal-relative:text;mso-position-vertical:absolute;mso-position-vertical-relative:text" o:gfxdata="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" strokecolor="#4472c4 [3204]" strokeweight=".5pt">
                 <v:stroke endarrow="block" joinstyle="miter"/>
@@ -12634,7 +12230,7 @@
                     <pic:cNvPicPr/>
                   </pic:nvPicPr>
                   <pic:blipFill>
-                    <a:blip r:embed="rId46">
+                    <a:blip r:embed="rId51">
                       <a:extLst>
                         <a:ext uri="{28A0092B-C50C-407E-A947-70E740481C1C}">
                           <a14:useLocalDpi xmlns:a14="http://schemas.microsoft.com/office/drawing/2010/main" val="0"/>
@@ -12725,7 +12321,7 @@
               </wp:anchor>
             </w:drawing>
           </mc:Choice>
-          <mc:Fallback xmlns:cx1="http://schemas.microsoft.com/office/drawing/2015/9/8/chartex" xmlns:cx2="http://schemas.microsoft.com/office/drawing/2015/10/21/chartex" xmlns:cx3="http://schemas.microsoft.com/office/drawing/2016/5/9/chartex" xmlns:cx4="http://schemas.microsoft.com/office/drawing/2016/5/10/chartex" xmlns:cx5="http://schemas.microsoft.com/office/drawing/2016/5/11/chartex" xmlns:cx6="http://schemas.microsoft.com/office/drawing/2016/5/12/chartex" xmlns:cx7="http://schemas.microsoft.com/office/drawing/2016/5/13/chartex" xmlns:cx8="http://schemas.microsoft.com/office/drawing/2016/5/14/chartex" xmlns:aink="http://schemas.microsoft.com/office/drawing/2016/ink" xmlns:am3d="http://schemas.microsoft.com/office/drawing/2017/model3d" xmlns:w16cid="http://schemas.microsoft.com/office/word/2016/wordml/cid">
+          <mc:Fallback xmlns:w16cid="http://schemas.microsoft.com/office/word/2016/wordml/cid" xmlns:am3d="http://schemas.microsoft.com/office/drawing/2017/model3d" xmlns:aink="http://schemas.microsoft.com/office/drawing/2016/ink" xmlns:cx8="http://schemas.microsoft.com/office/drawing/2016/5/14/chartex" xmlns:cx7="http://schemas.microsoft.com/office/drawing/2016/5/13/chartex" xmlns:cx6="http://schemas.microsoft.com/office/drawing/2016/5/12/chartex" xmlns:cx5="http://schemas.microsoft.com/office/drawing/2016/5/11/chartex" xmlns:cx4="http://schemas.microsoft.com/office/drawing/2016/5/10/chartex" xmlns:cx3="http://schemas.microsoft.com/office/drawing/2016/5/9/chartex" xmlns:cx2="http://schemas.microsoft.com/office/drawing/2015/10/21/chartex">
             <w:pict>
               <v:shape w14:anchorId="1286A9EC" id="Straight Arrow Connector 23" o:spid="_x0000_s1026" type="#_x0000_t32" style="position:absolute;margin-left:229.5pt;margin-top:52.5pt;width:22.5pt;height:20.25pt;z-index:251683840;visibility:visible;mso-wrap-style:square;mso-wrap-distance-left:9pt;mso-wrap-distance-top:0;mso-wrap-distance-right:9pt;mso-wrap-distance-bottom:0;mso-position-horizontal:absolute;mso-position-horizontal-relative:text;mso-position-vertical:absolute;mso-position-vertical-relative:text" o:gfxdata="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" strokecolor="#4472c4 [3204]" strokeweight=".5pt">
                 <v:stroke endarrow="block" joinstyle="miter"/>
@@ -12755,7 +12351,7 @@
                     <pic:cNvPicPr/>
                   </pic:nvPicPr>
                   <pic:blipFill>
-                    <a:blip r:embed="rId45"/>
+                    <a:blip r:embed="rId50"/>
                     <a:stretch>
                       <a:fillRect/>
                     </a:stretch>
@@ -12814,21 +12410,7 @@
         <w:rPr>
           <w:lang w:val="en-GB"/>
         </w:rPr>
-        <w:t xml:space="preserve">  The chamfered corner identifies the top of the template (useful when non-symmetric </w:t>
-      </w:r>
-      <w:proofErr w:type="spellStart"/>
-      <w:r>
-        <w:rPr>
-          <w:lang w:val="en-GB"/>
-        </w:rPr>
-        <w:t>airfoils</w:t>
-      </w:r>
-      <w:proofErr w:type="spellEnd"/>
-      <w:r>
-        <w:rPr>
-          <w:lang w:val="en-GB"/>
-        </w:rPr>
-        <w:t xml:space="preserve"> are used).</w:t>
+        <w:t xml:space="preserve">  The chamfered corner identifies the top of the template (useful when non-symmetric airfoils are used).</w:t>
       </w:r>
     </w:p>
     <w:p>
@@ -12842,6 +12424,7 @@
           <w:noProof/>
           <w:lang w:val="en-GB" w:eastAsia="en-GB"/>
         </w:rPr>
+        <w:lastRenderedPageBreak/>
         <w:drawing>
           <wp:inline distT="0" distB="0" distL="0" distR="0" wp14:anchorId="488B61D5" wp14:editId="2634FD93">
             <wp:extent cx="2699309" cy="984684"/>
@@ -12858,7 +12441,7 @@
                     <pic:cNvPicPr/>
                   </pic:nvPicPr>
                   <pic:blipFill>
-                    <a:blip r:embed="rId47"/>
+                    <a:blip r:embed="rId52"/>
                     <a:stretch>
                       <a:fillRect/>
                     </a:stretch>
@@ -12999,7 +12582,7 @@
               </wp:anchor>
             </w:drawing>
           </mc:Choice>
-          <mc:Fallback xmlns:cx1="http://schemas.microsoft.com/office/drawing/2015/9/8/chartex" xmlns:cx2="http://schemas.microsoft.com/office/drawing/2015/10/21/chartex" xmlns:cx3="http://schemas.microsoft.com/office/drawing/2016/5/9/chartex" xmlns:cx4="http://schemas.microsoft.com/office/drawing/2016/5/10/chartex" xmlns:cx5="http://schemas.microsoft.com/office/drawing/2016/5/11/chartex" xmlns:cx6="http://schemas.microsoft.com/office/drawing/2016/5/12/chartex" xmlns:cx7="http://schemas.microsoft.com/office/drawing/2016/5/13/chartex" xmlns:cx8="http://schemas.microsoft.com/office/drawing/2016/5/14/chartex" xmlns:aink="http://schemas.microsoft.com/office/drawing/2016/ink" xmlns:am3d="http://schemas.microsoft.com/office/drawing/2017/model3d" xmlns:w16cid="http://schemas.microsoft.com/office/word/2016/wordml/cid">
+          <mc:Fallback xmlns:w16cid="http://schemas.microsoft.com/office/word/2016/wordml/cid" xmlns:am3d="http://schemas.microsoft.com/office/drawing/2017/model3d" xmlns:aink="http://schemas.microsoft.com/office/drawing/2016/ink" xmlns:cx8="http://schemas.microsoft.com/office/drawing/2016/5/14/chartex" xmlns:cx7="http://schemas.microsoft.com/office/drawing/2016/5/13/chartex" xmlns:cx6="http://schemas.microsoft.com/office/drawing/2016/5/12/chartex" xmlns:cx5="http://schemas.microsoft.com/office/drawing/2016/5/11/chartex" xmlns:cx4="http://schemas.microsoft.com/office/drawing/2016/5/10/chartex" xmlns:cx3="http://schemas.microsoft.com/office/drawing/2016/5/9/chartex" xmlns:cx2="http://schemas.microsoft.com/office/drawing/2015/10/21/chartex">
             <w:pict>
               <v:shape w14:anchorId="1E1BBF20" id="Straight Arrow Connector 76" o:spid="_x0000_s1026" type="#_x0000_t32" style="position:absolute;margin-left:332pt;margin-top:358.5pt;width:35pt;height:4pt;flip:x;z-index:251745280;visibility:visible;mso-wrap-style:square;mso-wrap-distance-left:9pt;mso-wrap-distance-top:0;mso-wrap-distance-right:9pt;mso-wrap-distance-bottom:0;mso-position-horizontal:absolute;mso-position-horizontal-relative:text;mso-position-vertical:absolute;mso-position-vertical-relative:text" o:gfxdata="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" strokecolor="#4472c4 [3204]" strokeweight=".5pt">
                 <v:stroke endarrow="block" joinstyle="miter"/>
@@ -13157,7 +12740,7 @@
               </wp:anchor>
             </w:drawing>
           </mc:Choice>
-          <mc:Fallback xmlns:cx1="http://schemas.microsoft.com/office/drawing/2015/9/8/chartex" xmlns:cx2="http://schemas.microsoft.com/office/drawing/2015/10/21/chartex" xmlns:cx3="http://schemas.microsoft.com/office/drawing/2016/5/9/chartex" xmlns:cx4="http://schemas.microsoft.com/office/drawing/2016/5/10/chartex" xmlns:cx5="http://schemas.microsoft.com/office/drawing/2016/5/11/chartex" xmlns:cx6="http://schemas.microsoft.com/office/drawing/2016/5/12/chartex" xmlns:cx7="http://schemas.microsoft.com/office/drawing/2016/5/13/chartex" xmlns:cx8="http://schemas.microsoft.com/office/drawing/2016/5/14/chartex" xmlns:aink="http://schemas.microsoft.com/office/drawing/2016/ink" xmlns:am3d="http://schemas.microsoft.com/office/drawing/2017/model3d" xmlns:w16cid="http://schemas.microsoft.com/office/word/2016/wordml/cid">
+          <mc:Fallback xmlns:w16cid="http://schemas.microsoft.com/office/word/2016/wordml/cid" xmlns:am3d="http://schemas.microsoft.com/office/drawing/2017/model3d" xmlns:aink="http://schemas.microsoft.com/office/drawing/2016/ink" xmlns:cx8="http://schemas.microsoft.com/office/drawing/2016/5/14/chartex" xmlns:cx7="http://schemas.microsoft.com/office/drawing/2016/5/13/chartex" xmlns:cx6="http://schemas.microsoft.com/office/drawing/2016/5/12/chartex" xmlns:cx5="http://schemas.microsoft.com/office/drawing/2016/5/11/chartex" xmlns:cx4="http://schemas.microsoft.com/office/drawing/2016/5/10/chartex" xmlns:cx3="http://schemas.microsoft.com/office/drawing/2016/5/9/chartex" xmlns:cx2="http://schemas.microsoft.com/office/drawing/2015/10/21/chartex">
             <w:pict>
               <v:shape w14:anchorId="3F2089BF" id="Straight Arrow Connector 74" o:spid="_x0000_s1026" type="#_x0000_t32" style="position:absolute;margin-left:61pt;margin-top:270.5pt;width:39.5pt;height:8.5pt;z-index:251742208;visibility:visible;mso-wrap-style:square;mso-wrap-distance-left:9pt;mso-wrap-distance-top:0;mso-wrap-distance-right:9pt;mso-wrap-distance-bottom:0;mso-position-horizontal:absolute;mso-position-horizontal-relative:text;mso-position-vertical:absolute;mso-position-vertical-relative:text" o:gfxdata="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" strokecolor="#4472c4 [3204]" strokeweight=".5pt">
                 <v:stroke endarrow="block" joinstyle="miter"/>
@@ -13294,14 +12877,12 @@
                       <wps:txbx>
                         <w:txbxContent>
                           <w:p>
-                            <w:proofErr w:type="spellStart"/>
                             <w:r>
                               <w:rPr>
                                 <w:b/>
                               </w:rPr>
                               <w:t>elementBar</w:t>
                             </w:r>
-                            <w:proofErr w:type="spellEnd"/>
                             <w:r>
                               <w:t xml:space="preserve"> used for servo mounts</w:t>
                             </w:r>
@@ -13332,14 +12913,12 @@
                 <v:textbox>
                   <w:txbxContent>
                     <w:p>
-                      <w:proofErr w:type="spellStart"/>
                       <w:r>
                         <w:rPr>
                           <w:b/>
                         </w:rPr>
                         <w:t>elementBar</w:t>
                       </w:r>
-                      <w:proofErr w:type="spellEnd"/>
                       <w:r>
                         <w:t xml:space="preserve"> used for servo mounts</w:t>
                       </w:r>
@@ -13415,7 +12994,7 @@
               </wp:anchor>
             </w:drawing>
           </mc:Choice>
-          <mc:Fallback xmlns:cx1="http://schemas.microsoft.com/office/drawing/2015/9/8/chartex" xmlns:cx2="http://schemas.microsoft.com/office/drawing/2015/10/21/chartex" xmlns:cx3="http://schemas.microsoft.com/office/drawing/2016/5/9/chartex" xmlns:cx4="http://schemas.microsoft.com/office/drawing/2016/5/10/chartex" xmlns:cx5="http://schemas.microsoft.com/office/drawing/2016/5/11/chartex" xmlns:cx6="http://schemas.microsoft.com/office/drawing/2016/5/12/chartex" xmlns:cx7="http://schemas.microsoft.com/office/drawing/2016/5/13/chartex" xmlns:cx8="http://schemas.microsoft.com/office/drawing/2016/5/14/chartex" xmlns:aink="http://schemas.microsoft.com/office/drawing/2016/ink" xmlns:am3d="http://schemas.microsoft.com/office/drawing/2017/model3d" xmlns:w16cid="http://schemas.microsoft.com/office/word/2016/wordml/cid">
+          <mc:Fallback xmlns:w16cid="http://schemas.microsoft.com/office/word/2016/wordml/cid" xmlns:am3d="http://schemas.microsoft.com/office/drawing/2017/model3d" xmlns:aink="http://schemas.microsoft.com/office/drawing/2016/ink" xmlns:cx8="http://schemas.microsoft.com/office/drawing/2016/5/14/chartex" xmlns:cx7="http://schemas.microsoft.com/office/drawing/2016/5/13/chartex" xmlns:cx6="http://schemas.microsoft.com/office/drawing/2016/5/12/chartex" xmlns:cx5="http://schemas.microsoft.com/office/drawing/2016/5/11/chartex" xmlns:cx4="http://schemas.microsoft.com/office/drawing/2016/5/10/chartex" xmlns:cx3="http://schemas.microsoft.com/office/drawing/2016/5/9/chartex" xmlns:cx2="http://schemas.microsoft.com/office/drawing/2015/10/21/chartex">
             <w:pict>
               <v:shape w14:anchorId="5ED35B4A" id="Straight Arrow Connector 72" o:spid="_x0000_s1026" type="#_x0000_t32" style="position:absolute;margin-left:292.4pt;margin-top:13.75pt;width:56.95pt;height:11.25pt;flip:x y;z-index:251739136;visibility:visible;mso-wrap-style:square;mso-width-percent:0;mso-height-percent:0;mso-wrap-distance-left:9pt;mso-wrap-distance-top:0;mso-wrap-distance-right:9pt;mso-wrap-distance-bottom:0;mso-position-horizontal:absolute;mso-position-horizontal-relative:text;mso-position-vertical:absolute;mso-position-vertical-relative:text;mso-width-percent:0;mso-height-percent:0;mso-width-relative:margin;mso-height-relative:margin" o:gfxdata="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" strokecolor="#4472c4 [3204]" strokeweight=".5pt">
                 <v:stroke endarrow="block" joinstyle="miter"/>
@@ -13581,7 +13160,7 @@
               </wp:anchor>
             </w:drawing>
           </mc:Choice>
-          <mc:Fallback xmlns:cx1="http://schemas.microsoft.com/office/drawing/2015/9/8/chartex" xmlns:cx2="http://schemas.microsoft.com/office/drawing/2015/10/21/chartex" xmlns:cx3="http://schemas.microsoft.com/office/drawing/2016/5/9/chartex" xmlns:cx4="http://schemas.microsoft.com/office/drawing/2016/5/10/chartex" xmlns:cx5="http://schemas.microsoft.com/office/drawing/2016/5/11/chartex" xmlns:cx6="http://schemas.microsoft.com/office/drawing/2016/5/12/chartex" xmlns:cx7="http://schemas.microsoft.com/office/drawing/2016/5/13/chartex" xmlns:cx8="http://schemas.microsoft.com/office/drawing/2016/5/14/chartex" xmlns:aink="http://schemas.microsoft.com/office/drawing/2016/ink" xmlns:am3d="http://schemas.microsoft.com/office/drawing/2017/model3d" xmlns:w16cid="http://schemas.microsoft.com/office/word/2016/wordml/cid">
+          <mc:Fallback xmlns:w16cid="http://schemas.microsoft.com/office/word/2016/wordml/cid" xmlns:am3d="http://schemas.microsoft.com/office/drawing/2017/model3d" xmlns:aink="http://schemas.microsoft.com/office/drawing/2016/ink" xmlns:cx8="http://schemas.microsoft.com/office/drawing/2016/5/14/chartex" xmlns:cx7="http://schemas.microsoft.com/office/drawing/2016/5/13/chartex" xmlns:cx6="http://schemas.microsoft.com/office/drawing/2016/5/12/chartex" xmlns:cx5="http://schemas.microsoft.com/office/drawing/2016/5/11/chartex" xmlns:cx4="http://schemas.microsoft.com/office/drawing/2016/5/10/chartex" xmlns:cx3="http://schemas.microsoft.com/office/drawing/2016/5/9/chartex" xmlns:cx2="http://schemas.microsoft.com/office/drawing/2015/10/21/chartex">
             <w:pict>
               <v:shape w14:anchorId="2E959731" id="Straight Arrow Connector 70" o:spid="_x0000_s1026" type="#_x0000_t32" style="position:absolute;margin-left:120.85pt;margin-top:41.95pt;width:202.85pt;height:21.9pt;flip:y;z-index:251736064;visibility:visible;mso-wrap-style:square;mso-wrap-distance-left:9pt;mso-wrap-distance-top:0;mso-wrap-distance-right:9pt;mso-wrap-distance-bottom:0;mso-position-horizontal:absolute;mso-position-horizontal-relative:text;mso-position-vertical:absolute;mso-position-vertical-relative:text" o:gfxdata="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" strokecolor="#4472c4 [3204]" strokeweight=".5pt">
                 <v:stroke endarrow="block" joinstyle="miter"/>
@@ -13654,7 +13233,7 @@
               </wp:anchor>
             </w:drawing>
           </mc:Choice>
-          <mc:Fallback xmlns:cx1="http://schemas.microsoft.com/office/drawing/2015/9/8/chartex" xmlns:cx2="http://schemas.microsoft.com/office/drawing/2015/10/21/chartex" xmlns:cx3="http://schemas.microsoft.com/office/drawing/2016/5/9/chartex" xmlns:cx4="http://schemas.microsoft.com/office/drawing/2016/5/10/chartex" xmlns:cx5="http://schemas.microsoft.com/office/drawing/2016/5/11/chartex" xmlns:cx6="http://schemas.microsoft.com/office/drawing/2016/5/12/chartex" xmlns:cx7="http://schemas.microsoft.com/office/drawing/2016/5/13/chartex" xmlns:cx8="http://schemas.microsoft.com/office/drawing/2016/5/14/chartex" xmlns:aink="http://schemas.microsoft.com/office/drawing/2016/ink" xmlns:am3d="http://schemas.microsoft.com/office/drawing/2017/model3d" xmlns:w16cid="http://schemas.microsoft.com/office/word/2016/wordml/cid">
+          <mc:Fallback xmlns:w16cid="http://schemas.microsoft.com/office/word/2016/wordml/cid" xmlns:am3d="http://schemas.microsoft.com/office/drawing/2017/model3d" xmlns:aink="http://schemas.microsoft.com/office/drawing/2016/ink" xmlns:cx8="http://schemas.microsoft.com/office/drawing/2016/5/14/chartex" xmlns:cx7="http://schemas.microsoft.com/office/drawing/2016/5/13/chartex" xmlns:cx6="http://schemas.microsoft.com/office/drawing/2016/5/12/chartex" xmlns:cx5="http://schemas.microsoft.com/office/drawing/2016/5/11/chartex" xmlns:cx4="http://schemas.microsoft.com/office/drawing/2016/5/10/chartex" xmlns:cx3="http://schemas.microsoft.com/office/drawing/2016/5/9/chartex" xmlns:cx2="http://schemas.microsoft.com/office/drawing/2015/10/21/chartex">
             <w:pict>
               <v:shape w14:anchorId="2660F37E" id="Straight Arrow Connector 44" o:spid="_x0000_s1026" type="#_x0000_t32" style="position:absolute;margin-left:118.95pt;margin-top:70.75pt;width:28.15pt;height:3.6pt;z-index:251700224;visibility:visible;mso-wrap-style:square;mso-width-percent:0;mso-height-percent:0;mso-wrap-distance-left:9pt;mso-wrap-distance-top:0;mso-wrap-distance-right:9pt;mso-wrap-distance-bottom:0;mso-position-horizontal:absolute;mso-position-horizontal-relative:text;mso-position-vertical:absolute;mso-position-vertical-relative:text;mso-width-percent:0;mso-height-percent:0;mso-width-relative:margin;mso-height-relative:margin" o:gfxdata="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" strokecolor="#4472c4 [3204]" strokeweight=".5pt">
                 <v:stroke endarrow="block" joinstyle="miter"/>
@@ -13721,7 +13300,7 @@
               </wp:anchor>
             </w:drawing>
           </mc:Choice>
-          <mc:Fallback xmlns:cx1="http://schemas.microsoft.com/office/drawing/2015/9/8/chartex" xmlns:cx2="http://schemas.microsoft.com/office/drawing/2015/10/21/chartex" xmlns:cx3="http://schemas.microsoft.com/office/drawing/2016/5/9/chartex" xmlns:cx4="http://schemas.microsoft.com/office/drawing/2016/5/10/chartex" xmlns:cx5="http://schemas.microsoft.com/office/drawing/2016/5/11/chartex" xmlns:cx6="http://schemas.microsoft.com/office/drawing/2016/5/12/chartex" xmlns:cx7="http://schemas.microsoft.com/office/drawing/2016/5/13/chartex" xmlns:cx8="http://schemas.microsoft.com/office/drawing/2016/5/14/chartex" xmlns:aink="http://schemas.microsoft.com/office/drawing/2016/ink" xmlns:am3d="http://schemas.microsoft.com/office/drawing/2017/model3d" xmlns:w16cid="http://schemas.microsoft.com/office/word/2016/wordml/cid">
+          <mc:Fallback xmlns:w16cid="http://schemas.microsoft.com/office/word/2016/wordml/cid" xmlns:am3d="http://schemas.microsoft.com/office/drawing/2017/model3d" xmlns:aink="http://schemas.microsoft.com/office/drawing/2016/ink" xmlns:cx8="http://schemas.microsoft.com/office/drawing/2016/5/14/chartex" xmlns:cx7="http://schemas.microsoft.com/office/drawing/2016/5/13/chartex" xmlns:cx6="http://schemas.microsoft.com/office/drawing/2016/5/12/chartex" xmlns:cx5="http://schemas.microsoft.com/office/drawing/2016/5/11/chartex" xmlns:cx4="http://schemas.microsoft.com/office/drawing/2016/5/10/chartex" xmlns:cx3="http://schemas.microsoft.com/office/drawing/2016/5/9/chartex" xmlns:cx2="http://schemas.microsoft.com/office/drawing/2015/10/21/chartex">
             <w:pict>
               <v:shape w14:anchorId="65DE60A8" id="Straight Arrow Connector 69" o:spid="_x0000_s1026" type="#_x0000_t32" style="position:absolute;margin-left:132.7pt;margin-top:84.5pt;width:58.25pt;height:24.4pt;z-index:251735040;visibility:visible;mso-wrap-style:square;mso-wrap-distance-left:9pt;mso-wrap-distance-top:0;mso-wrap-distance-right:9pt;mso-wrap-distance-bottom:0;mso-position-horizontal:absolute;mso-position-horizontal-relative:text;mso-position-vertical:absolute;mso-position-vertical-relative:text" o:gfxdata="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" strokecolor="#4472c4 [3204]" strokeweight=".5pt">
                 <v:stroke endarrow="block" joinstyle="miter"/>
@@ -13788,7 +13367,7 @@
               </wp:anchor>
             </w:drawing>
           </mc:Choice>
-          <mc:Fallback xmlns:cx1="http://schemas.microsoft.com/office/drawing/2015/9/8/chartex" xmlns:cx2="http://schemas.microsoft.com/office/drawing/2015/10/21/chartex" xmlns:cx3="http://schemas.microsoft.com/office/drawing/2016/5/9/chartex" xmlns:cx4="http://schemas.microsoft.com/office/drawing/2016/5/10/chartex" xmlns:cx5="http://schemas.microsoft.com/office/drawing/2016/5/11/chartex" xmlns:cx6="http://schemas.microsoft.com/office/drawing/2016/5/12/chartex" xmlns:cx7="http://schemas.microsoft.com/office/drawing/2016/5/13/chartex" xmlns:cx8="http://schemas.microsoft.com/office/drawing/2016/5/14/chartex" xmlns:aink="http://schemas.microsoft.com/office/drawing/2016/ink" xmlns:am3d="http://schemas.microsoft.com/office/drawing/2017/model3d" xmlns:w16cid="http://schemas.microsoft.com/office/word/2016/wordml/cid">
+          <mc:Fallback xmlns:w16cid="http://schemas.microsoft.com/office/word/2016/wordml/cid" xmlns:am3d="http://schemas.microsoft.com/office/drawing/2017/model3d" xmlns:aink="http://schemas.microsoft.com/office/drawing/2016/ink" xmlns:cx8="http://schemas.microsoft.com/office/drawing/2016/5/14/chartex" xmlns:cx7="http://schemas.microsoft.com/office/drawing/2016/5/13/chartex" xmlns:cx6="http://schemas.microsoft.com/office/drawing/2016/5/12/chartex" xmlns:cx5="http://schemas.microsoft.com/office/drawing/2016/5/11/chartex" xmlns:cx4="http://schemas.microsoft.com/office/drawing/2016/5/10/chartex" xmlns:cx3="http://schemas.microsoft.com/office/drawing/2016/5/9/chartex" xmlns:cx2="http://schemas.microsoft.com/office/drawing/2015/10/21/chartex">
             <w:pict>
               <v:shape w14:anchorId="51B0AAB3" id="Straight Arrow Connector 68" o:spid="_x0000_s1026" type="#_x0000_t32" style="position:absolute;margin-left:161.55pt;margin-top:595.4pt;width:199.05pt;height:36.25pt;flip:x;z-index:251734016;visibility:visible;mso-wrap-style:square;mso-wrap-distance-left:9pt;mso-wrap-distance-top:0;mso-wrap-distance-right:9pt;mso-wrap-distance-bottom:0;mso-position-horizontal:absolute;mso-position-horizontal-relative:text;mso-position-vertical:absolute;mso-position-vertical-relative:text" o:gfxdata="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" strokecolor="#4472c4 [3204]" strokeweight=".5pt">
                 <v:stroke endarrow="block" joinstyle="miter"/>
@@ -13840,19 +13419,11 @@
                       <wps:txbx>
                         <w:txbxContent>
                           <w:p>
-                            <w:proofErr w:type="spellStart"/>
                             <w:r>
                               <w:rPr>
                                 <w:b/>
                               </w:rPr>
-                              <w:t>centreDots</w:t>
-                            </w:r>
-                            <w:proofErr w:type="spellEnd"/>
-                            <w:r>
-                              <w:rPr>
-                                <w:b/>
-                              </w:rPr>
-                              <w:t xml:space="preserve"> </w:t>
+                              <w:t xml:space="preserve">centreDots </w:t>
                             </w:r>
                             <w:r>
                               <w:t>used for alignment on tip and root ribs when sheeting</w:t>
@@ -13888,19 +13459,11 @@
                 <v:textbox>
                   <w:txbxContent>
                     <w:p>
-                      <w:proofErr w:type="spellStart"/>
                       <w:r>
                         <w:rPr>
                           <w:b/>
                         </w:rPr>
-                        <w:t>centreDots</w:t>
-                      </w:r>
-                      <w:proofErr w:type="spellEnd"/>
-                      <w:r>
-                        <w:rPr>
-                          <w:b/>
-                        </w:rPr>
-                        <w:t xml:space="preserve"> </w:t>
+                        <w:t xml:space="preserve">centreDots </w:t>
                       </w:r>
                       <w:r>
                         <w:t>used for alignment on tip and root ribs when sheeting</w:t>
@@ -13976,7 +13539,7 @@
               </wp:anchor>
             </w:drawing>
           </mc:Choice>
-          <mc:Fallback xmlns:cx1="http://schemas.microsoft.com/office/drawing/2015/9/8/chartex" xmlns:cx2="http://schemas.microsoft.com/office/drawing/2015/10/21/chartex" xmlns:cx3="http://schemas.microsoft.com/office/drawing/2016/5/9/chartex" xmlns:cx4="http://schemas.microsoft.com/office/drawing/2016/5/10/chartex" xmlns:cx5="http://schemas.microsoft.com/office/drawing/2016/5/11/chartex" xmlns:cx6="http://schemas.microsoft.com/office/drawing/2016/5/12/chartex" xmlns:cx7="http://schemas.microsoft.com/office/drawing/2016/5/13/chartex" xmlns:cx8="http://schemas.microsoft.com/office/drawing/2016/5/14/chartex" xmlns:aink="http://schemas.microsoft.com/office/drawing/2016/ink" xmlns:am3d="http://schemas.microsoft.com/office/drawing/2017/model3d" xmlns:w16cid="http://schemas.microsoft.com/office/word/2016/wordml/cid">
+          <mc:Fallback xmlns:w16cid="http://schemas.microsoft.com/office/word/2016/wordml/cid" xmlns:am3d="http://schemas.microsoft.com/office/drawing/2017/model3d" xmlns:aink="http://schemas.microsoft.com/office/drawing/2016/ink" xmlns:cx8="http://schemas.microsoft.com/office/drawing/2016/5/14/chartex" xmlns:cx7="http://schemas.microsoft.com/office/drawing/2016/5/13/chartex" xmlns:cx6="http://schemas.microsoft.com/office/drawing/2016/5/12/chartex" xmlns:cx5="http://schemas.microsoft.com/office/drawing/2016/5/11/chartex" xmlns:cx4="http://schemas.microsoft.com/office/drawing/2016/5/10/chartex" xmlns:cx3="http://schemas.microsoft.com/office/drawing/2016/5/9/chartex" xmlns:cx2="http://schemas.microsoft.com/office/drawing/2015/10/21/chartex">
             <w:pict>
               <v:shape w14:anchorId="5ED08A6C" id="Straight Arrow Connector 66" o:spid="_x0000_s1026" type="#_x0000_t32" style="position:absolute;margin-left:279.25pt;margin-top:110.2pt;width:82.65pt;height:28.15pt;flip:x;z-index:251730944;visibility:visible;mso-wrap-style:square;mso-wrap-distance-left:9pt;mso-wrap-distance-top:0;mso-wrap-distance-right:9pt;mso-wrap-distance-bottom:0;mso-position-horizontal:absolute;mso-position-horizontal-relative:text;mso-position-vertical:absolute;mso-position-vertical-relative:text" o:gfxdata="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" strokecolor="#4472c4 [3204]" strokeweight=".5pt">
                 <v:stroke endarrow="block" joinstyle="miter"/>
@@ -14043,7 +13606,7 @@
               </wp:anchor>
             </w:drawing>
           </mc:Choice>
-          <mc:Fallback xmlns:cx1="http://schemas.microsoft.com/office/drawing/2015/9/8/chartex" xmlns:cx2="http://schemas.microsoft.com/office/drawing/2015/10/21/chartex" xmlns:cx3="http://schemas.microsoft.com/office/drawing/2016/5/9/chartex" xmlns:cx4="http://schemas.microsoft.com/office/drawing/2016/5/10/chartex" xmlns:cx5="http://schemas.microsoft.com/office/drawing/2016/5/11/chartex" xmlns:cx6="http://schemas.microsoft.com/office/drawing/2016/5/12/chartex" xmlns:cx7="http://schemas.microsoft.com/office/drawing/2016/5/13/chartex" xmlns:cx8="http://schemas.microsoft.com/office/drawing/2016/5/14/chartex" xmlns:aink="http://schemas.microsoft.com/office/drawing/2016/ink" xmlns:am3d="http://schemas.microsoft.com/office/drawing/2017/model3d" xmlns:w16cid="http://schemas.microsoft.com/office/word/2016/wordml/cid">
+          <mc:Fallback xmlns:w16cid="http://schemas.microsoft.com/office/word/2016/wordml/cid" xmlns:am3d="http://schemas.microsoft.com/office/drawing/2017/model3d" xmlns:aink="http://schemas.microsoft.com/office/drawing/2016/ink" xmlns:cx8="http://schemas.microsoft.com/office/drawing/2016/5/14/chartex" xmlns:cx7="http://schemas.microsoft.com/office/drawing/2016/5/13/chartex" xmlns:cx6="http://schemas.microsoft.com/office/drawing/2016/5/12/chartex" xmlns:cx5="http://schemas.microsoft.com/office/drawing/2016/5/11/chartex" xmlns:cx4="http://schemas.microsoft.com/office/drawing/2016/5/10/chartex" xmlns:cx3="http://schemas.microsoft.com/office/drawing/2016/5/9/chartex" xmlns:cx2="http://schemas.microsoft.com/office/drawing/2015/10/21/chartex">
             <w:pict>
               <v:shape w14:anchorId="54DFC2C1" id="Straight Arrow Connector 65" o:spid="_x0000_s1026" type="#_x0000_t32" style="position:absolute;margin-left:264.85pt;margin-top:85.15pt;width:95.75pt;height:15.65pt;flip:x y;z-index:251729920;visibility:visible;mso-wrap-style:square;mso-wrap-distance-left:9pt;mso-wrap-distance-top:0;mso-wrap-distance-right:9pt;mso-wrap-distance-bottom:0;mso-position-horizontal:absolute;mso-position-horizontal-relative:text;mso-position-vertical:absolute;mso-position-vertical-relative:text" o:gfxdata="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" strokecolor="#4472c4 [3204]" strokeweight=".5pt">
                 <v:stroke endarrow="block" joinstyle="miter"/>
@@ -14095,19 +13658,11 @@
                       <wps:txbx>
                         <w:txbxContent>
                           <w:p>
-                            <w:proofErr w:type="spellStart"/>
                             <w:r>
                               <w:rPr>
                                 <w:b/>
                               </w:rPr>
-                              <w:t>sheetSpar</w:t>
-                            </w:r>
-                            <w:proofErr w:type="spellEnd"/>
-                            <w:r>
-                              <w:rPr>
-                                <w:b/>
-                              </w:rPr>
-                              <w:t xml:space="preserve"> </w:t>
+                              <w:t xml:space="preserve">sheetSpar </w:t>
                             </w:r>
                             <w:r>
                               <w:t>used</w:t>
@@ -14143,19 +13698,11 @@
                 <v:textbox>
                   <w:txbxContent>
                     <w:p>
-                      <w:proofErr w:type="spellStart"/>
                       <w:r>
                         <w:rPr>
                           <w:b/>
                         </w:rPr>
-                        <w:t>sheetSpar</w:t>
-                      </w:r>
-                      <w:proofErr w:type="spellEnd"/>
-                      <w:r>
-                        <w:rPr>
-                          <w:b/>
-                        </w:rPr>
-                        <w:t xml:space="preserve"> </w:t>
+                        <w:t xml:space="preserve">sheetSpar </w:t>
                       </w:r>
                       <w:r>
                         <w:t>used</w:t>
@@ -14231,7 +13778,7 @@
               </wp:anchor>
             </w:drawing>
           </mc:Choice>
-          <mc:Fallback xmlns:cx1="http://schemas.microsoft.com/office/drawing/2015/9/8/chartex" xmlns:cx2="http://schemas.microsoft.com/office/drawing/2015/10/21/chartex" xmlns:cx3="http://schemas.microsoft.com/office/drawing/2016/5/9/chartex" xmlns:cx4="http://schemas.microsoft.com/office/drawing/2016/5/10/chartex" xmlns:cx5="http://schemas.microsoft.com/office/drawing/2016/5/11/chartex" xmlns:cx6="http://schemas.microsoft.com/office/drawing/2016/5/12/chartex" xmlns:cx7="http://schemas.microsoft.com/office/drawing/2016/5/13/chartex" xmlns:cx8="http://schemas.microsoft.com/office/drawing/2016/5/14/chartex" xmlns:aink="http://schemas.microsoft.com/office/drawing/2016/ink" xmlns:am3d="http://schemas.microsoft.com/office/drawing/2017/model3d" xmlns:w16cid="http://schemas.microsoft.com/office/word/2016/wordml/cid">
+          <mc:Fallback xmlns:w16cid="http://schemas.microsoft.com/office/word/2016/wordml/cid" xmlns:am3d="http://schemas.microsoft.com/office/drawing/2017/model3d" xmlns:aink="http://schemas.microsoft.com/office/drawing/2016/ink" xmlns:cx8="http://schemas.microsoft.com/office/drawing/2016/5/14/chartex" xmlns:cx7="http://schemas.microsoft.com/office/drawing/2016/5/13/chartex" xmlns:cx6="http://schemas.microsoft.com/office/drawing/2016/5/12/chartex" xmlns:cx5="http://schemas.microsoft.com/office/drawing/2016/5/11/chartex" xmlns:cx4="http://schemas.microsoft.com/office/drawing/2016/5/10/chartex" xmlns:cx3="http://schemas.microsoft.com/office/drawing/2016/5/9/chartex" xmlns:cx2="http://schemas.microsoft.com/office/drawing/2015/10/21/chartex">
             <w:pict>
               <v:shape w14:anchorId="79B139AE" id="Straight Arrow Connector 63" o:spid="_x0000_s1026" type="#_x0000_t32" style="position:absolute;margin-left:70.1pt;margin-top:164.65pt;width:55.7pt;height:36.95pt;z-index:251726848;visibility:visible;mso-wrap-style:square;mso-wrap-distance-left:9pt;mso-wrap-distance-top:0;mso-wrap-distance-right:9pt;mso-wrap-distance-bottom:0;mso-position-horizontal:absolute;mso-position-horizontal-relative:text;mso-position-vertical:absolute;mso-position-vertical-relative:text" o:gfxdata="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" strokecolor="#4472c4 [3204]" strokeweight=".5pt">
                 <v:stroke endarrow="block" joinstyle="miter"/>
@@ -14298,7 +13845,7 @@
               </wp:anchor>
             </w:drawing>
           </mc:Choice>
-          <mc:Fallback xmlns:cx1="http://schemas.microsoft.com/office/drawing/2015/9/8/chartex" xmlns:cx2="http://schemas.microsoft.com/office/drawing/2015/10/21/chartex" xmlns:cx3="http://schemas.microsoft.com/office/drawing/2016/5/9/chartex" xmlns:cx4="http://schemas.microsoft.com/office/drawing/2016/5/10/chartex" xmlns:cx5="http://schemas.microsoft.com/office/drawing/2016/5/11/chartex" xmlns:cx6="http://schemas.microsoft.com/office/drawing/2016/5/12/chartex" xmlns:cx7="http://schemas.microsoft.com/office/drawing/2016/5/13/chartex" xmlns:cx8="http://schemas.microsoft.com/office/drawing/2016/5/14/chartex" xmlns:aink="http://schemas.microsoft.com/office/drawing/2016/ink" xmlns:am3d="http://schemas.microsoft.com/office/drawing/2017/model3d" xmlns:w16cid="http://schemas.microsoft.com/office/word/2016/wordml/cid">
+          <mc:Fallback xmlns:w16cid="http://schemas.microsoft.com/office/word/2016/wordml/cid" xmlns:am3d="http://schemas.microsoft.com/office/drawing/2017/model3d" xmlns:aink="http://schemas.microsoft.com/office/drawing/2016/ink" xmlns:cx8="http://schemas.microsoft.com/office/drawing/2016/5/14/chartex" xmlns:cx7="http://schemas.microsoft.com/office/drawing/2016/5/13/chartex" xmlns:cx6="http://schemas.microsoft.com/office/drawing/2016/5/12/chartex" xmlns:cx5="http://schemas.microsoft.com/office/drawing/2016/5/11/chartex" xmlns:cx4="http://schemas.microsoft.com/office/drawing/2016/5/10/chartex" xmlns:cx3="http://schemas.microsoft.com/office/drawing/2016/5/9/chartex" xmlns:cx2="http://schemas.microsoft.com/office/drawing/2015/10/21/chartex">
             <w:pict>
               <v:shape w14:anchorId="288B6BC6" id="Straight Arrow Connector 62" o:spid="_x0000_s1026" type="#_x0000_t32" style="position:absolute;margin-left:73.9pt;margin-top:143.35pt;width:69.5pt;height:11.25pt;z-index:251725824;visibility:visible;mso-wrap-style:square;mso-wrap-distance-left:9pt;mso-wrap-distance-top:0;mso-wrap-distance-right:9pt;mso-wrap-distance-bottom:0;mso-position-horizontal:absolute;mso-position-horizontal-relative:text;mso-position-vertical:absolute;mso-position-vertical-relative:text" o:gfxdata="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" strokecolor="#4472c4 [3204]" strokeweight=".5pt">
                 <v:stroke endarrow="block" joinstyle="miter"/>
@@ -14350,14 +13897,12 @@
                       <wps:txbx>
                         <w:txbxContent>
                           <w:p>
-                            <w:proofErr w:type="spellStart"/>
                             <w:r>
                               <w:rPr>
                                 <w:b/>
                               </w:rPr>
                               <w:t>jigSpar</w:t>
                             </w:r>
-                            <w:proofErr w:type="spellEnd"/>
                             <w:r>
                               <w:t xml:space="preserve"> used</w:t>
                             </w:r>
@@ -14392,14 +13937,12 @@
                 <v:textbox>
                   <w:txbxContent>
                     <w:p>
-                      <w:proofErr w:type="spellStart"/>
                       <w:r>
                         <w:rPr>
                           <w:b/>
                         </w:rPr>
                         <w:t>jigSpar</w:t>
                       </w:r>
-                      <w:proofErr w:type="spellEnd"/>
                       <w:r>
                         <w:t xml:space="preserve"> used</w:t>
                       </w:r>
@@ -14474,7 +14017,7 @@
               </wp:anchor>
             </w:drawing>
           </mc:Choice>
-          <mc:Fallback xmlns:cx1="http://schemas.microsoft.com/office/drawing/2015/9/8/chartex" xmlns:cx2="http://schemas.microsoft.com/office/drawing/2015/10/21/chartex" xmlns:cx3="http://schemas.microsoft.com/office/drawing/2016/5/9/chartex" xmlns:cx4="http://schemas.microsoft.com/office/drawing/2016/5/10/chartex" xmlns:cx5="http://schemas.microsoft.com/office/drawing/2016/5/11/chartex" xmlns:cx6="http://schemas.microsoft.com/office/drawing/2016/5/12/chartex" xmlns:cx7="http://schemas.microsoft.com/office/drawing/2016/5/13/chartex" xmlns:cx8="http://schemas.microsoft.com/office/drawing/2016/5/14/chartex" xmlns:aink="http://schemas.microsoft.com/office/drawing/2016/ink" xmlns:am3d="http://schemas.microsoft.com/office/drawing/2017/model3d" xmlns:w16cid="http://schemas.microsoft.com/office/word/2016/wordml/cid">
+          <mc:Fallback xmlns:w16cid="http://schemas.microsoft.com/office/word/2016/wordml/cid" xmlns:am3d="http://schemas.microsoft.com/office/drawing/2017/model3d" xmlns:aink="http://schemas.microsoft.com/office/drawing/2016/ink" xmlns:cx8="http://schemas.microsoft.com/office/drawing/2016/5/14/chartex" xmlns:cx7="http://schemas.microsoft.com/office/drawing/2016/5/13/chartex" xmlns:cx6="http://schemas.microsoft.com/office/drawing/2016/5/12/chartex" xmlns:cx5="http://schemas.microsoft.com/office/drawing/2016/5/11/chartex" xmlns:cx4="http://schemas.microsoft.com/office/drawing/2016/5/10/chartex" xmlns:cx3="http://schemas.microsoft.com/office/drawing/2016/5/9/chartex" xmlns:cx2="http://schemas.microsoft.com/office/drawing/2015/10/21/chartex">
             <w:pict>
               <v:shape w14:anchorId="19551720" id="Straight Arrow Connector 60" o:spid="_x0000_s1026" type="#_x0000_t32" style="position:absolute;margin-left:318.7pt;margin-top:175.95pt;width:41.9pt;height:1.9pt;flip:x;z-index:251722752;visibility:visible;mso-wrap-style:square;mso-wrap-distance-left:9pt;mso-wrap-distance-top:0;mso-wrap-distance-right:9pt;mso-wrap-distance-bottom:0;mso-position-horizontal:absolute;mso-position-horizontal-relative:text;mso-position-vertical:absolute;mso-position-vertical-relative:text" o:gfxdata="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" strokecolor="#4472c4 [3204]" strokeweight=".5pt">
                 <v:stroke endarrow="block" joinstyle="miter"/>
@@ -14526,14 +14069,12 @@
                       <wps:txbx>
                         <w:txbxContent>
                           <w:p>
-                            <w:proofErr w:type="spellStart"/>
                             <w:r>
                               <w:rPr>
                                 <w:b/>
                               </w:rPr>
                               <w:t>ribSupport</w:t>
                             </w:r>
-                            <w:proofErr w:type="spellEnd"/>
                             <w:r>
                               <w:t xml:space="preserve"> used</w:t>
                             </w:r>
@@ -14568,14 +14109,12 @@
                 <v:textbox>
                   <w:txbxContent>
                     <w:p>
-                      <w:proofErr w:type="spellStart"/>
                       <w:r>
                         <w:rPr>
                           <w:b/>
                         </w:rPr>
                         <w:t>ribSupport</w:t>
                       </w:r>
-                      <w:proofErr w:type="spellEnd"/>
                       <w:r>
                         <w:t xml:space="preserve"> used</w:t>
                       </w:r>
@@ -14650,7 +14189,7 @@
               </wp:anchor>
             </w:drawing>
           </mc:Choice>
-          <mc:Fallback xmlns:cx1="http://schemas.microsoft.com/office/drawing/2015/9/8/chartex" xmlns:cx2="http://schemas.microsoft.com/office/drawing/2015/10/21/chartex" xmlns:cx3="http://schemas.microsoft.com/office/drawing/2016/5/9/chartex" xmlns:cx4="http://schemas.microsoft.com/office/drawing/2016/5/10/chartex" xmlns:cx5="http://schemas.microsoft.com/office/drawing/2016/5/11/chartex" xmlns:cx6="http://schemas.microsoft.com/office/drawing/2016/5/12/chartex" xmlns:cx7="http://schemas.microsoft.com/office/drawing/2016/5/13/chartex" xmlns:cx8="http://schemas.microsoft.com/office/drawing/2016/5/14/chartex" xmlns:aink="http://schemas.microsoft.com/office/drawing/2016/ink" xmlns:am3d="http://schemas.microsoft.com/office/drawing/2017/model3d" xmlns:w16cid="http://schemas.microsoft.com/office/word/2016/wordml/cid">
+          <mc:Fallback xmlns:w16cid="http://schemas.microsoft.com/office/word/2016/wordml/cid" xmlns:am3d="http://schemas.microsoft.com/office/drawing/2017/model3d" xmlns:aink="http://schemas.microsoft.com/office/drawing/2016/ink" xmlns:cx8="http://schemas.microsoft.com/office/drawing/2016/5/14/chartex" xmlns:cx7="http://schemas.microsoft.com/office/drawing/2016/5/13/chartex" xmlns:cx6="http://schemas.microsoft.com/office/drawing/2016/5/12/chartex" xmlns:cx5="http://schemas.microsoft.com/office/drawing/2016/5/11/chartex" xmlns:cx4="http://schemas.microsoft.com/office/drawing/2016/5/10/chartex" xmlns:cx3="http://schemas.microsoft.com/office/drawing/2016/5/9/chartex" xmlns:cx2="http://schemas.microsoft.com/office/drawing/2015/10/21/chartex">
             <w:pict>
               <v:shape w14:anchorId="215CE711" id="Straight Arrow Connector 58" o:spid="_x0000_s1026" type="#_x0000_t32" style="position:absolute;margin-left:226pt;margin-top:511.5pt;width:134.55pt;height:37.55pt;flip:x y;z-index:251719680;visibility:visible;mso-wrap-style:square;mso-wrap-distance-left:9pt;mso-wrap-distance-top:0;mso-wrap-distance-right:9pt;mso-wrap-distance-bottom:0;mso-position-horizontal:absolute;mso-position-horizontal-relative:text;mso-position-vertical:absolute;mso-position-vertical-relative:text" o:gfxdata="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" strokecolor="#4472c4 [3204]" strokeweight=".5pt">
                 <v:stroke endarrow="block" joinstyle="miter"/>
@@ -14723,7 +14262,7 @@
               </wp:anchor>
             </w:drawing>
           </mc:Choice>
-          <mc:Fallback xmlns:cx1="http://schemas.microsoft.com/office/drawing/2015/9/8/chartex" xmlns:cx2="http://schemas.microsoft.com/office/drawing/2015/10/21/chartex" xmlns:cx3="http://schemas.microsoft.com/office/drawing/2016/5/9/chartex" xmlns:cx4="http://schemas.microsoft.com/office/drawing/2016/5/10/chartex" xmlns:cx5="http://schemas.microsoft.com/office/drawing/2016/5/11/chartex" xmlns:cx6="http://schemas.microsoft.com/office/drawing/2016/5/12/chartex" xmlns:cx7="http://schemas.microsoft.com/office/drawing/2016/5/13/chartex" xmlns:cx8="http://schemas.microsoft.com/office/drawing/2016/5/14/chartex" xmlns:aink="http://schemas.microsoft.com/office/drawing/2016/ink" xmlns:am3d="http://schemas.microsoft.com/office/drawing/2017/model3d" xmlns:w16cid="http://schemas.microsoft.com/office/word/2016/wordml/cid">
+          <mc:Fallback xmlns:w16cid="http://schemas.microsoft.com/office/word/2016/wordml/cid" xmlns:am3d="http://schemas.microsoft.com/office/drawing/2017/model3d" xmlns:aink="http://schemas.microsoft.com/office/drawing/2016/ink" xmlns:cx8="http://schemas.microsoft.com/office/drawing/2016/5/14/chartex" xmlns:cx7="http://schemas.microsoft.com/office/drawing/2016/5/13/chartex" xmlns:cx6="http://schemas.microsoft.com/office/drawing/2016/5/12/chartex" xmlns:cx5="http://schemas.microsoft.com/office/drawing/2016/5/11/chartex" xmlns:cx4="http://schemas.microsoft.com/office/drawing/2016/5/10/chartex" xmlns:cx3="http://schemas.microsoft.com/office/drawing/2016/5/9/chartex" xmlns:cx2="http://schemas.microsoft.com/office/drawing/2015/10/21/chartex">
             <w:pict>
               <v:shape w14:anchorId="0DF4C494" id="Straight Arrow Connector 55" o:spid="_x0000_s1026" type="#_x0000_t32" style="position:absolute;margin-left:54.45pt;margin-top:470.2pt;width:115.8pt;height:76.35pt;z-index:251715584;visibility:visible;mso-wrap-style:square;mso-width-percent:0;mso-height-percent:0;mso-wrap-distance-left:9pt;mso-wrap-distance-top:0;mso-wrap-distance-right:9pt;mso-wrap-distance-bottom:0;mso-position-horizontal:absolute;mso-position-horizontal-relative:text;mso-position-vertical:absolute;mso-position-vertical-relative:text;mso-width-percent:0;mso-height-percent:0;mso-width-relative:margin;mso-height-relative:margin" o:gfxdata="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" strokecolor="#4472c4 [3204]" strokeweight=".5pt">
                 <v:stroke endarrow="block" joinstyle="miter"/>
@@ -14796,7 +14335,7 @@
               </wp:anchor>
             </w:drawing>
           </mc:Choice>
-          <mc:Fallback xmlns:cx1="http://schemas.microsoft.com/office/drawing/2015/9/8/chartex" xmlns:cx2="http://schemas.microsoft.com/office/drawing/2015/10/21/chartex" xmlns:cx3="http://schemas.microsoft.com/office/drawing/2016/5/9/chartex" xmlns:cx4="http://schemas.microsoft.com/office/drawing/2016/5/10/chartex" xmlns:cx5="http://schemas.microsoft.com/office/drawing/2016/5/11/chartex" xmlns:cx6="http://schemas.microsoft.com/office/drawing/2016/5/12/chartex" xmlns:cx7="http://schemas.microsoft.com/office/drawing/2016/5/13/chartex" xmlns:cx8="http://schemas.microsoft.com/office/drawing/2016/5/14/chartex" xmlns:aink="http://schemas.microsoft.com/office/drawing/2016/ink" xmlns:am3d="http://schemas.microsoft.com/office/drawing/2017/model3d" xmlns:w16cid="http://schemas.microsoft.com/office/word/2016/wordml/cid">
+          <mc:Fallback xmlns:w16cid="http://schemas.microsoft.com/office/word/2016/wordml/cid" xmlns:am3d="http://schemas.microsoft.com/office/drawing/2017/model3d" xmlns:aink="http://schemas.microsoft.com/office/drawing/2016/ink" xmlns:cx8="http://schemas.microsoft.com/office/drawing/2016/5/14/chartex" xmlns:cx7="http://schemas.microsoft.com/office/drawing/2016/5/13/chartex" xmlns:cx6="http://schemas.microsoft.com/office/drawing/2016/5/12/chartex" xmlns:cx5="http://schemas.microsoft.com/office/drawing/2016/5/11/chartex" xmlns:cx4="http://schemas.microsoft.com/office/drawing/2016/5/10/chartex" xmlns:cx3="http://schemas.microsoft.com/office/drawing/2016/5/9/chartex" xmlns:cx2="http://schemas.microsoft.com/office/drawing/2015/10/21/chartex">
             <w:pict>
               <v:shape w14:anchorId="3F0DF8CD" id="Straight Arrow Connector 56" o:spid="_x0000_s1026" type="#_x0000_t32" style="position:absolute;margin-left:23.15pt;margin-top:476.45pt;width:46.3pt;height:155.25pt;z-index:251716608;visibility:visible;mso-wrap-style:square;mso-width-percent:0;mso-height-percent:0;mso-wrap-distance-left:9pt;mso-wrap-distance-top:0;mso-wrap-distance-right:9pt;mso-wrap-distance-bottom:0;mso-position-horizontal:absolute;mso-position-horizontal-relative:text;mso-position-vertical:absolute;mso-position-vertical-relative:text;mso-width-percent:0;mso-height-percent:0;mso-width-relative:margin;mso-height-relative:margin" o:gfxdata="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" strokecolor="#4472c4 [3204]" strokeweight=".5pt">
                 <v:stroke endarrow="block" joinstyle="miter"/>
@@ -14863,7 +14402,7 @@
               </wp:anchor>
             </w:drawing>
           </mc:Choice>
-          <mc:Fallback xmlns:cx1="http://schemas.microsoft.com/office/drawing/2015/9/8/chartex" xmlns:cx2="http://schemas.microsoft.com/office/drawing/2015/10/21/chartex" xmlns:cx3="http://schemas.microsoft.com/office/drawing/2016/5/9/chartex" xmlns:cx4="http://schemas.microsoft.com/office/drawing/2016/5/10/chartex" xmlns:cx5="http://schemas.microsoft.com/office/drawing/2016/5/11/chartex" xmlns:cx6="http://schemas.microsoft.com/office/drawing/2016/5/12/chartex" xmlns:cx7="http://schemas.microsoft.com/office/drawing/2016/5/13/chartex" xmlns:cx8="http://schemas.microsoft.com/office/drawing/2016/5/14/chartex" xmlns:aink="http://schemas.microsoft.com/office/drawing/2016/ink" xmlns:am3d="http://schemas.microsoft.com/office/drawing/2017/model3d" xmlns:w16cid="http://schemas.microsoft.com/office/word/2016/wordml/cid">
+          <mc:Fallback xmlns:w16cid="http://schemas.microsoft.com/office/word/2016/wordml/cid" xmlns:am3d="http://schemas.microsoft.com/office/drawing/2017/model3d" xmlns:aink="http://schemas.microsoft.com/office/drawing/2016/ink" xmlns:cx8="http://schemas.microsoft.com/office/drawing/2016/5/14/chartex" xmlns:cx7="http://schemas.microsoft.com/office/drawing/2016/5/13/chartex" xmlns:cx6="http://schemas.microsoft.com/office/drawing/2016/5/12/chartex" xmlns:cx5="http://schemas.microsoft.com/office/drawing/2016/5/11/chartex" xmlns:cx4="http://schemas.microsoft.com/office/drawing/2016/5/10/chartex" xmlns:cx3="http://schemas.microsoft.com/office/drawing/2016/5/9/chartex" xmlns:cx2="http://schemas.microsoft.com/office/drawing/2015/10/21/chartex">
             <w:pict>
               <v:shape w14:anchorId="636B6648" id="Straight Arrow Connector 54" o:spid="_x0000_s1026" type="#_x0000_t32" style="position:absolute;margin-left:67pt;margin-top:453.9pt;width:69.5pt;height:53.85pt;z-index:251714560;visibility:visible;mso-wrap-style:square;mso-wrap-distance-left:9pt;mso-wrap-distance-top:0;mso-wrap-distance-right:9pt;mso-wrap-distance-bottom:0;mso-position-horizontal:absolute;mso-position-horizontal-relative:text;mso-position-vertical:absolute;mso-position-vertical-relative:text" o:gfxdata="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" strokecolor="#4472c4 [3204]" strokeweight=".5pt">
                 <v:stroke endarrow="block" joinstyle="miter"/>
@@ -14930,7 +14469,7 @@
               </wp:anchor>
             </w:drawing>
           </mc:Choice>
-          <mc:Fallback xmlns:cx1="http://schemas.microsoft.com/office/drawing/2015/9/8/chartex" xmlns:cx2="http://schemas.microsoft.com/office/drawing/2015/10/21/chartex" xmlns:cx3="http://schemas.microsoft.com/office/drawing/2016/5/9/chartex" xmlns:cx4="http://schemas.microsoft.com/office/drawing/2016/5/10/chartex" xmlns:cx5="http://schemas.microsoft.com/office/drawing/2016/5/11/chartex" xmlns:cx6="http://schemas.microsoft.com/office/drawing/2016/5/12/chartex" xmlns:cx7="http://schemas.microsoft.com/office/drawing/2016/5/13/chartex" xmlns:cx8="http://schemas.microsoft.com/office/drawing/2016/5/14/chartex" xmlns:aink="http://schemas.microsoft.com/office/drawing/2016/ink" xmlns:am3d="http://schemas.microsoft.com/office/drawing/2017/model3d" xmlns:w16cid="http://schemas.microsoft.com/office/word/2016/wordml/cid">
+          <mc:Fallback xmlns:w16cid="http://schemas.microsoft.com/office/word/2016/wordml/cid" xmlns:am3d="http://schemas.microsoft.com/office/drawing/2017/model3d" xmlns:aink="http://schemas.microsoft.com/office/drawing/2016/ink" xmlns:cx8="http://schemas.microsoft.com/office/drawing/2016/5/14/chartex" xmlns:cx7="http://schemas.microsoft.com/office/drawing/2016/5/13/chartex" xmlns:cx6="http://schemas.microsoft.com/office/drawing/2016/5/12/chartex" xmlns:cx5="http://schemas.microsoft.com/office/drawing/2016/5/11/chartex" xmlns:cx4="http://schemas.microsoft.com/office/drawing/2016/5/10/chartex" xmlns:cx3="http://schemas.microsoft.com/office/drawing/2016/5/9/chartex" xmlns:cx2="http://schemas.microsoft.com/office/drawing/2015/10/21/chartex">
             <w:pict>
               <v:shape w14:anchorId="0FC2B284" id="Straight Arrow Connector 53" o:spid="_x0000_s1026" type="#_x0000_t32" style="position:absolute;margin-left:68.25pt;margin-top:428.85pt;width:82.65pt;height:14.4pt;flip:y;z-index:251713536;visibility:visible;mso-wrap-style:square;mso-wrap-distance-left:9pt;mso-wrap-distance-top:0;mso-wrap-distance-right:9pt;mso-wrap-distance-bottom:0;mso-position-horizontal:absolute;mso-position-horizontal-relative:text;mso-position-vertical:absolute;mso-position-vertical-relative:text" o:gfxdata="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" strokecolor="#4472c4 [3204]" strokeweight=".5pt">
                 <v:stroke endarrow="block" joinstyle="miter"/>
@@ -14982,14 +14521,12 @@
                       <wps:txbx>
                         <w:txbxContent>
                           <w:p>
-                            <w:proofErr w:type="spellStart"/>
                             <w:r>
                               <w:rPr>
                                 <w:b/>
                               </w:rPr>
                               <w:t>elementTube</w:t>
                             </w:r>
-                            <w:proofErr w:type="spellEnd"/>
                             <w:r>
                               <w:t xml:space="preserve"> used for wing tube, cable guides and incidence pegs</w:t>
                             </w:r>
@@ -15020,14 +14557,12 @@
                 <v:textbox>
                   <w:txbxContent>
                     <w:p>
-                      <w:proofErr w:type="spellStart"/>
                       <w:r>
                         <w:rPr>
                           <w:b/>
                         </w:rPr>
                         <w:t>elementTube</w:t>
                       </w:r>
-                      <w:proofErr w:type="spellEnd"/>
                       <w:r>
                         <w:t xml:space="preserve"> used for wing tube, cable guides and incidence pegs</w:t>
                       </w:r>
@@ -15097,7 +14632,7 @@
               </wp:anchor>
             </w:drawing>
           </mc:Choice>
-          <mc:Fallback xmlns:cx1="http://schemas.microsoft.com/office/drawing/2015/9/8/chartex" xmlns:cx2="http://schemas.microsoft.com/office/drawing/2015/10/21/chartex" xmlns:cx3="http://schemas.microsoft.com/office/drawing/2016/5/9/chartex" xmlns:cx4="http://schemas.microsoft.com/office/drawing/2016/5/10/chartex" xmlns:cx5="http://schemas.microsoft.com/office/drawing/2016/5/11/chartex" xmlns:cx6="http://schemas.microsoft.com/office/drawing/2016/5/12/chartex" xmlns:cx7="http://schemas.microsoft.com/office/drawing/2016/5/13/chartex" xmlns:cx8="http://schemas.microsoft.com/office/drawing/2016/5/14/chartex" xmlns:aink="http://schemas.microsoft.com/office/drawing/2016/ink" xmlns:am3d="http://schemas.microsoft.com/office/drawing/2017/model3d" xmlns:w16cid="http://schemas.microsoft.com/office/word/2016/wordml/cid">
+          <mc:Fallback xmlns:w16cid="http://schemas.microsoft.com/office/word/2016/wordml/cid" xmlns:am3d="http://schemas.microsoft.com/office/drawing/2017/model3d" xmlns:aink="http://schemas.microsoft.com/office/drawing/2016/ink" xmlns:cx8="http://schemas.microsoft.com/office/drawing/2016/5/14/chartex" xmlns:cx7="http://schemas.microsoft.com/office/drawing/2016/5/13/chartex" xmlns:cx6="http://schemas.microsoft.com/office/drawing/2016/5/12/chartex" xmlns:cx5="http://schemas.microsoft.com/office/drawing/2016/5/11/chartex" xmlns:cx4="http://schemas.microsoft.com/office/drawing/2016/5/10/chartex" xmlns:cx3="http://schemas.microsoft.com/office/drawing/2016/5/9/chartex" xmlns:cx2="http://schemas.microsoft.com/office/drawing/2015/10/21/chartex">
             <w:pict>
               <v:shape w14:anchorId="5A34EC2D" id="Straight Arrow Connector 51" o:spid="_x0000_s1026" type="#_x0000_t32" style="position:absolute;margin-left:45.7pt;margin-top:226pt;width:136.5pt;height:43.2pt;z-index:251710464;visibility:visible;mso-wrap-style:square;mso-wrap-distance-left:9pt;mso-wrap-distance-top:0;mso-wrap-distance-right:9pt;mso-wrap-distance-bottom:0;mso-position-horizontal:absolute;mso-position-horizontal-relative:text;mso-position-vertical:absolute;mso-position-vertical-relative:text" o:gfxdata="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" strokecolor="#4472c4 [3204]" strokeweight=".5pt">
                 <v:stroke endarrow="block" joinstyle="miter"/>
@@ -15149,14 +14684,12 @@
                       <wps:txbx>
                         <w:txbxContent>
                           <w:p>
-                            <w:proofErr w:type="spellStart"/>
                             <w:r>
                               <w:rPr>
                                 <w:b/>
                               </w:rPr>
                               <w:t>hSpar</w:t>
                             </w:r>
-                            <w:proofErr w:type="spellEnd"/>
                             <w:r>
                               <w:t xml:space="preserve"> used for main spar</w:t>
                             </w:r>
@@ -15187,14 +14720,12 @@
                 <v:textbox>
                   <w:txbxContent>
                     <w:p>
-                      <w:proofErr w:type="spellStart"/>
                       <w:r>
                         <w:rPr>
                           <w:b/>
                         </w:rPr>
                         <w:t>hSpar</w:t>
                       </w:r>
-                      <w:proofErr w:type="spellEnd"/>
                       <w:r>
                         <w:t xml:space="preserve"> used for main spar</w:t>
                       </w:r>
@@ -15264,7 +14795,7 @@
               </wp:anchor>
             </w:drawing>
           </mc:Choice>
-          <mc:Fallback xmlns:cx1="http://schemas.microsoft.com/office/drawing/2015/9/8/chartex" xmlns:cx2="http://schemas.microsoft.com/office/drawing/2015/10/21/chartex" xmlns:cx3="http://schemas.microsoft.com/office/drawing/2016/5/9/chartex" xmlns:cx4="http://schemas.microsoft.com/office/drawing/2016/5/10/chartex" xmlns:cx5="http://schemas.microsoft.com/office/drawing/2016/5/11/chartex" xmlns:cx6="http://schemas.microsoft.com/office/drawing/2016/5/12/chartex" xmlns:cx7="http://schemas.microsoft.com/office/drawing/2016/5/13/chartex" xmlns:cx8="http://schemas.microsoft.com/office/drawing/2016/5/14/chartex" xmlns:aink="http://schemas.microsoft.com/office/drawing/2016/ink" xmlns:am3d="http://schemas.microsoft.com/office/drawing/2017/model3d" xmlns:w16cid="http://schemas.microsoft.com/office/word/2016/wordml/cid">
+          <mc:Fallback xmlns:w16cid="http://schemas.microsoft.com/office/word/2016/wordml/cid" xmlns:am3d="http://schemas.microsoft.com/office/drawing/2017/model3d" xmlns:aink="http://schemas.microsoft.com/office/drawing/2016/ink" xmlns:cx8="http://schemas.microsoft.com/office/drawing/2016/5/14/chartex" xmlns:cx7="http://schemas.microsoft.com/office/drawing/2016/5/13/chartex" xmlns:cx6="http://schemas.microsoft.com/office/drawing/2016/5/12/chartex" xmlns:cx5="http://schemas.microsoft.com/office/drawing/2016/5/11/chartex" xmlns:cx4="http://schemas.microsoft.com/office/drawing/2016/5/10/chartex" xmlns:cx3="http://schemas.microsoft.com/office/drawing/2016/5/9/chartex" xmlns:cx2="http://schemas.microsoft.com/office/drawing/2015/10/21/chartex">
             <w:pict>
               <v:shape w14:anchorId="1FBF1852" id="Straight Arrow Connector 49" o:spid="_x0000_s1026" type="#_x0000_t32" style="position:absolute;margin-left:217.9pt;margin-top:461.45pt;width:142.75pt;height:33.8pt;flip:x;z-index:251707392;visibility:visible;mso-wrap-style:square;mso-wrap-distance-left:9pt;mso-wrap-distance-top:0;mso-wrap-distance-right:9pt;mso-wrap-distance-bottom:0;mso-position-horizontal:absolute;mso-position-horizontal-relative:text;mso-position-vertical:absolute;mso-position-vertical-relative:text" o:gfxdata="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" strokecolor="#4472c4 [3204]" strokeweight=".5pt">
                 <v:stroke endarrow="block" joinstyle="miter"/>
@@ -15331,7 +14862,7 @@
               </wp:anchor>
             </w:drawing>
           </mc:Choice>
-          <mc:Fallback xmlns:cx1="http://schemas.microsoft.com/office/drawing/2015/9/8/chartex" xmlns:cx2="http://schemas.microsoft.com/office/drawing/2015/10/21/chartex" xmlns:cx3="http://schemas.microsoft.com/office/drawing/2016/5/9/chartex" xmlns:cx4="http://schemas.microsoft.com/office/drawing/2016/5/10/chartex" xmlns:cx5="http://schemas.microsoft.com/office/drawing/2016/5/11/chartex" xmlns:cx6="http://schemas.microsoft.com/office/drawing/2016/5/12/chartex" xmlns:cx7="http://schemas.microsoft.com/office/drawing/2016/5/13/chartex" xmlns:cx8="http://schemas.microsoft.com/office/drawing/2016/5/14/chartex" xmlns:aink="http://schemas.microsoft.com/office/drawing/2016/ink" xmlns:am3d="http://schemas.microsoft.com/office/drawing/2017/model3d" xmlns:w16cid="http://schemas.microsoft.com/office/word/2016/wordml/cid">
+          <mc:Fallback xmlns:w16cid="http://schemas.microsoft.com/office/word/2016/wordml/cid" xmlns:am3d="http://schemas.microsoft.com/office/drawing/2017/model3d" xmlns:aink="http://schemas.microsoft.com/office/drawing/2016/ink" xmlns:cx8="http://schemas.microsoft.com/office/drawing/2016/5/14/chartex" xmlns:cx7="http://schemas.microsoft.com/office/drawing/2016/5/13/chartex" xmlns:cx6="http://schemas.microsoft.com/office/drawing/2016/5/12/chartex" xmlns:cx5="http://schemas.microsoft.com/office/drawing/2016/5/11/chartex" xmlns:cx4="http://schemas.microsoft.com/office/drawing/2016/5/10/chartex" xmlns:cx3="http://schemas.microsoft.com/office/drawing/2016/5/9/chartex" xmlns:cx2="http://schemas.microsoft.com/office/drawing/2015/10/21/chartex">
             <w:pict>
               <v:shape w14:anchorId="7113EC01" id="Straight Arrow Connector 48" o:spid="_x0000_s1026" type="#_x0000_t32" style="position:absolute;margin-left:313.65pt;margin-top:468.3pt;width:50.1pt;height:26.9pt;flip:x;z-index:251706368;visibility:visible;mso-wrap-style:square;mso-wrap-distance-left:9pt;mso-wrap-distance-top:0;mso-wrap-distance-right:9pt;mso-wrap-distance-bottom:0;mso-position-horizontal:absolute;mso-position-horizontal-relative:text;mso-position-vertical:absolute;mso-position-vertical-relative:text" o:gfxdata="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" strokecolor="#4472c4 [3204]" strokeweight=".5pt">
                 <v:stroke endarrow="block" joinstyle="miter"/>
@@ -15383,14 +14914,12 @@
                       <wps:txbx>
                         <w:txbxContent>
                           <w:p>
-                            <w:proofErr w:type="spellStart"/>
                             <w:r>
                               <w:rPr>
                                 <w:b/>
                               </w:rPr>
                               <w:t>ribDoubler</w:t>
                             </w:r>
-                            <w:proofErr w:type="spellEnd"/>
                             <w:r>
                               <w:t xml:space="preserve"> examples</w:t>
                             </w:r>
@@ -15421,14 +14950,12 @@
                 <v:textbox>
                   <w:txbxContent>
                     <w:p>
-                      <w:proofErr w:type="spellStart"/>
                       <w:r>
                         <w:rPr>
                           <w:b/>
                         </w:rPr>
                         <w:t>ribDoubler</w:t>
                       </w:r>
-                      <w:proofErr w:type="spellEnd"/>
                       <w:r>
                         <w:t xml:space="preserve"> examples</w:t>
                       </w:r>
@@ -15484,14 +15011,12 @@
                       <wps:txbx>
                         <w:txbxContent>
                           <w:p>
-                            <w:proofErr w:type="spellStart"/>
                             <w:r>
                               <w:rPr>
                                 <w:b/>
                               </w:rPr>
                               <w:t>sheetingJigConfig</w:t>
                             </w:r>
-                            <w:proofErr w:type="spellEnd"/>
                             <w:r>
                               <w:t xml:space="preserve"> defines </w:t>
                             </w:r>
@@ -15526,14 +15051,12 @@
                 <v:textbox>
                   <w:txbxContent>
                     <w:p>
-                      <w:proofErr w:type="spellStart"/>
                       <w:r>
                         <w:rPr>
                           <w:b/>
                         </w:rPr>
                         <w:t>sheetingJigConfig</w:t>
                       </w:r>
-                      <w:proofErr w:type="spellEnd"/>
                       <w:r>
                         <w:t xml:space="preserve"> defines </w:t>
                       </w:r>
@@ -15608,7 +15131,7 @@
               </wp:anchor>
             </w:drawing>
           </mc:Choice>
-          <mc:Fallback xmlns:cx1="http://schemas.microsoft.com/office/drawing/2015/9/8/chartex" xmlns:cx2="http://schemas.microsoft.com/office/drawing/2015/10/21/chartex" xmlns:cx3="http://schemas.microsoft.com/office/drawing/2016/5/9/chartex" xmlns:cx4="http://schemas.microsoft.com/office/drawing/2016/5/10/chartex" xmlns:cx5="http://schemas.microsoft.com/office/drawing/2016/5/11/chartex" xmlns:cx6="http://schemas.microsoft.com/office/drawing/2016/5/12/chartex" xmlns:cx7="http://schemas.microsoft.com/office/drawing/2016/5/13/chartex" xmlns:cx8="http://schemas.microsoft.com/office/drawing/2016/5/14/chartex" xmlns:aink="http://schemas.microsoft.com/office/drawing/2016/ink" xmlns:am3d="http://schemas.microsoft.com/office/drawing/2017/model3d" xmlns:w16cid="http://schemas.microsoft.com/office/word/2016/wordml/cid">
+          <mc:Fallback xmlns:w16cid="http://schemas.microsoft.com/office/word/2016/wordml/cid" xmlns:am3d="http://schemas.microsoft.com/office/drawing/2017/model3d" xmlns:aink="http://schemas.microsoft.com/office/drawing/2016/ink" xmlns:cx8="http://schemas.microsoft.com/office/drawing/2016/5/14/chartex" xmlns:cx7="http://schemas.microsoft.com/office/drawing/2016/5/13/chartex" xmlns:cx6="http://schemas.microsoft.com/office/drawing/2016/5/12/chartex" xmlns:cx5="http://schemas.microsoft.com/office/drawing/2016/5/11/chartex" xmlns:cx4="http://schemas.microsoft.com/office/drawing/2016/5/10/chartex" xmlns:cx3="http://schemas.microsoft.com/office/drawing/2016/5/9/chartex" xmlns:cx2="http://schemas.microsoft.com/office/drawing/2015/10/21/chartex">
             <w:pict>
               <v:shape w14:anchorId="79563BDD" id="Straight Arrow Connector 46" o:spid="_x0000_s1026" type="#_x0000_t32" style="position:absolute;margin-left:304.9pt;margin-top:312.4pt;width:60.75pt;height:.65pt;flip:x y;z-index:251703296;visibility:visible;mso-wrap-style:square;mso-wrap-distance-left:9pt;mso-wrap-distance-top:0;mso-wrap-distance-right:9pt;mso-wrap-distance-bottom:0;mso-position-horizontal:absolute;mso-position-horizontal-relative:text;mso-position-vertical:absolute;mso-position-vertical-relative:text" o:gfxdata="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" strokecolor="#4472c4 [3204]" strokeweight=".5pt">
                 <v:stroke endarrow="block" joinstyle="miter"/>
@@ -15742,7 +15265,7 @@
                     <pic:cNvPicPr/>
                   </pic:nvPicPr>
                   <pic:blipFill>
-                    <a:blip r:embed="rId48"/>
+                    <a:blip r:embed="rId53"/>
                     <a:stretch>
                       <a:fillRect/>
                     </a:stretch>
@@ -15771,8 +15294,8 @@
       </w:pPr>
     </w:p>
     <w:sectPr>
-      <w:headerReference w:type="default" r:id="rId49"/>
-      <w:footerReference w:type="default" r:id="rId50"/>
+      <w:headerReference w:type="default" r:id="rId54"/>
+      <w:footerReference w:type="default" r:id="rId55"/>
       <w:pgSz w:w="11906" w:h="16838" w:code="9"/>
       <w:pgMar w:top="1440" w:right="1440" w:bottom="1440" w:left="1440" w:header="720" w:footer="720" w:gutter="0"/>
       <w:cols w:space="720"/>
@@ -15783,7 +15306,7 @@
 </file>
 
 <file path=word/endnotes.xml><?xml version="1.0" encoding="utf-8"?>
-<w:endnotes xmlns:wpc="http://schemas.microsoft.com/office/word/2010/wordprocessingCanvas" xmlns:cx="http://schemas.microsoft.com/office/drawing/2014/chartex" xmlns:mc="http://schemas.openxmlformats.org/markup-compatibility/2006" xmlns:o="urn:schemas-microsoft-com:office:office" xmlns:r="http://schemas.openxmlformats.org/officeDocument/2006/relationships" xmlns:m="http://schemas.openxmlformats.org/officeDocument/2006/math" xmlns:v="urn:schemas-microsoft-com:vml" xmlns:wp14="http://schemas.microsoft.com/office/word/2010/wordprocessingDrawing" xmlns:wp="http://schemas.openxmlformats.org/drawingml/2006/wordprocessingDrawing" xmlns:w10="urn:schemas-microsoft-com:office:word" xmlns:w="http://schemas.openxmlformats.org/wordprocessingml/2006/main" xmlns:w14="http://schemas.microsoft.com/office/word/2010/wordml" xmlns:w15="http://schemas.microsoft.com/office/word/2012/wordml" xmlns:w16se="http://schemas.microsoft.com/office/word/2015/wordml/symex" xmlns:wpg="http://schemas.microsoft.com/office/word/2010/wordprocessingGroup" xmlns:wpi="http://schemas.microsoft.com/office/word/2010/wordprocessingInk" xmlns:wne="http://schemas.microsoft.com/office/word/2006/wordml" xmlns:wps="http://schemas.microsoft.com/office/word/2010/wordprocessingShape" mc:Ignorable="w14 w15 w16se wp14">
+<w:endnotes xmlns:wpc="http://schemas.microsoft.com/office/word/2010/wordprocessingCanvas" xmlns:cx="http://schemas.microsoft.com/office/drawing/2014/chartex" xmlns:cx1="http://schemas.microsoft.com/office/drawing/2015/9/8/chartex" xmlns:mc="http://schemas.openxmlformats.org/markup-compatibility/2006" xmlns:o="urn:schemas-microsoft-com:office:office" xmlns:r="http://schemas.openxmlformats.org/officeDocument/2006/relationships" xmlns:m="http://schemas.openxmlformats.org/officeDocument/2006/math" xmlns:v="urn:schemas-microsoft-com:vml" xmlns:wp14="http://schemas.microsoft.com/office/word/2010/wordprocessingDrawing" xmlns:wp="http://schemas.openxmlformats.org/drawingml/2006/wordprocessingDrawing" xmlns:w10="urn:schemas-microsoft-com:office:word" xmlns:w="http://schemas.openxmlformats.org/wordprocessingml/2006/main" xmlns:w14="http://schemas.microsoft.com/office/word/2010/wordml" xmlns:w15="http://schemas.microsoft.com/office/word/2012/wordml" xmlns:w16se="http://schemas.microsoft.com/office/word/2015/wordml/symex" xmlns:wpg="http://schemas.microsoft.com/office/word/2010/wordprocessingGroup" xmlns:wpi="http://schemas.microsoft.com/office/word/2010/wordprocessingInk" xmlns:wne="http://schemas.microsoft.com/office/word/2006/wordml" xmlns:wps="http://schemas.microsoft.com/office/word/2010/wordprocessingShape" mc:Ignorable="w14 w15 w16se wp14">
   <w:endnote w:type="separator" w:id="-1">
     <w:p>
       <w:pPr>
@@ -15808,7 +15331,7 @@
 </file>
 
 <file path=word/footer1.xml><?xml version="1.0" encoding="utf-8"?>
-<w:ftr xmlns:wpc="http://schemas.microsoft.com/office/word/2010/wordprocessingCanvas" xmlns:cx="http://schemas.microsoft.com/office/drawing/2014/chartex" xmlns:mc="http://schemas.openxmlformats.org/markup-compatibility/2006" xmlns:o="urn:schemas-microsoft-com:office:office" xmlns:r="http://schemas.openxmlformats.org/officeDocument/2006/relationships" xmlns:m="http://schemas.openxmlformats.org/officeDocument/2006/math" xmlns:v="urn:schemas-microsoft-com:vml" xmlns:wp14="http://schemas.microsoft.com/office/word/2010/wordprocessingDrawing" xmlns:wp="http://schemas.openxmlformats.org/drawingml/2006/wordprocessingDrawing" xmlns:w10="urn:schemas-microsoft-com:office:word" xmlns:w="http://schemas.openxmlformats.org/wordprocessingml/2006/main" xmlns:w14="http://schemas.microsoft.com/office/word/2010/wordml" xmlns:w15="http://schemas.microsoft.com/office/word/2012/wordml" xmlns:w16se="http://schemas.microsoft.com/office/word/2015/wordml/symex" xmlns:wpg="http://schemas.microsoft.com/office/word/2010/wordprocessingGroup" xmlns:wpi="http://schemas.microsoft.com/office/word/2010/wordprocessingInk" xmlns:wne="http://schemas.microsoft.com/office/word/2006/wordml" xmlns:wps="http://schemas.microsoft.com/office/word/2010/wordprocessingShape" mc:Ignorable="w14 w15 w16se wp14">
+<w:ftr xmlns:wpc="http://schemas.microsoft.com/office/word/2010/wordprocessingCanvas" xmlns:cx="http://schemas.microsoft.com/office/drawing/2014/chartex" xmlns:cx1="http://schemas.microsoft.com/office/drawing/2015/9/8/chartex" xmlns:mc="http://schemas.openxmlformats.org/markup-compatibility/2006" xmlns:o="urn:schemas-microsoft-com:office:office" xmlns:r="http://schemas.openxmlformats.org/officeDocument/2006/relationships" xmlns:m="http://schemas.openxmlformats.org/officeDocument/2006/math" xmlns:v="urn:schemas-microsoft-com:vml" xmlns:wp14="http://schemas.microsoft.com/office/word/2010/wordprocessingDrawing" xmlns:wp="http://schemas.openxmlformats.org/drawingml/2006/wordprocessingDrawing" xmlns:w10="urn:schemas-microsoft-com:office:word" xmlns:w="http://schemas.openxmlformats.org/wordprocessingml/2006/main" xmlns:w14="http://schemas.microsoft.com/office/word/2010/wordml" xmlns:w15="http://schemas.microsoft.com/office/word/2012/wordml" xmlns:w16se="http://schemas.microsoft.com/office/word/2015/wordml/symex" xmlns:wpg="http://schemas.microsoft.com/office/word/2010/wordprocessingGroup" xmlns:wpi="http://schemas.microsoft.com/office/word/2010/wordprocessingInk" xmlns:wne="http://schemas.microsoft.com/office/word/2006/wordml" xmlns:wps="http://schemas.microsoft.com/office/word/2010/wordprocessingShape" mc:Ignorable="w14 w15 w16se wp14">
   <w:sdt>
     <w:sdtPr>
       <w:id w:val="1945579517"/>
@@ -15845,7 +15368,7 @@
           <w:rPr>
             <w:noProof/>
           </w:rPr>
-          <w:t>18</w:t>
+          <w:t>5</w:t>
         </w:r>
         <w:r>
           <w:rPr>
@@ -15875,7 +15398,7 @@
 </file>
 
 <file path=word/footnotes.xml><?xml version="1.0" encoding="utf-8"?>
-<w:footnotes xmlns:wpc="http://schemas.microsoft.com/office/word/2010/wordprocessingCanvas" xmlns:cx="http://schemas.microsoft.com/office/drawing/2014/chartex" xmlns:mc="http://schemas.openxmlformats.org/markup-compatibility/2006" xmlns:o="urn:schemas-microsoft-com:office:office" xmlns:r="http://schemas.openxmlformats.org/officeDocument/2006/relationships" xmlns:m="http://schemas.openxmlformats.org/officeDocument/2006/math" xmlns:v="urn:schemas-microsoft-com:vml" xmlns:wp14="http://schemas.microsoft.com/office/word/2010/wordprocessingDrawing" xmlns:wp="http://schemas.openxmlformats.org/drawingml/2006/wordprocessingDrawing" xmlns:w10="urn:schemas-microsoft-com:office:word" xmlns:w="http://schemas.openxmlformats.org/wordprocessingml/2006/main" xmlns:w14="http://schemas.microsoft.com/office/word/2010/wordml" xmlns:w15="http://schemas.microsoft.com/office/word/2012/wordml" xmlns:w16se="http://schemas.microsoft.com/office/word/2015/wordml/symex" xmlns:wpg="http://schemas.microsoft.com/office/word/2010/wordprocessingGroup" xmlns:wpi="http://schemas.microsoft.com/office/word/2010/wordprocessingInk" xmlns:wne="http://schemas.microsoft.com/office/word/2006/wordml" xmlns:wps="http://schemas.microsoft.com/office/word/2010/wordprocessingShape" mc:Ignorable="w14 w15 w16se wp14">
+<w:footnotes xmlns:wpc="http://schemas.microsoft.com/office/word/2010/wordprocessingCanvas" xmlns:cx="http://schemas.microsoft.com/office/drawing/2014/chartex" xmlns:cx1="http://schemas.microsoft.com/office/drawing/2015/9/8/chartex" xmlns:mc="http://schemas.openxmlformats.org/markup-compatibility/2006" xmlns:o="urn:schemas-microsoft-com:office:office" xmlns:r="http://schemas.openxmlformats.org/officeDocument/2006/relationships" xmlns:m="http://schemas.openxmlformats.org/officeDocument/2006/math" xmlns:v="urn:schemas-microsoft-com:vml" xmlns:wp14="http://schemas.microsoft.com/office/word/2010/wordprocessingDrawing" xmlns:wp="http://schemas.openxmlformats.org/drawingml/2006/wordprocessingDrawing" xmlns:w10="urn:schemas-microsoft-com:office:word" xmlns:w="http://schemas.openxmlformats.org/wordprocessingml/2006/main" xmlns:w14="http://schemas.microsoft.com/office/word/2010/wordml" xmlns:w15="http://schemas.microsoft.com/office/word/2012/wordml" xmlns:w16se="http://schemas.microsoft.com/office/word/2015/wordml/symex" xmlns:wpg="http://schemas.microsoft.com/office/word/2010/wordprocessingGroup" xmlns:wpi="http://schemas.microsoft.com/office/word/2010/wordprocessingInk" xmlns:wne="http://schemas.microsoft.com/office/word/2006/wordml" xmlns:wps="http://schemas.microsoft.com/office/word/2010/wordprocessingShape" mc:Ignorable="w14 w15 w16se wp14">
   <w:footnote w:type="separator" w:id="-1">
     <w:p>
       <w:pPr>
@@ -15900,7 +15423,7 @@
 </file>
 
 <file path=word/header1.xml><?xml version="1.0" encoding="utf-8"?>
-<w:hdr xmlns:wpc="http://schemas.microsoft.com/office/word/2010/wordprocessingCanvas" xmlns:cx="http://schemas.microsoft.com/office/drawing/2014/chartex" xmlns:mc="http://schemas.openxmlformats.org/markup-compatibility/2006" xmlns:o="urn:schemas-microsoft-com:office:office" xmlns:r="http://schemas.openxmlformats.org/officeDocument/2006/relationships" xmlns:m="http://schemas.openxmlformats.org/officeDocument/2006/math" xmlns:v="urn:schemas-microsoft-com:vml" xmlns:wp14="http://schemas.microsoft.com/office/word/2010/wordprocessingDrawing" xmlns:wp="http://schemas.openxmlformats.org/drawingml/2006/wordprocessingDrawing" xmlns:w10="urn:schemas-microsoft-com:office:word" xmlns:w="http://schemas.openxmlformats.org/wordprocessingml/2006/main" xmlns:w14="http://schemas.microsoft.com/office/word/2010/wordml" xmlns:w15="http://schemas.microsoft.com/office/word/2012/wordml" xmlns:w16se="http://schemas.microsoft.com/office/word/2015/wordml/symex" xmlns:wpg="http://schemas.microsoft.com/office/word/2010/wordprocessingGroup" xmlns:wpi="http://schemas.microsoft.com/office/word/2010/wordprocessingInk" xmlns:wne="http://schemas.microsoft.com/office/word/2006/wordml" xmlns:wps="http://schemas.microsoft.com/office/word/2010/wordprocessingShape" mc:Ignorable="w14 w15 w16se wp14">
+<w:hdr xmlns:wpc="http://schemas.microsoft.com/office/word/2010/wordprocessingCanvas" xmlns:cx="http://schemas.microsoft.com/office/drawing/2014/chartex" xmlns:cx1="http://schemas.microsoft.com/office/drawing/2015/9/8/chartex" xmlns:mc="http://schemas.openxmlformats.org/markup-compatibility/2006" xmlns:o="urn:schemas-microsoft-com:office:office" xmlns:r="http://schemas.openxmlformats.org/officeDocument/2006/relationships" xmlns:m="http://schemas.openxmlformats.org/officeDocument/2006/math" xmlns:v="urn:schemas-microsoft-com:vml" xmlns:wp14="http://schemas.microsoft.com/office/word/2010/wordprocessingDrawing" xmlns:wp="http://schemas.openxmlformats.org/drawingml/2006/wordprocessingDrawing" xmlns:w10="urn:schemas-microsoft-com:office:word" xmlns:w="http://schemas.openxmlformats.org/wordprocessingml/2006/main" xmlns:w14="http://schemas.microsoft.com/office/word/2010/wordml" xmlns:w15="http://schemas.microsoft.com/office/word/2012/wordml" xmlns:w16se="http://schemas.microsoft.com/office/word/2015/wordml/symex" xmlns:wpg="http://schemas.microsoft.com/office/word/2010/wordprocessingGroup" xmlns:wpi="http://schemas.microsoft.com/office/word/2010/wordprocessingInk" xmlns:wne="http://schemas.microsoft.com/office/word/2006/wordml" xmlns:wps="http://schemas.microsoft.com/office/word/2010/wordprocessingShape" mc:Ignorable="w14 w15 w16se wp14">
   <w:p>
     <w:pPr>
       <w:pStyle w:val="Header"/>
@@ -15934,7 +15457,7 @@
             <w:szCs w:val="24"/>
             <w:lang w:val="en-GB"/>
           </w:rPr>
-          <w:t>ACAD User Guide v3.5</w:t>
+          <w:t>ACAD User Guide v3.7.0</w:t>
         </w:r>
       </w:sdtContent>
     </w:sdt>
@@ -15961,7 +15484,7 @@
           <w:docPart w:val="400DB01E2CA44EDDB8485922B346E65A"/>
         </w:placeholder>
         <w:dataBinding w:prefixMappings="xmlns:ns0='http://schemas.microsoft.com/office/2006/coverPageProps'" w:xpath="/ns0:CoverPageProperties[1]/ns0:PublishDate[1]" w:storeItemID="{55AF091B-3C7A-41E3-B477-F2FDAA23CFDA}"/>
-        <w:date w:fullDate="2024-04-26T00:00:00Z">
+        <w:date w:fullDate="2025-11-24T00:00:00Z">
           <w:dateFormat w:val="MMMM d, yyyy"/>
           <w:lid w:val="en-US"/>
           <w:storeMappedDataAs w:val="dateTime"/>
@@ -15976,7 +15499,7 @@
             <w:sz w:val="24"/>
             <w:szCs w:val="24"/>
           </w:rPr>
-          <w:t>April 26, 2024</w:t>
+          <w:t>November 24, 2025</w:t>
         </w:r>
       </w:sdtContent>
     </w:sdt>
@@ -15990,7 +15513,7 @@
 </file>
 
 <file path=word/numbering.xml><?xml version="1.0" encoding="utf-8"?>
-<w:numbering xmlns:wpc="http://schemas.microsoft.com/office/word/2010/wordprocessingCanvas" xmlns:cx="http://schemas.microsoft.com/office/drawing/2014/chartex" xmlns:mc="http://schemas.openxmlformats.org/markup-compatibility/2006" xmlns:o="urn:schemas-microsoft-com:office:office" xmlns:r="http://schemas.openxmlformats.org/officeDocument/2006/relationships" xmlns:m="http://schemas.openxmlformats.org/officeDocument/2006/math" xmlns:v="urn:schemas-microsoft-com:vml" xmlns:wp14="http://schemas.microsoft.com/office/word/2010/wordprocessingDrawing" xmlns:wp="http://schemas.openxmlformats.org/drawingml/2006/wordprocessingDrawing" xmlns:w10="urn:schemas-microsoft-com:office:word" xmlns:w="http://schemas.openxmlformats.org/wordprocessingml/2006/main" xmlns:w14="http://schemas.microsoft.com/office/word/2010/wordml" xmlns:w15="http://schemas.microsoft.com/office/word/2012/wordml" xmlns:w16se="http://schemas.microsoft.com/office/word/2015/wordml/symex" xmlns:wpg="http://schemas.microsoft.com/office/word/2010/wordprocessingGroup" xmlns:wpi="http://schemas.microsoft.com/office/word/2010/wordprocessingInk" xmlns:wne="http://schemas.microsoft.com/office/word/2006/wordml" xmlns:wps="http://schemas.microsoft.com/office/word/2010/wordprocessingShape" mc:Ignorable="w14 w15 w16se wp14">
+<w:numbering xmlns:wpc="http://schemas.microsoft.com/office/word/2010/wordprocessingCanvas" xmlns:cx="http://schemas.microsoft.com/office/drawing/2014/chartex" xmlns:cx1="http://schemas.microsoft.com/office/drawing/2015/9/8/chartex" xmlns:mc="http://schemas.openxmlformats.org/markup-compatibility/2006" xmlns:o="urn:schemas-microsoft-com:office:office" xmlns:r="http://schemas.openxmlformats.org/officeDocument/2006/relationships" xmlns:m="http://schemas.openxmlformats.org/officeDocument/2006/math" xmlns:v="urn:schemas-microsoft-com:vml" xmlns:wp14="http://schemas.microsoft.com/office/word/2010/wordprocessingDrawing" xmlns:wp="http://schemas.openxmlformats.org/drawingml/2006/wordprocessingDrawing" xmlns:w10="urn:schemas-microsoft-com:office:word" xmlns:w="http://schemas.openxmlformats.org/wordprocessingml/2006/main" xmlns:w14="http://schemas.microsoft.com/office/word/2010/wordml" xmlns:w15="http://schemas.microsoft.com/office/word/2012/wordml" xmlns:w16se="http://schemas.microsoft.com/office/word/2015/wordml/symex" xmlns:wpg="http://schemas.microsoft.com/office/word/2010/wordprocessingGroup" xmlns:wpi="http://schemas.microsoft.com/office/word/2010/wordprocessingInk" xmlns:wne="http://schemas.microsoft.com/office/word/2006/wordml" xmlns:wps="http://schemas.microsoft.com/office/word/2010/wordprocessingShape" mc:Ignorable="w14 w15 w16se wp14">
   <w:abstractNum w:abstractNumId="0" w15:restartNumberingAfterBreak="0">
     <w:nsid w:val="006551F7"/>
     <w:multiLevelType w:val="hybridMultilevel"/>
@@ -18395,7 +17918,7 @@
 </file>
 
 <file path=word/glossary/document.xml><?xml version="1.0" encoding="utf-8"?>
-<w:glossaryDocument xmlns:wpc="http://schemas.microsoft.com/office/word/2010/wordprocessingCanvas" xmlns:cx="http://schemas.microsoft.com/office/drawing/2014/chartex" xmlns:mc="http://schemas.openxmlformats.org/markup-compatibility/2006" xmlns:o="urn:schemas-microsoft-com:office:office" xmlns:r="http://schemas.openxmlformats.org/officeDocument/2006/relationships" xmlns:m="http://schemas.openxmlformats.org/officeDocument/2006/math" xmlns:v="urn:schemas-microsoft-com:vml" xmlns:wp14="http://schemas.microsoft.com/office/word/2010/wordprocessingDrawing" xmlns:wp="http://schemas.openxmlformats.org/drawingml/2006/wordprocessingDrawing" xmlns:w10="urn:schemas-microsoft-com:office:word" xmlns:w="http://schemas.openxmlformats.org/wordprocessingml/2006/main" xmlns:w14="http://schemas.microsoft.com/office/word/2010/wordml" xmlns:w15="http://schemas.microsoft.com/office/word/2012/wordml" xmlns:w16se="http://schemas.microsoft.com/office/word/2015/wordml/symex" xmlns:wpg="http://schemas.microsoft.com/office/word/2010/wordprocessingGroup" xmlns:wpi="http://schemas.microsoft.com/office/word/2010/wordprocessingInk" xmlns:wne="http://schemas.microsoft.com/office/word/2006/wordml" xmlns:wps="http://schemas.microsoft.com/office/word/2010/wordprocessingShape" mc:Ignorable="w14 w15 w16se wp14">
+<w:glossaryDocument xmlns:wpc="http://schemas.microsoft.com/office/word/2010/wordprocessingCanvas" xmlns:cx="http://schemas.microsoft.com/office/drawing/2014/chartex" xmlns:cx1="http://schemas.microsoft.com/office/drawing/2015/9/8/chartex" xmlns:mc="http://schemas.openxmlformats.org/markup-compatibility/2006" xmlns:o="urn:schemas-microsoft-com:office:office" xmlns:r="http://schemas.openxmlformats.org/officeDocument/2006/relationships" xmlns:m="http://schemas.openxmlformats.org/officeDocument/2006/math" xmlns:v="urn:schemas-microsoft-com:vml" xmlns:wp14="http://schemas.microsoft.com/office/word/2010/wordprocessingDrawing" xmlns:wp="http://schemas.openxmlformats.org/drawingml/2006/wordprocessingDrawing" xmlns:w10="urn:schemas-microsoft-com:office:word" xmlns:w="http://schemas.openxmlformats.org/wordprocessingml/2006/main" xmlns:w14="http://schemas.microsoft.com/office/word/2010/wordml" xmlns:w15="http://schemas.microsoft.com/office/word/2012/wordml" xmlns:w16se="http://schemas.microsoft.com/office/word/2015/wordml/symex" xmlns:wpg="http://schemas.microsoft.com/office/word/2010/wordprocessingGroup" xmlns:wpi="http://schemas.microsoft.com/office/word/2010/wordprocessingInk" xmlns:wne="http://schemas.microsoft.com/office/word/2006/wordml" xmlns:wps="http://schemas.microsoft.com/office/word/2010/wordprocessingShape" mc:Ignorable="w14 w15 w16se wp14">
   <w:docParts>
     <w:docPart>
       <w:docPartPr>
@@ -18536,6 +18059,7 @@
     <w:rsidRoot w:val="00CE60BD"/>
     <w:rsid w:val="0001375F"/>
     <w:rsid w:val="003B79E3"/>
+    <w:rsid w:val="0040015C"/>
     <w:rsid w:val="00592CDA"/>
     <w:rsid w:val="005D5AF9"/>
     <w:rsid w:val="00662212"/>
@@ -19282,7 +18806,7 @@
 
 <file path=customXml/item1.xml><?xml version="1.0" encoding="utf-8"?>
 <CoverPageProperties xmlns="http://schemas.microsoft.com/office/2006/coverPageProps">
-  <PublishDate>2024-04-26T00:00:00</PublishDate>
+  <PublishDate>2025-11-24T00:00:00</PublishDate>
   <Abstract/>
   <CompanyAddress/>
   <CompanyPhone/>
@@ -19304,7 +18828,7 @@
 </file>
 
 <file path=customXml/itemProps2.xml><?xml version="1.0" encoding="utf-8"?>
-<ds:datastoreItem xmlns:ds="http://schemas.openxmlformats.org/officeDocument/2006/customXml" ds:itemID="{CC4B29BA-AAA5-44CD-B256-BFB62D5DC2C2}">
+<ds:datastoreItem xmlns:ds="http://schemas.openxmlformats.org/officeDocument/2006/customXml" ds:itemID="{20E04E63-41B4-42FB-93E0-DDF6C9AFC358}">
   <ds:schemaRefs>
     <ds:schemaRef ds:uri="http://schemas.openxmlformats.org/officeDocument/2006/bibliography"/>
   </ds:schemaRefs>

</xml_diff>